<commit_message>
Perfil Rocael Análisis FODA
</commit_message>
<xml_diff>
--- a/Perfil_eps_ciencias y Sistemas_2018.docx
+++ b/Perfil_eps_ciencias y Sistemas_2018.docx
@@ -20,13 +20,13 @@
           <wp:anchor distT="0" distB="0" distL="0" distR="0" simplePos="0" relativeHeight="251657728" behindDoc="0" locked="0" layoutInCell="1" allowOverlap="1">
             <wp:simplePos x="0" y="0"/>
             <wp:positionH relativeFrom="column">
-              <wp:posOffset>89535</wp:posOffset>
+              <wp:posOffset>95250</wp:posOffset>
             </wp:positionH>
             <wp:positionV relativeFrom="paragraph">
-              <wp:posOffset>9525</wp:posOffset>
+              <wp:posOffset>11430</wp:posOffset>
             </wp:positionV>
-            <wp:extent cx="1542415" cy="1290320"/>
-            <wp:effectExtent l="19050" t="0" r="635" b="0"/>
+            <wp:extent cx="1226820" cy="1026160"/>
+            <wp:effectExtent l="0" t="0" r="0" b="2540"/>
             <wp:wrapTopAndBottom/>
             <wp:docPr id="2" name="Picture 2"/>
             <wp:cNvGraphicFramePr>
@@ -51,7 +51,7 @@
                   <pic:spPr bwMode="auto">
                     <a:xfrm>
                       <a:off x="0" y="0"/>
-                      <a:ext cx="1542415" cy="1290320"/>
+                      <a:ext cx="1226820" cy="1026160"/>
                     </a:xfrm>
                     <a:prstGeom prst="rect">
                       <a:avLst/>
@@ -69,6 +69,12 @@
                 </pic:pic>
               </a:graphicData>
             </a:graphic>
+            <wp14:sizeRelH relativeFrom="margin">
+              <wp14:pctWidth>0</wp14:pctWidth>
+            </wp14:sizeRelH>
+            <wp14:sizeRelV relativeFrom="margin">
+              <wp14:pctHeight>0</wp14:pctHeight>
+            </wp14:sizeRelV>
           </wp:anchor>
         </w:drawing>
       </w:r>
@@ -78,17 +84,7 @@
           <w:b/>
           <w:bCs/>
         </w:rPr>
-        <w:t>Univer</w:t>
-      </w:r>
-      <w:bookmarkStart w:id="0" w:name="_GoBack"/>
-      <w:bookmarkEnd w:id="0"/>
-      <w:r>
-        <w:rPr>
-          <w:rFonts w:ascii="Arial" w:hAnsi="Arial" w:cs="Arial"/>
-          <w:b/>
-          <w:bCs/>
-        </w:rPr>
-        <w:t>sidad de San Carlos de Guatemala</w:t>
+        <w:t>Universidad de San Carlos de Guatemala</w:t>
       </w:r>
     </w:p>
     <w:p>
@@ -277,35 +273,92 @@
         <w:jc w:val="center"/>
         <w:rPr>
           <w:rFonts w:ascii="Arial" w:hAnsi="Arial" w:cs="Arial"/>
-          <w:b/>
-          <w:bCs/>
-        </w:rPr>
-      </w:pPr>
-      <w:r>
-        <w:rPr>
-          <w:rFonts w:ascii="Arial" w:hAnsi="Arial" w:cs="Arial"/>
-          <w:b/>
+          <w:bCs/>
+        </w:rPr>
+      </w:pPr>
+      <w:r>
+        <w:rPr>
+          <w:rFonts w:ascii="Arial" w:hAnsi="Arial" w:cs="Arial"/>
           <w:bCs/>
         </w:rPr>
         <w:t>“</w:t>
       </w:r>
-      <w:proofErr w:type="spellStart"/>
-      <w:r>
-        <w:rPr>
-          <w:rFonts w:ascii="Arial" w:hAnsi="Arial" w:cs="Arial"/>
-          <w:b/>
-          <w:bCs/>
-        </w:rPr>
-        <w:t>Titulo</w:t>
-      </w:r>
-      <w:proofErr w:type="spellEnd"/>
-      <w:r>
-        <w:rPr>
-          <w:rFonts w:ascii="Arial" w:hAnsi="Arial" w:cs="Arial"/>
-          <w:b/>
-          <w:bCs/>
-        </w:rPr>
-        <w:t xml:space="preserve"> del Proyecto”</w:t>
+      <w:r>
+        <w:rPr>
+          <w:rFonts w:ascii="Arial" w:hAnsi="Arial" w:cs="Arial"/>
+          <w:bCs/>
+        </w:rPr>
+        <w:t>IMPLEMENTACIÓN DE</w:t>
+      </w:r>
+      <w:r>
+        <w:rPr>
+          <w:rFonts w:ascii="Arial" w:hAnsi="Arial" w:cs="Arial"/>
+          <w:bCs/>
+        </w:rPr>
+        <w:t>L</w:t>
+      </w:r>
+      <w:r>
+        <w:rPr>
+          <w:rFonts w:ascii="Arial" w:hAnsi="Arial" w:cs="Arial"/>
+          <w:bCs/>
+        </w:rPr>
+        <w:t xml:space="preserve"> </w:t>
+      </w:r>
+      <w:r>
+        <w:rPr>
+          <w:rFonts w:ascii="Arial" w:hAnsi="Arial" w:cs="Arial"/>
+          <w:bCs/>
+        </w:rPr>
+        <w:t xml:space="preserve">SISTEMA DE GESTIÓN Y RESOLUCIÓN DE </w:t>
+      </w:r>
+      <w:r>
+        <w:rPr>
+          <w:rFonts w:ascii="Arial" w:hAnsi="Arial" w:cs="Arial"/>
+          <w:bCs/>
+        </w:rPr>
+        <w:t xml:space="preserve">SOLICITUDES ESTUDIANTILES Y </w:t>
+      </w:r>
+      <w:r>
+        <w:rPr>
+          <w:rFonts w:ascii="Arial" w:hAnsi="Arial" w:cs="Arial"/>
+          <w:bCs/>
+        </w:rPr>
+        <w:t>ADMINISTRATIVAS</w:t>
+      </w:r>
+      <w:r>
+        <w:rPr>
+          <w:rFonts w:ascii="Arial" w:hAnsi="Arial" w:cs="Arial"/>
+          <w:bCs/>
+        </w:rPr>
+        <w:t xml:space="preserve"> A JUNTA DIRECTIVA</w:t>
+      </w:r>
+      <w:r>
+        <w:rPr>
+          <w:rFonts w:ascii="Arial" w:hAnsi="Arial" w:cs="Arial"/>
+          <w:bCs/>
+        </w:rPr>
+        <w:t xml:space="preserve"> DE LA</w:t>
+      </w:r>
+      <w:r>
+        <w:rPr>
+          <w:rFonts w:ascii="Arial" w:hAnsi="Arial" w:cs="Arial"/>
+          <w:bCs/>
+        </w:rPr>
+        <w:t xml:space="preserve"> FACULTAD DE ARQUITECTURA</w:t>
+      </w:r>
+      <w:r>
+        <w:rPr>
+          <w:rFonts w:ascii="Arial" w:hAnsi="Arial" w:cs="Arial"/>
+          <w:bCs/>
+        </w:rPr>
+        <w:t>, UNIVERSIDAD DE SAN CARLOS DE GUATEMALA</w:t>
+      </w:r>
+      <w:r>
+        <w:rPr>
+          <w:rFonts w:ascii="Arial" w:hAnsi="Arial" w:cs="Arial"/>
+          <w:bCs/>
+        </w:rPr>
+        <w:t>”</w:t>
       </w:r>
     </w:p>
     <w:p>
@@ -413,7 +466,6 @@
         <w:jc w:val="right"/>
         <w:rPr>
           <w:rFonts w:ascii="Arial" w:hAnsi="Arial" w:cs="Arial"/>
-          <w:b/>
           <w:bCs/>
         </w:rPr>
       </w:pPr>
@@ -425,13 +477,27 @@
         </w:rPr>
         <w:t>Nombre:</w:t>
       </w:r>
+      <w:r>
+        <w:rPr>
+          <w:rFonts w:ascii="Arial" w:hAnsi="Arial" w:cs="Arial"/>
+          <w:b/>
+          <w:bCs/>
+        </w:rPr>
+        <w:t xml:space="preserve"> </w:t>
+      </w:r>
+      <w:r>
+        <w:rPr>
+          <w:rFonts w:ascii="Arial" w:hAnsi="Arial" w:cs="Arial"/>
+          <w:bCs/>
+        </w:rPr>
+        <w:t>Rocael Eduardo Isidro Sebastian</w:t>
+      </w:r>
     </w:p>
     <w:p>
       <w:pPr>
         <w:jc w:val="right"/>
         <w:rPr>
           <w:rFonts w:ascii="Arial" w:hAnsi="Arial" w:cs="Arial"/>
-          <w:b/>
           <w:bCs/>
         </w:rPr>
       </w:pPr>
@@ -443,13 +509,27 @@
         </w:rPr>
         <w:t>Carné:</w:t>
       </w:r>
+      <w:r>
+        <w:rPr>
+          <w:rFonts w:ascii="Arial" w:hAnsi="Arial" w:cs="Arial"/>
+          <w:b/>
+          <w:bCs/>
+        </w:rPr>
+        <w:t xml:space="preserve"> </w:t>
+      </w:r>
+      <w:r>
+        <w:rPr>
+          <w:rFonts w:ascii="Arial" w:hAnsi="Arial" w:cs="Arial"/>
+          <w:bCs/>
+        </w:rPr>
+        <w:t>2011-14159</w:t>
+      </w:r>
     </w:p>
     <w:p>
       <w:pPr>
         <w:jc w:val="right"/>
         <w:rPr>
           <w:rFonts w:ascii="Arial" w:hAnsi="Arial" w:cs="Arial"/>
-          <w:b/>
           <w:bCs/>
         </w:rPr>
       </w:pPr>
@@ -469,13 +549,41 @@
         </w:rPr>
         <w:t>fono Celular:</w:t>
       </w:r>
+      <w:r>
+        <w:rPr>
+          <w:rFonts w:ascii="Arial" w:hAnsi="Arial" w:cs="Arial"/>
+          <w:b/>
+          <w:bCs/>
+        </w:rPr>
+        <w:t xml:space="preserve"> </w:t>
+      </w:r>
+      <w:r>
+        <w:rPr>
+          <w:rFonts w:ascii="Arial" w:hAnsi="Arial" w:cs="Arial"/>
+          <w:bCs/>
+        </w:rPr>
+        <w:t>4215</w:t>
+      </w:r>
+      <w:r>
+        <w:rPr>
+          <w:rFonts w:ascii="Arial" w:hAnsi="Arial" w:cs="Arial"/>
+          <w:bCs/>
+        </w:rPr>
+        <w:t xml:space="preserve"> </w:t>
+      </w:r>
+      <w:r>
+        <w:rPr>
+          <w:rFonts w:ascii="Arial" w:hAnsi="Arial" w:cs="Arial"/>
+          <w:bCs/>
+        </w:rPr>
+        <w:t>4453</w:t>
+      </w:r>
     </w:p>
     <w:p>
       <w:pPr>
         <w:jc w:val="right"/>
         <w:rPr>
           <w:rFonts w:ascii="Arial" w:hAnsi="Arial" w:cs="Arial"/>
-          <w:b/>
           <w:bCs/>
         </w:rPr>
       </w:pPr>
@@ -487,13 +595,27 @@
         </w:rPr>
         <w:t>Correo electrónico:</w:t>
       </w:r>
+      <w:r>
+        <w:rPr>
+          <w:rFonts w:ascii="Arial" w:hAnsi="Arial" w:cs="Arial"/>
+          <w:b/>
+          <w:bCs/>
+        </w:rPr>
+        <w:t xml:space="preserve"> </w:t>
+      </w:r>
+      <w:r>
+        <w:rPr>
+          <w:rFonts w:ascii="Arial" w:hAnsi="Arial" w:cs="Arial"/>
+          <w:bCs/>
+        </w:rPr>
+        <w:t>rocaedua@gmail.com</w:t>
+      </w:r>
     </w:p>
     <w:p>
       <w:pPr>
         <w:jc w:val="right"/>
         <w:rPr>
           <w:rFonts w:ascii="Arial" w:hAnsi="Arial" w:cs="Arial"/>
-          <w:b/>
           <w:bCs/>
         </w:rPr>
       </w:pPr>
@@ -505,13 +627,27 @@
         </w:rPr>
         <w:t>Modalidad:</w:t>
       </w:r>
+      <w:r>
+        <w:rPr>
+          <w:rFonts w:ascii="Arial" w:hAnsi="Arial" w:cs="Arial"/>
+          <w:b/>
+          <w:bCs/>
+        </w:rPr>
+        <w:t xml:space="preserve"> </w:t>
+      </w:r>
+      <w:r>
+        <w:rPr>
+          <w:rFonts w:ascii="Arial" w:hAnsi="Arial" w:cs="Arial"/>
+          <w:bCs/>
+        </w:rPr>
+        <w:t>6 meses</w:t>
+      </w:r>
     </w:p>
     <w:p>
       <w:pPr>
         <w:jc w:val="right"/>
         <w:rPr>
           <w:rFonts w:ascii="Arial" w:hAnsi="Arial" w:cs="Arial"/>
-          <w:b/>
           <w:bCs/>
         </w:rPr>
       </w:pPr>
@@ -522,6 +658,21 @@
           <w:bCs/>
         </w:rPr>
         <w:t>Fecha de presentación:</w:t>
+      </w:r>
+      <w:r>
+        <w:rPr>
+          <w:rFonts w:ascii="Arial" w:hAnsi="Arial" w:cs="Arial"/>
+          <w:b/>
+          <w:bCs/>
+        </w:rPr>
+        <w:t xml:space="preserve"> </w:t>
+      </w:r>
+      <w:r>
+        <w:rPr>
+          <w:rFonts w:ascii="Arial" w:hAnsi="Arial" w:cs="Arial"/>
+          <w:bCs/>
+        </w:rPr>
+        <w:t>02/2019</w:t>
       </w:r>
     </w:p>
     <w:p>
@@ -674,7 +825,6 @@
         <w:jc w:val="both"/>
         <w:rPr>
           <w:rFonts w:ascii="Arial" w:hAnsi="Arial" w:cs="Arial"/>
-          <w:b/>
           <w:bCs/>
         </w:rPr>
       </w:pPr>
@@ -686,6 +836,21 @@
         </w:rPr>
         <w:t>Nombre de la institución:</w:t>
       </w:r>
+      <w:r>
+        <w:rPr>
+          <w:rFonts w:ascii="Arial" w:hAnsi="Arial" w:cs="Arial"/>
+          <w:b/>
+          <w:bCs/>
+        </w:rPr>
+        <w:t xml:space="preserve"> </w:t>
+      </w:r>
+      <w:r>
+        <w:rPr>
+          <w:rFonts w:ascii="Arial" w:hAnsi="Arial" w:cs="Arial"/>
+          <w:bCs/>
+        </w:rPr>
+        <w:t xml:space="preserve">Facultad de Arquitectura, Centro de cálculo y Unidad de Informática.  </w:t>
+      </w:r>
     </w:p>
     <w:p>
       <w:pPr>
@@ -693,7 +858,6 @@
         <w:jc w:val="both"/>
         <w:rPr>
           <w:rFonts w:ascii="Arial" w:hAnsi="Arial" w:cs="Arial"/>
-          <w:b/>
           <w:bCs/>
         </w:rPr>
       </w:pPr>
@@ -705,6 +869,21 @@
         </w:rPr>
         <w:t>Dirección:</w:t>
       </w:r>
+      <w:r>
+        <w:rPr>
+          <w:rFonts w:ascii="Arial" w:hAnsi="Arial" w:cs="Arial"/>
+          <w:b/>
+          <w:bCs/>
+        </w:rPr>
+        <w:t xml:space="preserve"> </w:t>
+      </w:r>
+      <w:r>
+        <w:rPr>
+          <w:rStyle w:val="elementor-icon-list-text"/>
+          <w:rFonts w:ascii="Arial" w:hAnsi="Arial" w:cs="Arial"/>
+        </w:rPr>
+        <w:t>Ciudad Universitaria, Edificio T2 Zona 12, Guatemala</w:t>
+      </w:r>
     </w:p>
     <w:p>
       <w:pPr>
@@ -712,7 +891,6 @@
         <w:jc w:val="both"/>
         <w:rPr>
           <w:rFonts w:ascii="Arial" w:hAnsi="Arial" w:cs="Arial"/>
-          <w:b/>
           <w:bCs/>
         </w:rPr>
       </w:pPr>
@@ -732,6 +910,21 @@
         </w:rPr>
         <w:t>fono de la Institución:</w:t>
       </w:r>
+      <w:r>
+        <w:rPr>
+          <w:rFonts w:ascii="Arial" w:hAnsi="Arial" w:cs="Arial"/>
+          <w:b/>
+          <w:bCs/>
+        </w:rPr>
+        <w:t xml:space="preserve"> </w:t>
+      </w:r>
+      <w:r>
+        <w:rPr>
+          <w:rFonts w:ascii="Arial" w:hAnsi="Arial" w:cs="Arial"/>
+          <w:bCs/>
+        </w:rPr>
+        <w:t>2418 9000</w:t>
+      </w:r>
     </w:p>
     <w:p>
       <w:pPr>
@@ -739,7 +932,6 @@
         <w:jc w:val="both"/>
         <w:rPr>
           <w:rFonts w:ascii="Arial" w:hAnsi="Arial" w:cs="Arial"/>
-          <w:b/>
           <w:bCs/>
         </w:rPr>
       </w:pPr>
@@ -751,6 +943,21 @@
         </w:rPr>
         <w:t>Tipo de Institución:</w:t>
       </w:r>
+      <w:r>
+        <w:rPr>
+          <w:rFonts w:ascii="Arial" w:hAnsi="Arial" w:cs="Arial"/>
+          <w:b/>
+          <w:bCs/>
+        </w:rPr>
+        <w:t xml:space="preserve"> </w:t>
+      </w:r>
+      <w:r>
+        <w:rPr>
+          <w:rFonts w:ascii="Arial" w:hAnsi="Arial" w:cs="Arial"/>
+          <w:bCs/>
+        </w:rPr>
+        <w:t>Educativa</w:t>
+      </w:r>
     </w:p>
     <w:p>
       <w:pPr>
@@ -758,7 +965,6 @@
         <w:jc w:val="both"/>
         <w:rPr>
           <w:rFonts w:ascii="Arial" w:hAnsi="Arial" w:cs="Arial"/>
-          <w:b/>
           <w:bCs/>
         </w:rPr>
       </w:pPr>
@@ -770,6 +976,21 @@
         </w:rPr>
         <w:t>Cantidad de Personas que atiende:</w:t>
       </w:r>
+      <w:r>
+        <w:rPr>
+          <w:rFonts w:ascii="Arial" w:hAnsi="Arial" w:cs="Arial"/>
+          <w:b/>
+          <w:bCs/>
+        </w:rPr>
+        <w:t xml:space="preserve"> </w:t>
+      </w:r>
+      <w:r>
+        <w:rPr>
+          <w:rFonts w:ascii="Arial" w:hAnsi="Arial" w:cs="Arial"/>
+          <w:bCs/>
+        </w:rPr>
+        <w:t>5,000</w:t>
+      </w:r>
     </w:p>
     <w:p>
       <w:pPr>
@@ -777,7 +998,6 @@
         <w:jc w:val="both"/>
         <w:rPr>
           <w:rFonts w:ascii="Arial" w:hAnsi="Arial" w:cs="Arial"/>
-          <w:b/>
           <w:bCs/>
         </w:rPr>
       </w:pPr>
@@ -788,6 +1008,21 @@
           <w:bCs/>
         </w:rPr>
         <w:t>Persona responsable del proyecto:</w:t>
+      </w:r>
+      <w:r>
+        <w:rPr>
+          <w:rFonts w:ascii="Arial" w:hAnsi="Arial" w:cs="Arial"/>
+          <w:b/>
+          <w:bCs/>
+        </w:rPr>
+        <w:t xml:space="preserve"> </w:t>
+      </w:r>
+      <w:r>
+        <w:rPr>
+          <w:rFonts w:ascii="Arial" w:hAnsi="Arial" w:cs="Arial"/>
+          <w:bCs/>
+        </w:rPr>
+        <w:t>Ingeniero Carlos Lozano</w:t>
       </w:r>
     </w:p>
     <w:p>
@@ -872,6 +1107,12 @@
           <w:rFonts w:ascii="Arial" w:hAnsi="Arial" w:cs="Arial"/>
         </w:rPr>
       </w:pPr>
+      <w:r>
+        <w:rPr>
+          <w:rFonts w:ascii="Arial" w:hAnsi="Arial" w:cs="Arial"/>
+        </w:rPr>
+        <w:t>En la Unidad Académica, de la Universidad de San Carlos de Guatemala, responsable de ordenar y producir conocimientos, formar profesionales creativos en el campo de la arquitectura y el diseño visual y especialidades, con principios éticos, comprometidos y competentes, para proponer soluciones a los problemas de la sociedad en su ámbito; desempeñándose en el campo laboral con excelencia y disciplina por el bien de la cultura y el mejoramiento de planificación, organización, desarrollo espacial y comunicación visual.</w:t>
+      </w:r>
     </w:p>
     <w:p>
       <w:pPr>
@@ -888,6 +1129,8 @@
         <w:jc w:val="both"/>
         <w:rPr>
           <w:rFonts w:ascii="Arial" w:hAnsi="Arial" w:cs="Arial"/>
+          <w:b/>
+          <w:bCs/>
         </w:rPr>
       </w:pPr>
       <w:r>
@@ -897,6 +1140,21 @@
           <w:bCs/>
         </w:rPr>
         <w:t>Visión de la empresa</w:t>
+      </w:r>
+    </w:p>
+    <w:p>
+      <w:pPr>
+        <w:ind w:left="709"/>
+        <w:jc w:val="both"/>
+        <w:rPr>
+          <w:rFonts w:ascii="Arial" w:hAnsi="Arial" w:cs="Arial"/>
+        </w:rPr>
+      </w:pPr>
+      <w:r>
+        <w:rPr>
+          <w:rFonts w:ascii="Arial" w:hAnsi="Arial" w:cs="Arial"/>
+        </w:rPr>
+        <w:t>Ser la institución líder en la formación de profesionales creativos y éticos en los campos de arquitectura, el diseño visual, especialidades y otros que demande la sociedad guatemalteca. Con programas académicos acreditados internacionalmente por su actualización, calidad y excelencia. Con capacidad de proponer soluciones para los problemas nacionales dentro de su ámbito y brindar una respuesta eficaz a los requerimientos del mercado laboral. Con un gobierno democrático, una administración efectiva y con capacidad de gestión y condiciones adecuadas de infraestructura, financiamiento y recursos tecnológicos.</w:t>
       </w:r>
     </w:p>
     <w:p>
@@ -950,8 +1208,129 @@
           <w:sz w:val="28"/>
           <w:szCs w:val="28"/>
         </w:rPr>
-        <w:t>Objetivos generales del proyecto</w:t>
-      </w:r>
+        <w:t>Objetivo general del proyecto</w:t>
+      </w:r>
+    </w:p>
+    <w:p>
+      <w:pPr>
+        <w:ind w:left="709"/>
+        <w:jc w:val="both"/>
+        <w:rPr>
+          <w:rFonts w:ascii="Arial" w:hAnsi="Arial" w:cs="Arial"/>
+          <w:bCs/>
+          <w:szCs w:val="28"/>
+        </w:rPr>
+      </w:pPr>
+      <w:r>
+        <w:rPr>
+          <w:rFonts w:ascii="Arial" w:hAnsi="Arial" w:cs="Arial"/>
+          <w:bCs/>
+          <w:szCs w:val="28"/>
+        </w:rPr>
+        <w:t>P</w:t>
+      </w:r>
+      <w:r>
+        <w:rPr>
+          <w:rFonts w:ascii="Arial" w:hAnsi="Arial" w:cs="Arial"/>
+          <w:bCs/>
+          <w:szCs w:val="28"/>
+        </w:rPr>
+        <w:t>roveer un sistema que permita automatizar el proceso</w:t>
+      </w:r>
+      <w:r>
+        <w:rPr>
+          <w:rFonts w:ascii="Arial" w:hAnsi="Arial" w:cs="Arial"/>
+          <w:bCs/>
+          <w:szCs w:val="28"/>
+        </w:rPr>
+        <w:t xml:space="preserve"> de</w:t>
+      </w:r>
+      <w:r>
+        <w:rPr>
+          <w:rFonts w:ascii="Arial" w:hAnsi="Arial" w:cs="Arial"/>
+          <w:bCs/>
+          <w:szCs w:val="28"/>
+        </w:rPr>
+        <w:t xml:space="preserve"> solicitudes a junta directiva y unidades académicas por parte de estudiantes y personal administrativo de la facultad de Arquitectura.</w:t>
+      </w:r>
+    </w:p>
+    <w:p>
+      <w:pPr>
+        <w:ind w:left="720"/>
+        <w:jc w:val="both"/>
+        <w:rPr>
+          <w:rFonts w:ascii="Arial" w:hAnsi="Arial" w:cs="Arial"/>
+          <w:b/>
+          <w:bCs/>
+          <w:sz w:val="28"/>
+          <w:szCs w:val="28"/>
+        </w:rPr>
+      </w:pPr>
+    </w:p>
+    <w:p>
+      <w:pPr>
+        <w:ind w:left="720"/>
+        <w:jc w:val="both"/>
+        <w:rPr>
+          <w:rFonts w:ascii="Arial" w:hAnsi="Arial" w:cs="Arial"/>
+          <w:b/>
+          <w:bCs/>
+          <w:sz w:val="28"/>
+          <w:szCs w:val="28"/>
+        </w:rPr>
+      </w:pPr>
+    </w:p>
+    <w:p>
+      <w:pPr>
+        <w:ind w:left="720"/>
+        <w:jc w:val="both"/>
+        <w:rPr>
+          <w:rFonts w:ascii="Arial" w:hAnsi="Arial" w:cs="Arial"/>
+          <w:b/>
+          <w:bCs/>
+          <w:sz w:val="28"/>
+          <w:szCs w:val="28"/>
+        </w:rPr>
+      </w:pPr>
+    </w:p>
+    <w:p>
+      <w:pPr>
+        <w:ind w:left="720"/>
+        <w:jc w:val="both"/>
+        <w:rPr>
+          <w:rFonts w:ascii="Arial" w:hAnsi="Arial" w:cs="Arial"/>
+          <w:b/>
+          <w:bCs/>
+          <w:sz w:val="28"/>
+          <w:szCs w:val="28"/>
+        </w:rPr>
+      </w:pPr>
+    </w:p>
+    <w:p>
+      <w:pPr>
+        <w:ind w:left="720"/>
+        <w:jc w:val="both"/>
+        <w:rPr>
+          <w:rFonts w:ascii="Arial" w:hAnsi="Arial" w:cs="Arial"/>
+          <w:b/>
+          <w:bCs/>
+          <w:sz w:val="28"/>
+          <w:szCs w:val="28"/>
+        </w:rPr>
+      </w:pPr>
+    </w:p>
+    <w:p>
+      <w:pPr>
+        <w:ind w:left="720"/>
+        <w:jc w:val="both"/>
+        <w:rPr>
+          <w:rFonts w:ascii="Arial" w:hAnsi="Arial" w:cs="Arial"/>
+          <w:b/>
+          <w:bCs/>
+          <w:sz w:val="28"/>
+          <w:szCs w:val="28"/>
+        </w:rPr>
+      </w:pPr>
     </w:p>
     <w:p>
       <w:pPr>
@@ -976,8 +1355,311 @@
           <w:sz w:val="28"/>
           <w:szCs w:val="28"/>
         </w:rPr>
+        <w:lastRenderedPageBreak/>
         <w:t>Objetivos específicos del proyecto</w:t>
       </w:r>
+    </w:p>
+    <w:p>
+      <w:pPr>
+        <w:pStyle w:val="Prrafodelista"/>
+        <w:numPr>
+          <w:ilvl w:val="0"/>
+          <w:numId w:val="13"/>
+        </w:numPr>
+        <w:jc w:val="both"/>
+        <w:rPr>
+          <w:rFonts w:ascii="Arial" w:hAnsi="Arial" w:cs="Arial"/>
+          <w:b/>
+          <w:bCs/>
+          <w:szCs w:val="24"/>
+        </w:rPr>
+      </w:pPr>
+      <w:r>
+        <w:rPr>
+          <w:rFonts w:ascii="Arial" w:hAnsi="Arial" w:cs="Arial"/>
+          <w:bCs/>
+          <w:szCs w:val="24"/>
+        </w:rPr>
+        <w:t xml:space="preserve">Proveer un recurso </w:t>
+      </w:r>
+      <w:r>
+        <w:rPr>
+          <w:rFonts w:ascii="Arial" w:hAnsi="Arial" w:cs="Arial"/>
+          <w:bCs/>
+          <w:szCs w:val="24"/>
+        </w:rPr>
+        <w:t xml:space="preserve">de software web que permita la gestión de </w:t>
+      </w:r>
+      <w:r>
+        <w:rPr>
+          <w:rFonts w:ascii="Arial" w:hAnsi="Arial" w:cs="Arial"/>
+          <w:bCs/>
+          <w:szCs w:val="24"/>
+        </w:rPr>
+        <w:t>solicitud</w:t>
+      </w:r>
+      <w:r>
+        <w:rPr>
+          <w:rFonts w:ascii="Arial" w:hAnsi="Arial" w:cs="Arial"/>
+          <w:bCs/>
+          <w:szCs w:val="24"/>
+        </w:rPr>
+        <w:t xml:space="preserve">es a </w:t>
+      </w:r>
+      <w:r>
+        <w:rPr>
+          <w:rFonts w:ascii="Arial" w:hAnsi="Arial" w:cs="Arial"/>
+          <w:bCs/>
+          <w:szCs w:val="24"/>
+        </w:rPr>
+        <w:t>J</w:t>
+      </w:r>
+      <w:r>
+        <w:rPr>
+          <w:rFonts w:ascii="Arial" w:hAnsi="Arial" w:cs="Arial"/>
+          <w:bCs/>
+          <w:szCs w:val="24"/>
+        </w:rPr>
+        <w:t xml:space="preserve">unta </w:t>
+      </w:r>
+      <w:r>
+        <w:rPr>
+          <w:rFonts w:ascii="Arial" w:hAnsi="Arial" w:cs="Arial"/>
+          <w:bCs/>
+          <w:szCs w:val="24"/>
+        </w:rPr>
+        <w:t>D</w:t>
+      </w:r>
+      <w:r>
+        <w:rPr>
+          <w:rFonts w:ascii="Arial" w:hAnsi="Arial" w:cs="Arial"/>
+          <w:bCs/>
+          <w:szCs w:val="24"/>
+        </w:rPr>
+        <w:t>irectiva</w:t>
+      </w:r>
+      <w:r>
+        <w:rPr>
+          <w:rFonts w:ascii="Arial" w:hAnsi="Arial" w:cs="Arial"/>
+          <w:bCs/>
+          <w:szCs w:val="24"/>
+        </w:rPr>
+        <w:t xml:space="preserve"> de la Facultad de Arquitectura</w:t>
+      </w:r>
+      <w:r>
+        <w:rPr>
+          <w:rFonts w:ascii="Arial" w:hAnsi="Arial" w:cs="Arial"/>
+          <w:bCs/>
+          <w:szCs w:val="24"/>
+        </w:rPr>
+        <w:t>.</w:t>
+      </w:r>
+    </w:p>
+    <w:p>
+      <w:pPr>
+        <w:pStyle w:val="Prrafodelista"/>
+        <w:numPr>
+          <w:ilvl w:val="0"/>
+          <w:numId w:val="13"/>
+        </w:numPr>
+        <w:jc w:val="both"/>
+        <w:rPr>
+          <w:rFonts w:ascii="Arial" w:hAnsi="Arial" w:cs="Arial"/>
+          <w:bCs/>
+          <w:szCs w:val="24"/>
+        </w:rPr>
+      </w:pPr>
+      <w:r>
+        <w:rPr>
+          <w:rFonts w:ascii="Arial" w:hAnsi="Arial" w:cs="Arial"/>
+          <w:bCs/>
+          <w:szCs w:val="24"/>
+        </w:rPr>
+        <w:t xml:space="preserve">Automatizar </w:t>
+      </w:r>
+      <w:r>
+        <w:rPr>
+          <w:rFonts w:ascii="Arial" w:hAnsi="Arial" w:cs="Arial"/>
+          <w:bCs/>
+          <w:szCs w:val="24"/>
+        </w:rPr>
+        <w:t>e</w:t>
+      </w:r>
+      <w:r>
+        <w:rPr>
+          <w:rFonts w:ascii="Arial" w:hAnsi="Arial" w:cs="Arial"/>
+          <w:bCs/>
+          <w:szCs w:val="24"/>
+        </w:rPr>
+        <w:t>l</w:t>
+      </w:r>
+      <w:r>
+        <w:rPr>
+          <w:rFonts w:ascii="Arial" w:hAnsi="Arial" w:cs="Arial"/>
+          <w:bCs/>
+          <w:szCs w:val="24"/>
+        </w:rPr>
+        <w:t xml:space="preserve"> </w:t>
+      </w:r>
+      <w:r>
+        <w:rPr>
+          <w:rFonts w:ascii="Arial" w:hAnsi="Arial" w:cs="Arial"/>
+          <w:bCs/>
+          <w:szCs w:val="24"/>
+        </w:rPr>
+        <w:t>env</w:t>
+      </w:r>
+      <w:r>
+        <w:rPr>
+          <w:rFonts w:ascii="Arial" w:hAnsi="Arial" w:cs="Arial"/>
+          <w:bCs/>
+          <w:szCs w:val="24"/>
+        </w:rPr>
+        <w:t>io</w:t>
+      </w:r>
+      <w:r>
+        <w:rPr>
+          <w:rFonts w:ascii="Arial" w:hAnsi="Arial" w:cs="Arial"/>
+          <w:bCs/>
+          <w:szCs w:val="24"/>
+        </w:rPr>
+        <w:t xml:space="preserve"> de solicitudes a </w:t>
+      </w:r>
+      <w:r>
+        <w:rPr>
+          <w:rFonts w:ascii="Arial" w:hAnsi="Arial" w:cs="Arial"/>
+          <w:bCs/>
+          <w:szCs w:val="24"/>
+        </w:rPr>
+        <w:t>J</w:t>
+      </w:r>
+      <w:r>
+        <w:rPr>
+          <w:rFonts w:ascii="Arial" w:hAnsi="Arial" w:cs="Arial"/>
+          <w:bCs/>
+          <w:szCs w:val="24"/>
+        </w:rPr>
+        <w:t xml:space="preserve">unta </w:t>
+      </w:r>
+      <w:r>
+        <w:rPr>
+          <w:rFonts w:ascii="Arial" w:hAnsi="Arial" w:cs="Arial"/>
+          <w:bCs/>
+          <w:szCs w:val="24"/>
+        </w:rPr>
+        <w:t>D</w:t>
+      </w:r>
+      <w:r>
+        <w:rPr>
+          <w:rFonts w:ascii="Arial" w:hAnsi="Arial" w:cs="Arial"/>
+          <w:bCs/>
+          <w:szCs w:val="24"/>
+        </w:rPr>
+        <w:t>irectiva</w:t>
+      </w:r>
+      <w:r>
+        <w:rPr>
+          <w:rFonts w:ascii="Arial" w:hAnsi="Arial" w:cs="Arial"/>
+          <w:bCs/>
+          <w:szCs w:val="24"/>
+        </w:rPr>
+        <w:t xml:space="preserve"> de la Facultad de Arquitectura</w:t>
+      </w:r>
+      <w:r>
+        <w:rPr>
+          <w:rFonts w:ascii="Arial" w:hAnsi="Arial" w:cs="Arial"/>
+          <w:bCs/>
+          <w:szCs w:val="24"/>
+        </w:rPr>
+        <w:t>.</w:t>
+      </w:r>
+    </w:p>
+    <w:p>
+      <w:pPr>
+        <w:pStyle w:val="Prrafodelista"/>
+        <w:numPr>
+          <w:ilvl w:val="0"/>
+          <w:numId w:val="13"/>
+        </w:numPr>
+        <w:jc w:val="both"/>
+        <w:rPr>
+          <w:rFonts w:ascii="Arial" w:hAnsi="Arial" w:cs="Arial"/>
+          <w:bCs/>
+          <w:szCs w:val="24"/>
+        </w:rPr>
+      </w:pPr>
+      <w:r>
+        <w:rPr>
+          <w:rFonts w:ascii="Arial" w:hAnsi="Arial" w:cs="Arial"/>
+          <w:bCs/>
+          <w:szCs w:val="24"/>
+        </w:rPr>
+        <w:t>Implementar la recepción y clasificación de solicitudes</w:t>
+      </w:r>
+      <w:r>
+        <w:rPr>
+          <w:rFonts w:ascii="Arial" w:hAnsi="Arial" w:cs="Arial"/>
+          <w:bCs/>
+          <w:szCs w:val="24"/>
+        </w:rPr>
+        <w:t xml:space="preserve"> a Junta Directiva de la Facultad de Arquitectura</w:t>
+      </w:r>
+      <w:r>
+        <w:rPr>
+          <w:rFonts w:ascii="Arial" w:hAnsi="Arial" w:cs="Arial"/>
+          <w:bCs/>
+          <w:szCs w:val="24"/>
+        </w:rPr>
+        <w:t>.</w:t>
+      </w:r>
+    </w:p>
+    <w:p>
+      <w:pPr>
+        <w:pStyle w:val="Prrafodelista"/>
+        <w:numPr>
+          <w:ilvl w:val="0"/>
+          <w:numId w:val="13"/>
+        </w:numPr>
+        <w:jc w:val="both"/>
+        <w:rPr>
+          <w:rFonts w:ascii="Arial" w:hAnsi="Arial" w:cs="Arial"/>
+          <w:bCs/>
+          <w:szCs w:val="28"/>
+        </w:rPr>
+      </w:pPr>
+      <w:r>
+        <w:rPr>
+          <w:rFonts w:ascii="Arial" w:hAnsi="Arial" w:cs="Arial"/>
+          <w:bCs/>
+        </w:rPr>
+        <w:t>Proveer el seguimiento de las solicitudes</w:t>
+      </w:r>
+      <w:r>
+        <w:rPr>
+          <w:rFonts w:ascii="Arial" w:hAnsi="Arial" w:cs="Arial"/>
+          <w:bCs/>
+        </w:rPr>
+        <w:t xml:space="preserve"> a Junta Directiva de la Facultad de Arquitectura</w:t>
+      </w:r>
+      <w:r>
+        <w:rPr>
+          <w:rFonts w:ascii="Arial" w:hAnsi="Arial" w:cs="Arial"/>
+          <w:bCs/>
+        </w:rPr>
+        <w:t xml:space="preserve"> hasta su resolución</w:t>
+      </w:r>
+    </w:p>
+    <w:p>
+      <w:pPr>
+        <w:jc w:val="both"/>
+        <w:rPr>
+          <w:rFonts w:ascii="Arial" w:hAnsi="Arial" w:cs="Arial"/>
+          <w:b/>
+          <w:bCs/>
+          <w:sz w:val="28"/>
+          <w:szCs w:val="28"/>
+        </w:rPr>
+      </w:pPr>
     </w:p>
     <w:p>
       <w:pPr>
@@ -1013,17 +1695,7 @@
           <w:sz w:val="28"/>
           <w:szCs w:val="28"/>
         </w:rPr>
-        <w:t>Diagnostic</w:t>
-      </w:r>
-      <w:r>
-        <w:rPr>
-          <w:rFonts w:ascii="Arial" w:hAnsi="Arial" w:cs="Arial"/>
-          <w:b/>
-          <w:bCs/>
-          <w:sz w:val="28"/>
-          <w:szCs w:val="28"/>
-        </w:rPr>
-        <w:t>o FODA del proyecto</w:t>
+        <w:t>Diagnostico FODA del proyecto</w:t>
       </w:r>
     </w:p>
     <w:p>
@@ -1066,6 +1738,84 @@
     </w:p>
     <w:p>
       <w:pPr>
+        <w:pStyle w:val="Prrafodelista"/>
+        <w:numPr>
+          <w:ilvl w:val="0"/>
+          <w:numId w:val="14"/>
+        </w:numPr>
+        <w:jc w:val="both"/>
+        <w:rPr>
+          <w:rFonts w:ascii="Arial" w:hAnsi="Arial" w:cs="Arial"/>
+          <w:b/>
+          <w:bCs/>
+        </w:rPr>
+      </w:pPr>
+      <w:r>
+        <w:rPr>
+          <w:rFonts w:ascii="Arial" w:hAnsi="Arial" w:cs="Arial"/>
+          <w:bCs/>
+        </w:rPr>
+        <w:t>Se cuenta con los procesos que se realizan para las solicitudes actualmente.</w:t>
+      </w:r>
+    </w:p>
+    <w:p>
+      <w:pPr>
+        <w:pStyle w:val="Prrafodelista"/>
+        <w:numPr>
+          <w:ilvl w:val="0"/>
+          <w:numId w:val="14"/>
+        </w:numPr>
+        <w:jc w:val="both"/>
+        <w:rPr>
+          <w:rFonts w:ascii="Arial" w:hAnsi="Arial" w:cs="Arial"/>
+          <w:b/>
+          <w:bCs/>
+        </w:rPr>
+      </w:pPr>
+      <w:r>
+        <w:rPr>
+          <w:rFonts w:ascii="Arial" w:hAnsi="Arial" w:cs="Arial"/>
+          <w:bCs/>
+        </w:rPr>
+        <w:t>Disponibilidad al cambio de los participantes para agilizar el proceso de las solicitudes.</w:t>
+      </w:r>
+    </w:p>
+    <w:p>
+      <w:pPr>
+        <w:pStyle w:val="Prrafodelista"/>
+        <w:numPr>
+          <w:ilvl w:val="0"/>
+          <w:numId w:val="14"/>
+        </w:numPr>
+        <w:jc w:val="both"/>
+        <w:rPr>
+          <w:rFonts w:ascii="Arial" w:hAnsi="Arial" w:cs="Arial"/>
+          <w:b/>
+          <w:bCs/>
+        </w:rPr>
+      </w:pPr>
+      <w:r>
+        <w:rPr>
+          <w:rFonts w:ascii="Arial" w:hAnsi="Arial" w:cs="Arial"/>
+          <w:bCs/>
+        </w:rPr>
+        <w:t>Se tiene la infraestructura necesaria para que la aplicación sea implementada.</w:t>
+      </w:r>
+    </w:p>
+    <w:p>
+      <w:pPr>
+        <w:pStyle w:val="Prrafodelista"/>
+        <w:ind w:left="2138"/>
+        <w:jc w:val="both"/>
+        <w:rPr>
+          <w:rFonts w:ascii="Arial" w:hAnsi="Arial" w:cs="Arial"/>
+          <w:b/>
+          <w:bCs/>
+        </w:rPr>
+      </w:pPr>
+    </w:p>
+    <w:p>
+      <w:pPr>
         <w:ind w:left="1418"/>
         <w:jc w:val="both"/>
         <w:rPr>
@@ -1085,6 +1835,86 @@
     </w:p>
     <w:p>
       <w:pPr>
+        <w:pStyle w:val="Prrafodelista"/>
+        <w:numPr>
+          <w:ilvl w:val="0"/>
+          <w:numId w:val="15"/>
+        </w:numPr>
+        <w:jc w:val="both"/>
+        <w:rPr>
+          <w:rFonts w:ascii="Arial" w:hAnsi="Arial" w:cs="Arial"/>
+          <w:b/>
+          <w:bCs/>
+        </w:rPr>
+      </w:pPr>
+      <w:r>
+        <w:rPr>
+          <w:rFonts w:ascii="Arial" w:hAnsi="Arial" w:cs="Arial"/>
+          <w:bCs/>
+        </w:rPr>
+        <w:t>Falta de disposición de estudiantes a utilizar su usuario para realizar todas sus solicitudes.</w:t>
+      </w:r>
+    </w:p>
+    <w:p>
+      <w:pPr>
+        <w:pStyle w:val="Prrafodelista"/>
+        <w:numPr>
+          <w:ilvl w:val="0"/>
+          <w:numId w:val="15"/>
+        </w:numPr>
+        <w:jc w:val="both"/>
+        <w:rPr>
+          <w:rFonts w:ascii="Arial" w:hAnsi="Arial" w:cs="Arial"/>
+          <w:b/>
+          <w:bCs/>
+        </w:rPr>
+      </w:pPr>
+      <w:r>
+        <w:rPr>
+          <w:rFonts w:ascii="Arial" w:hAnsi="Arial" w:cs="Arial"/>
+          <w:bCs/>
+        </w:rPr>
+        <w:t>No se clasifique bien las solicitudes que si deberían de pasar a Junta Directiva y está se tarde más en resolverse.</w:t>
+      </w:r>
+    </w:p>
+    <w:p>
+      <w:pPr>
+        <w:pStyle w:val="Prrafodelista"/>
+        <w:numPr>
+          <w:ilvl w:val="0"/>
+          <w:numId w:val="15"/>
+        </w:numPr>
+        <w:jc w:val="both"/>
+        <w:rPr>
+          <w:rFonts w:ascii="Arial" w:hAnsi="Arial" w:cs="Arial"/>
+          <w:b/>
+          <w:bCs/>
+        </w:rPr>
+      </w:pPr>
+      <w:r>
+        <w:rPr>
+          <w:rFonts w:ascii="Arial" w:hAnsi="Arial" w:cs="Arial"/>
+          <w:bCs/>
+        </w:rPr>
+        <w:t xml:space="preserve">El sistema que nos otorga el certificado de cursos no </w:t>
+      </w:r>
+      <w:r>
+        <w:rPr>
+          <w:rFonts w:ascii="Arial" w:hAnsi="Arial" w:cs="Arial"/>
+          <w:bCs/>
+        </w:rPr>
+        <w:t>esté</w:t>
+      </w:r>
+      <w:r>
+        <w:rPr>
+          <w:rFonts w:ascii="Arial" w:hAnsi="Arial" w:cs="Arial"/>
+          <w:bCs/>
+        </w:rPr>
+        <w:t xml:space="preserve"> validado correctamente.</w:t>
+      </w:r>
+    </w:p>
+    <w:p>
+      <w:pPr>
         <w:ind w:left="709"/>
         <w:jc w:val="both"/>
         <w:rPr>
@@ -1134,10 +1964,104 @@
     </w:p>
     <w:p>
       <w:pPr>
+        <w:pStyle w:val="Prrafodelista"/>
+        <w:numPr>
+          <w:ilvl w:val="0"/>
+          <w:numId w:val="16"/>
+        </w:numPr>
+        <w:jc w:val="both"/>
+        <w:rPr>
+          <w:rFonts w:ascii="Arial" w:hAnsi="Arial" w:cs="Arial"/>
+          <w:b/>
+          <w:bCs/>
+        </w:rPr>
+      </w:pPr>
+      <w:r>
+        <w:rPr>
+          <w:rFonts w:ascii="Arial" w:hAnsi="Arial" w:cs="Arial"/>
+          <w:bCs/>
+        </w:rPr>
+        <w:t>Obtener un estándar para recibir las solicitudes que no vengan por los estudiantes.</w:t>
+      </w:r>
+    </w:p>
+    <w:p>
+      <w:pPr>
+        <w:pStyle w:val="Prrafodelista"/>
+        <w:numPr>
+          <w:ilvl w:val="0"/>
+          <w:numId w:val="16"/>
+        </w:numPr>
+        <w:jc w:val="both"/>
+        <w:rPr>
+          <w:rFonts w:ascii="Arial" w:hAnsi="Arial" w:cs="Arial"/>
+          <w:b/>
+          <w:bCs/>
+        </w:rPr>
+      </w:pPr>
+      <w:r>
+        <w:rPr>
+          <w:rFonts w:ascii="Arial" w:hAnsi="Arial" w:cs="Arial"/>
+          <w:bCs/>
+        </w:rPr>
+        <w:t>Agilizar las respuestas de las solicitudes</w:t>
+      </w:r>
+      <w:r>
+        <w:rPr>
+          <w:rFonts w:ascii="Arial" w:hAnsi="Arial" w:cs="Arial"/>
+          <w:bCs/>
+        </w:rPr>
+        <w:t xml:space="preserve"> y el proceso para que sean resueltas por los encargados de las unidades implicadas</w:t>
+      </w:r>
+      <w:r>
+        <w:rPr>
+          <w:rFonts w:ascii="Arial" w:hAnsi="Arial" w:cs="Arial"/>
+          <w:bCs/>
+        </w:rPr>
+        <w:t>.</w:t>
+      </w:r>
+    </w:p>
+    <w:p>
+      <w:pPr>
+        <w:pStyle w:val="Prrafodelista"/>
+        <w:numPr>
+          <w:ilvl w:val="0"/>
+          <w:numId w:val="16"/>
+        </w:numPr>
+        <w:jc w:val="both"/>
+        <w:rPr>
+          <w:rFonts w:ascii="Arial" w:hAnsi="Arial" w:cs="Arial"/>
+          <w:b/>
+          <w:bCs/>
+        </w:rPr>
+      </w:pPr>
+      <w:r>
+        <w:rPr>
+          <w:rFonts w:ascii="Arial" w:hAnsi="Arial" w:cs="Arial"/>
+          <w:bCs/>
+        </w:rPr>
+        <w:t>Otorgar a la administración un filtro para las solicitudes y que se generen las respuestas en el mismo sistema.</w:t>
+      </w:r>
+    </w:p>
+    <w:p>
+      <w:pPr>
+        <w:pStyle w:val="Prrafodelista"/>
+        <w:ind w:left="2138"/>
+        <w:jc w:val="both"/>
+        <w:rPr>
+          <w:rFonts w:ascii="Arial" w:hAnsi="Arial" w:cs="Arial"/>
+          <w:b/>
+          <w:bCs/>
+        </w:rPr>
+      </w:pPr>
+    </w:p>
+    <w:p>
+      <w:pPr>
         <w:ind w:left="1418"/>
         <w:jc w:val="both"/>
         <w:rPr>
           <w:rFonts w:ascii="Arial" w:hAnsi="Arial" w:cs="Arial"/>
+          <w:b/>
+          <w:bCs/>
         </w:rPr>
       </w:pPr>
       <w:r>
@@ -1148,6 +2072,72 @@
         </w:rPr>
         <w:t>Amenazas</w:t>
       </w:r>
+    </w:p>
+    <w:p>
+      <w:pPr>
+        <w:pStyle w:val="Prrafodelista"/>
+        <w:numPr>
+          <w:ilvl w:val="0"/>
+          <w:numId w:val="17"/>
+        </w:numPr>
+        <w:jc w:val="both"/>
+        <w:rPr>
+          <w:rFonts w:ascii="Arial" w:hAnsi="Arial" w:cs="Arial"/>
+        </w:rPr>
+      </w:pPr>
+      <w:r>
+        <w:rPr>
+          <w:rFonts w:ascii="Arial" w:hAnsi="Arial" w:cs="Arial"/>
+        </w:rPr>
+        <w:t>Los solicitantes no presenten la documentación necesaria para respaldar sus solicitudes y estás se queden en espera.</w:t>
+      </w:r>
+    </w:p>
+    <w:p>
+      <w:pPr>
+        <w:pStyle w:val="Prrafodelista"/>
+        <w:numPr>
+          <w:ilvl w:val="0"/>
+          <w:numId w:val="17"/>
+        </w:numPr>
+        <w:jc w:val="both"/>
+        <w:rPr>
+          <w:rFonts w:ascii="Arial" w:hAnsi="Arial" w:cs="Arial"/>
+        </w:rPr>
+      </w:pPr>
+      <w:r>
+        <w:rPr>
+          <w:rFonts w:ascii="Arial" w:hAnsi="Arial" w:cs="Arial"/>
+        </w:rPr>
+        <w:t>Poca disposición de la parte administrativa para utilizar el sistema.</w:t>
+      </w:r>
+    </w:p>
+    <w:p>
+      <w:pPr>
+        <w:pStyle w:val="Prrafodelista"/>
+        <w:numPr>
+          <w:ilvl w:val="0"/>
+          <w:numId w:val="17"/>
+        </w:numPr>
+        <w:jc w:val="both"/>
+        <w:rPr>
+          <w:rFonts w:ascii="Arial" w:hAnsi="Arial" w:cs="Arial"/>
+        </w:rPr>
+      </w:pPr>
+      <w:r>
+        <w:rPr>
+          <w:rFonts w:ascii="Arial" w:hAnsi="Arial" w:cs="Arial"/>
+        </w:rPr>
+        <w:t>No obtener respuestas rápidas de las solicitudes o en la generación de las actas de lo que se defina en Junta Directiva o con las personas encargadas en las distintas unidades</w:t>
+      </w:r>
+    </w:p>
+    <w:p>
+      <w:pPr>
+        <w:ind w:left="709"/>
+        <w:jc w:val="both"/>
+        <w:rPr>
+          <w:rFonts w:ascii="Arial" w:hAnsi="Arial" w:cs="Arial"/>
+        </w:rPr>
+      </w:pPr>
     </w:p>
     <w:p>
       <w:pPr>
@@ -1179,6 +2169,7 @@
           <w:sz w:val="28"/>
           <w:szCs w:val="28"/>
         </w:rPr>
+        <w:lastRenderedPageBreak/>
         <w:t>Descripción del problema</w:t>
       </w:r>
     </w:p>
@@ -1218,6 +2209,25 @@
           <w:bCs/>
         </w:rPr>
         <w:t>Detalles técnicos de la solución</w:t>
+      </w:r>
+    </w:p>
+    <w:p>
+      <w:pPr>
+        <w:ind w:left="1418"/>
+        <w:jc w:val="both"/>
+        <w:rPr>
+          <w:rFonts w:ascii="Arial" w:hAnsi="Arial" w:cs="Arial"/>
+          <w:b/>
+          <w:bCs/>
+        </w:rPr>
+      </w:pPr>
+      <w:r>
+        <w:rPr>
+          <w:rFonts w:ascii="Arial" w:hAnsi="Arial" w:cs="Arial"/>
+          <w:b/>
+          <w:bCs/>
+        </w:rPr>
+        <w:t>Evaluación y mitigación de vulnerabilidades</w:t>
       </w:r>
     </w:p>
     <w:p>
@@ -1232,14 +2242,6 @@
           <w:szCs w:val="28"/>
         </w:rPr>
       </w:pPr>
-      <w:r>
-        <w:rPr>
-          <w:rFonts w:ascii="Arial" w:hAnsi="Arial" w:cs="Arial"/>
-          <w:b/>
-          <w:bCs/>
-        </w:rPr>
-        <w:t>Evaluación y mitigación de vulnerabilidades</w:t>
-      </w:r>
     </w:p>
     <w:p>
       <w:pPr>
@@ -1250,7 +2252,6 @@
         <w:jc w:val="both"/>
         <w:rPr>
           <w:rFonts w:ascii="Arial" w:hAnsi="Arial" w:cs="Arial"/>
-          <w:b/>
           <w:bCs/>
           <w:sz w:val="28"/>
           <w:szCs w:val="28"/>
@@ -1292,13 +2293,11 @@
         </w:rPr>
         <w:t>Cronograma de actividades</w:t>
       </w:r>
-    </w:p>
-    <w:p>
-      <w:pPr>
-        <w:numPr>
-          <w:ilvl w:val="0"/>
-          <w:numId w:val="5"/>
-        </w:numPr>
+      <w:bookmarkStart w:id="0" w:name="_GoBack"/>
+      <w:bookmarkEnd w:id="0"/>
+    </w:p>
+    <w:p>
+      <w:pPr>
         <w:jc w:val="both"/>
         <w:rPr>
           <w:rFonts w:ascii="Arial" w:hAnsi="Arial" w:cs="Arial"/>
@@ -1308,7 +2307,10 @@
           <w:szCs w:val="28"/>
         </w:rPr>
       </w:pPr>
-      <w:r>
+    </w:p>
+    <w:p>
+      <w:pPr>
+        <w:jc w:val="both"/>
         <w:rPr>
           <w:rFonts w:ascii="Arial" w:hAnsi="Arial" w:cs="Arial"/>
           <w:b/>
@@ -1316,23 +2318,11 @@
           <w:sz w:val="28"/>
           <w:szCs w:val="28"/>
         </w:rPr>
-        <w:t>Supuesto del proyecto</w:t>
-      </w:r>
-    </w:p>
-    <w:p>
-      <w:pPr>
-        <w:numPr>
-          <w:ilvl w:val="0"/>
-          <w:numId w:val="5"/>
-        </w:numPr>
-        <w:jc w:val="both"/>
-        <w:rPr>
-          <w:rFonts w:ascii="Arial" w:hAnsi="Arial" w:cs="Arial"/>
-          <w:b/>
-          <w:bCs/>
-        </w:rPr>
-      </w:pPr>
-      <w:r>
+      </w:pPr>
+    </w:p>
+    <w:p>
+      <w:pPr>
+        <w:jc w:val="both"/>
         <w:rPr>
           <w:rFonts w:ascii="Arial" w:hAnsi="Arial" w:cs="Arial"/>
           <w:b/>
@@ -1340,231 +2330,11 @@
           <w:sz w:val="28"/>
           <w:szCs w:val="28"/>
         </w:rPr>
-        <w:t>Riegos del proyecto</w:t>
-      </w:r>
-    </w:p>
-    <w:tbl>
-      <w:tblPr>
-        <w:tblW w:w="0" w:type="auto"/>
-        <w:tblInd w:w="55" w:type="dxa"/>
-        <w:tblLayout w:type="fixed"/>
-        <w:tblCellMar>
-          <w:top w:w="55" w:type="dxa"/>
-          <w:left w:w="55" w:type="dxa"/>
-          <w:bottom w:w="55" w:type="dxa"/>
-          <w:right w:w="55" w:type="dxa"/>
-        </w:tblCellMar>
-        <w:tblLook w:val="0000" w:firstRow="0" w:lastRow="0" w:firstColumn="0" w:lastColumn="0" w:noHBand="0" w:noVBand="0"/>
-      </w:tblPr>
-      <w:tblGrid>
-        <w:gridCol w:w="3324"/>
-        <w:gridCol w:w="3324"/>
-        <w:gridCol w:w="3326"/>
-      </w:tblGrid>
-      <w:tr>
-        <w:tc>
-          <w:tcPr>
-            <w:tcW w:w="3324" w:type="dxa"/>
-            <w:tcBorders>
-              <w:top w:val="single" w:sz="1" w:space="0" w:color="000000"/>
-              <w:left w:val="single" w:sz="1" w:space="0" w:color="000000"/>
-              <w:bottom w:val="single" w:sz="1" w:space="0" w:color="000000"/>
-            </w:tcBorders>
-            <w:shd w:val="clear" w:color="auto" w:fill="auto"/>
-          </w:tcPr>
-          <w:p>
-            <w:pPr>
-              <w:pStyle w:val="Contenidodelatabla"/>
-              <w:jc w:val="center"/>
-              <w:rPr>
-                <w:rFonts w:ascii="Arial" w:hAnsi="Arial" w:cs="Arial"/>
-                <w:b/>
-                <w:bCs/>
-              </w:rPr>
-            </w:pPr>
-            <w:r>
-              <w:rPr>
-                <w:rFonts w:ascii="Arial" w:hAnsi="Arial" w:cs="Arial"/>
-                <w:b/>
-                <w:bCs/>
-              </w:rPr>
-              <w:t>Riesgos</w:t>
-            </w:r>
-          </w:p>
-        </w:tc>
-        <w:tc>
-          <w:tcPr>
-            <w:tcW w:w="3324" w:type="dxa"/>
-            <w:tcBorders>
-              <w:top w:val="single" w:sz="1" w:space="0" w:color="000000"/>
-              <w:left w:val="single" w:sz="1" w:space="0" w:color="000000"/>
-              <w:bottom w:val="single" w:sz="1" w:space="0" w:color="000000"/>
-            </w:tcBorders>
-            <w:shd w:val="clear" w:color="auto" w:fill="auto"/>
-          </w:tcPr>
-          <w:p>
-            <w:pPr>
-              <w:pStyle w:val="Contenidodelatabla"/>
-              <w:jc w:val="center"/>
-              <w:rPr>
-                <w:rFonts w:ascii="Arial" w:hAnsi="Arial" w:cs="Arial"/>
-                <w:b/>
-                <w:bCs/>
-              </w:rPr>
-            </w:pPr>
-            <w:r>
-              <w:rPr>
-                <w:rFonts w:ascii="Arial" w:hAnsi="Arial" w:cs="Arial"/>
-                <w:b/>
-                <w:bCs/>
-              </w:rPr>
-              <w:t>Nivel (Alto/Medio/Bajo)</w:t>
-            </w:r>
-          </w:p>
-        </w:tc>
-        <w:tc>
-          <w:tcPr>
-            <w:tcW w:w="3326" w:type="dxa"/>
-            <w:tcBorders>
-              <w:top w:val="single" w:sz="1" w:space="0" w:color="000000"/>
-              <w:left w:val="single" w:sz="1" w:space="0" w:color="000000"/>
-              <w:bottom w:val="single" w:sz="1" w:space="0" w:color="000000"/>
-              <w:right w:val="single" w:sz="1" w:space="0" w:color="000000"/>
-            </w:tcBorders>
-            <w:shd w:val="clear" w:color="auto" w:fill="auto"/>
-          </w:tcPr>
-          <w:p>
-            <w:pPr>
-              <w:pStyle w:val="Contenidodelatabla"/>
-              <w:jc w:val="center"/>
-            </w:pPr>
-            <w:r>
-              <w:rPr>
-                <w:rFonts w:ascii="Arial" w:hAnsi="Arial" w:cs="Arial"/>
-                <w:b/>
-                <w:bCs/>
-              </w:rPr>
-              <w:t>Plan de acción</w:t>
-            </w:r>
-          </w:p>
-        </w:tc>
-      </w:tr>
-      <w:tr>
-        <w:tc>
-          <w:tcPr>
-            <w:tcW w:w="3324" w:type="dxa"/>
-            <w:tcBorders>
-              <w:left w:val="single" w:sz="1" w:space="0" w:color="000000"/>
-              <w:bottom w:val="single" w:sz="1" w:space="0" w:color="000000"/>
-            </w:tcBorders>
-            <w:shd w:val="clear" w:color="auto" w:fill="auto"/>
-          </w:tcPr>
-          <w:p>
-            <w:pPr>
-              <w:pStyle w:val="Contenidodelatabla"/>
-              <w:snapToGrid w:val="0"/>
-              <w:jc w:val="both"/>
-              <w:rPr>
-                <w:rFonts w:ascii="Arial" w:hAnsi="Arial" w:cs="Arial"/>
-              </w:rPr>
-            </w:pPr>
-          </w:p>
-        </w:tc>
-        <w:tc>
-          <w:tcPr>
-            <w:tcW w:w="3324" w:type="dxa"/>
-            <w:tcBorders>
-              <w:left w:val="single" w:sz="1" w:space="0" w:color="000000"/>
-              <w:bottom w:val="single" w:sz="1" w:space="0" w:color="000000"/>
-            </w:tcBorders>
-            <w:shd w:val="clear" w:color="auto" w:fill="auto"/>
-          </w:tcPr>
-          <w:p>
-            <w:pPr>
-              <w:pStyle w:val="Contenidodelatabla"/>
-              <w:snapToGrid w:val="0"/>
-              <w:jc w:val="both"/>
-              <w:rPr>
-                <w:rFonts w:ascii="Arial" w:hAnsi="Arial" w:cs="Arial"/>
-              </w:rPr>
-            </w:pPr>
-          </w:p>
-        </w:tc>
-        <w:tc>
-          <w:tcPr>
-            <w:tcW w:w="3326" w:type="dxa"/>
-            <w:tcBorders>
-              <w:left w:val="single" w:sz="1" w:space="0" w:color="000000"/>
-              <w:bottom w:val="single" w:sz="1" w:space="0" w:color="000000"/>
-              <w:right w:val="single" w:sz="1" w:space="0" w:color="000000"/>
-            </w:tcBorders>
-            <w:shd w:val="clear" w:color="auto" w:fill="auto"/>
-          </w:tcPr>
-          <w:p>
-            <w:pPr>
-              <w:pStyle w:val="Contenidodelatabla"/>
-              <w:snapToGrid w:val="0"/>
-              <w:jc w:val="both"/>
-              <w:rPr>
-                <w:rFonts w:ascii="Arial" w:hAnsi="Arial" w:cs="Arial"/>
-              </w:rPr>
-            </w:pPr>
-          </w:p>
-        </w:tc>
-      </w:tr>
-    </w:tbl>
-    <w:p>
-      <w:pPr>
-        <w:jc w:val="both"/>
-        <w:rPr>
-          <w:rFonts w:ascii="Arial" w:hAnsi="Arial" w:cs="Arial"/>
-        </w:rPr>
-      </w:pPr>
-    </w:p>
-    <w:p>
-      <w:pPr>
-        <w:jc w:val="both"/>
-        <w:rPr>
-          <w:rFonts w:ascii="Arial" w:hAnsi="Arial" w:cs="Arial"/>
-        </w:rPr>
-      </w:pPr>
-    </w:p>
-    <w:p>
-      <w:pPr>
-        <w:jc w:val="both"/>
-        <w:rPr>
-          <w:rFonts w:ascii="Arial" w:hAnsi="Arial" w:cs="Arial"/>
-        </w:rPr>
-      </w:pPr>
-    </w:p>
-    <w:p>
-      <w:pPr>
-        <w:jc w:val="both"/>
-        <w:rPr>
-          <w:rFonts w:ascii="Arial" w:hAnsi="Arial" w:cs="Arial"/>
-        </w:rPr>
-      </w:pPr>
-    </w:p>
-    <w:p>
-      <w:pPr>
-        <w:jc w:val="both"/>
-        <w:rPr>
-          <w:rFonts w:ascii="Arial" w:hAnsi="Arial" w:cs="Arial"/>
-        </w:rPr>
-      </w:pPr>
-    </w:p>
-    <w:p>
-      <w:pPr>
-        <w:numPr>
-          <w:ilvl w:val="0"/>
-          <w:numId w:val="6"/>
-        </w:numPr>
-        <w:jc w:val="both"/>
-        <w:rPr>
-          <w:rFonts w:ascii="Arial" w:hAnsi="Arial" w:cs="Arial"/>
-        </w:rPr>
-      </w:pPr>
-      <w:r>
+      </w:pPr>
+    </w:p>
+    <w:p>
+      <w:pPr>
+        <w:jc w:val="both"/>
         <w:rPr>
           <w:rFonts w:ascii="Arial" w:hAnsi="Arial" w:cs="Arial"/>
           <w:b/>
@@ -1572,384 +2342,10 @@
           <w:sz w:val="28"/>
           <w:szCs w:val="28"/>
         </w:rPr>
-        <w:t>Plan de comunicación</w:t>
-      </w:r>
-    </w:p>
-    <w:p>
-      <w:pPr>
-        <w:jc w:val="both"/>
-        <w:rPr>
-          <w:rFonts w:ascii="Arial" w:hAnsi="Arial" w:cs="Arial"/>
-        </w:rPr>
-      </w:pPr>
-    </w:p>
-    <w:tbl>
-      <w:tblPr>
-        <w:tblW w:w="0" w:type="auto"/>
-        <w:tblInd w:w="55" w:type="dxa"/>
-        <w:tblLayout w:type="fixed"/>
-        <w:tblCellMar>
-          <w:top w:w="55" w:type="dxa"/>
-          <w:left w:w="55" w:type="dxa"/>
-          <w:bottom w:w="55" w:type="dxa"/>
-          <w:right w:w="55" w:type="dxa"/>
-        </w:tblCellMar>
-        <w:tblLook w:val="0000" w:firstRow="0" w:lastRow="0" w:firstColumn="0" w:lastColumn="0" w:noHBand="0" w:noVBand="0"/>
-      </w:tblPr>
-      <w:tblGrid>
-        <w:gridCol w:w="2493"/>
-        <w:gridCol w:w="2493"/>
-        <w:gridCol w:w="2493"/>
-        <w:gridCol w:w="2495"/>
-      </w:tblGrid>
-      <w:tr>
-        <w:tc>
-          <w:tcPr>
-            <w:tcW w:w="2493" w:type="dxa"/>
-            <w:tcBorders>
-              <w:top w:val="single" w:sz="1" w:space="0" w:color="000000"/>
-              <w:left w:val="single" w:sz="1" w:space="0" w:color="000000"/>
-              <w:bottom w:val="single" w:sz="1" w:space="0" w:color="000000"/>
-            </w:tcBorders>
-            <w:shd w:val="clear" w:color="auto" w:fill="auto"/>
-          </w:tcPr>
-          <w:p>
-            <w:pPr>
-              <w:pStyle w:val="Contenidodelatabla"/>
-              <w:jc w:val="center"/>
-              <w:rPr>
-                <w:rFonts w:ascii="Arial" w:hAnsi="Arial" w:cs="Arial"/>
-                <w:b/>
-                <w:bCs/>
-              </w:rPr>
-            </w:pPr>
-            <w:r>
-              <w:rPr>
-                <w:rFonts w:ascii="Arial" w:hAnsi="Arial" w:cs="Arial"/>
-                <w:b/>
-                <w:bCs/>
-              </w:rPr>
-              <w:t>Actividad</w:t>
-            </w:r>
-          </w:p>
-        </w:tc>
-        <w:tc>
-          <w:tcPr>
-            <w:tcW w:w="2493" w:type="dxa"/>
-            <w:tcBorders>
-              <w:top w:val="single" w:sz="1" w:space="0" w:color="000000"/>
-              <w:left w:val="single" w:sz="1" w:space="0" w:color="000000"/>
-              <w:bottom w:val="single" w:sz="1" w:space="0" w:color="000000"/>
-            </w:tcBorders>
-            <w:shd w:val="clear" w:color="auto" w:fill="auto"/>
-          </w:tcPr>
-          <w:p>
-            <w:pPr>
-              <w:pStyle w:val="Contenidodelatabla"/>
-              <w:jc w:val="center"/>
-              <w:rPr>
-                <w:rFonts w:ascii="Arial" w:hAnsi="Arial" w:cs="Arial"/>
-                <w:b/>
-                <w:bCs/>
-              </w:rPr>
-            </w:pPr>
-            <w:r>
-              <w:rPr>
-                <w:rFonts w:ascii="Arial" w:hAnsi="Arial" w:cs="Arial"/>
-                <w:b/>
-                <w:bCs/>
-              </w:rPr>
-              <w:t>Distribución</w:t>
-            </w:r>
-          </w:p>
-        </w:tc>
-        <w:tc>
-          <w:tcPr>
-            <w:tcW w:w="2493" w:type="dxa"/>
-            <w:tcBorders>
-              <w:top w:val="single" w:sz="1" w:space="0" w:color="000000"/>
-              <w:left w:val="single" w:sz="1" w:space="0" w:color="000000"/>
-              <w:bottom w:val="single" w:sz="1" w:space="0" w:color="000000"/>
-            </w:tcBorders>
-            <w:shd w:val="clear" w:color="auto" w:fill="auto"/>
-          </w:tcPr>
-          <w:p>
-            <w:pPr>
-              <w:pStyle w:val="Contenidodelatabla"/>
-              <w:jc w:val="center"/>
-              <w:rPr>
-                <w:rFonts w:ascii="Arial" w:hAnsi="Arial" w:cs="Arial"/>
-                <w:b/>
-                <w:bCs/>
-              </w:rPr>
-            </w:pPr>
-            <w:r>
-              <w:rPr>
-                <w:rFonts w:ascii="Arial" w:hAnsi="Arial" w:cs="Arial"/>
-                <w:b/>
-                <w:bCs/>
-              </w:rPr>
-              <w:t>Frecuencia</w:t>
-            </w:r>
-          </w:p>
-        </w:tc>
-        <w:tc>
-          <w:tcPr>
-            <w:tcW w:w="2495" w:type="dxa"/>
-            <w:tcBorders>
-              <w:top w:val="single" w:sz="1" w:space="0" w:color="000000"/>
-              <w:left w:val="single" w:sz="1" w:space="0" w:color="000000"/>
-              <w:bottom w:val="single" w:sz="1" w:space="0" w:color="000000"/>
-              <w:right w:val="single" w:sz="1" w:space="0" w:color="000000"/>
-            </w:tcBorders>
-            <w:shd w:val="clear" w:color="auto" w:fill="auto"/>
-          </w:tcPr>
-          <w:p>
-            <w:pPr>
-              <w:pStyle w:val="Contenidodelatabla"/>
-              <w:jc w:val="center"/>
-            </w:pPr>
-            <w:r>
-              <w:rPr>
-                <w:rFonts w:ascii="Arial" w:hAnsi="Arial" w:cs="Arial"/>
-                <w:b/>
-                <w:bCs/>
-              </w:rPr>
-              <w:t>Método</w:t>
-            </w:r>
-          </w:p>
-        </w:tc>
-      </w:tr>
-      <w:tr>
-        <w:tc>
-          <w:tcPr>
-            <w:tcW w:w="2493" w:type="dxa"/>
-            <w:tcBorders>
-              <w:left w:val="single" w:sz="1" w:space="0" w:color="000000"/>
-              <w:bottom w:val="single" w:sz="1" w:space="0" w:color="000000"/>
-            </w:tcBorders>
-            <w:shd w:val="clear" w:color="auto" w:fill="auto"/>
-          </w:tcPr>
-          <w:p>
-            <w:pPr>
-              <w:pStyle w:val="Contenidodelatabla"/>
-              <w:snapToGrid w:val="0"/>
-              <w:jc w:val="both"/>
-              <w:rPr>
-                <w:rFonts w:ascii="Arial" w:hAnsi="Arial" w:cs="Arial"/>
-              </w:rPr>
-            </w:pPr>
-          </w:p>
-        </w:tc>
-        <w:tc>
-          <w:tcPr>
-            <w:tcW w:w="2493" w:type="dxa"/>
-            <w:tcBorders>
-              <w:left w:val="single" w:sz="1" w:space="0" w:color="000000"/>
-              <w:bottom w:val="single" w:sz="1" w:space="0" w:color="000000"/>
-            </w:tcBorders>
-            <w:shd w:val="clear" w:color="auto" w:fill="auto"/>
-          </w:tcPr>
-          <w:tbl>
-            <w:tblPr>
-              <w:tblW w:w="0" w:type="auto"/>
-              <w:tblLayout w:type="fixed"/>
-              <w:tblCellMar>
-                <w:top w:w="55" w:type="dxa"/>
-                <w:left w:w="55" w:type="dxa"/>
-                <w:bottom w:w="55" w:type="dxa"/>
-                <w:right w:w="55" w:type="dxa"/>
-              </w:tblCellMar>
-              <w:tblLook w:val="0000" w:firstRow="0" w:lastRow="0" w:firstColumn="0" w:lastColumn="0" w:noHBand="0" w:noVBand="0"/>
-            </w:tblPr>
-            <w:tblGrid>
-              <w:gridCol w:w="1191"/>
-              <w:gridCol w:w="1194"/>
-            </w:tblGrid>
-            <w:tr>
-              <w:tc>
-                <w:tcPr>
-                  <w:tcW w:w="1191" w:type="dxa"/>
-                  <w:tcBorders>
-                    <w:top w:val="single" w:sz="1" w:space="0" w:color="000000"/>
-                    <w:left w:val="single" w:sz="1" w:space="0" w:color="000000"/>
-                    <w:bottom w:val="single" w:sz="1" w:space="0" w:color="000000"/>
-                  </w:tcBorders>
-                  <w:shd w:val="clear" w:color="auto" w:fill="auto"/>
-                </w:tcPr>
-                <w:p>
-                  <w:pPr>
-                    <w:pStyle w:val="Contenidodelatabla"/>
-                    <w:jc w:val="center"/>
-                    <w:rPr>
-                      <w:rFonts w:ascii="Arial" w:hAnsi="Arial" w:cs="Arial"/>
-                      <w:b/>
-                      <w:bCs/>
-                    </w:rPr>
-                  </w:pPr>
-                  <w:r>
-                    <w:rPr>
-                      <w:rFonts w:ascii="Arial" w:hAnsi="Arial" w:cs="Arial"/>
-                      <w:b/>
-                      <w:bCs/>
-                    </w:rPr>
-                    <w:t>Emisor</w:t>
-                  </w:r>
-                </w:p>
-              </w:tc>
-              <w:tc>
-                <w:tcPr>
-                  <w:tcW w:w="1194" w:type="dxa"/>
-                  <w:tcBorders>
-                    <w:top w:val="single" w:sz="1" w:space="0" w:color="000000"/>
-                    <w:left w:val="single" w:sz="1" w:space="0" w:color="000000"/>
-                    <w:bottom w:val="single" w:sz="1" w:space="0" w:color="000000"/>
-                    <w:right w:val="single" w:sz="1" w:space="0" w:color="000000"/>
-                  </w:tcBorders>
-                  <w:shd w:val="clear" w:color="auto" w:fill="auto"/>
-                </w:tcPr>
-                <w:p>
-                  <w:pPr>
-                    <w:pStyle w:val="Contenidodelatabla"/>
-                    <w:jc w:val="center"/>
-                  </w:pPr>
-                  <w:r>
-                    <w:rPr>
-                      <w:rFonts w:ascii="Arial" w:hAnsi="Arial" w:cs="Arial"/>
-                      <w:b/>
-                      <w:bCs/>
-                    </w:rPr>
-                    <w:t>Receptor</w:t>
-                  </w:r>
-                </w:p>
-              </w:tc>
-            </w:tr>
-            <w:tr>
-              <w:tc>
-                <w:tcPr>
-                  <w:tcW w:w="1191" w:type="dxa"/>
-                  <w:tcBorders>
-                    <w:left w:val="single" w:sz="1" w:space="0" w:color="000000"/>
-                    <w:bottom w:val="single" w:sz="1" w:space="0" w:color="000000"/>
-                  </w:tcBorders>
-                  <w:shd w:val="clear" w:color="auto" w:fill="auto"/>
-                </w:tcPr>
-                <w:p>
-                  <w:pPr>
-                    <w:pStyle w:val="Contenidodelatabla"/>
-                    <w:snapToGrid w:val="0"/>
-                    <w:jc w:val="both"/>
-                    <w:rPr>
-                      <w:rFonts w:ascii="Arial" w:hAnsi="Arial" w:cs="Arial"/>
-                    </w:rPr>
-                  </w:pPr>
-                </w:p>
-              </w:tc>
-              <w:tc>
-                <w:tcPr>
-                  <w:tcW w:w="1194" w:type="dxa"/>
-                  <w:tcBorders>
-                    <w:left w:val="single" w:sz="1" w:space="0" w:color="000000"/>
-                    <w:bottom w:val="single" w:sz="1" w:space="0" w:color="000000"/>
-                    <w:right w:val="single" w:sz="1" w:space="0" w:color="000000"/>
-                  </w:tcBorders>
-                  <w:shd w:val="clear" w:color="auto" w:fill="auto"/>
-                </w:tcPr>
-                <w:p>
-                  <w:pPr>
-                    <w:pStyle w:val="Contenidodelatabla"/>
-                    <w:snapToGrid w:val="0"/>
-                    <w:jc w:val="both"/>
-                    <w:rPr>
-                      <w:rFonts w:ascii="Arial" w:hAnsi="Arial" w:cs="Arial"/>
-                    </w:rPr>
-                  </w:pPr>
-                </w:p>
-              </w:tc>
-            </w:tr>
-          </w:tbl>
-          <w:p>
-            <w:pPr>
-              <w:pStyle w:val="Contenidodelatabla"/>
-              <w:rPr>
-                <w:rFonts w:ascii="Arial" w:hAnsi="Arial" w:cs="Arial"/>
-              </w:rPr>
-            </w:pPr>
-          </w:p>
-        </w:tc>
-        <w:tc>
-          <w:tcPr>
-            <w:tcW w:w="2493" w:type="dxa"/>
-            <w:tcBorders>
-              <w:left w:val="single" w:sz="1" w:space="0" w:color="000000"/>
-              <w:bottom w:val="single" w:sz="1" w:space="0" w:color="000000"/>
-            </w:tcBorders>
-            <w:shd w:val="clear" w:color="auto" w:fill="auto"/>
-          </w:tcPr>
-          <w:p>
-            <w:pPr>
-              <w:pStyle w:val="Contenidodelatabla"/>
-              <w:snapToGrid w:val="0"/>
-              <w:jc w:val="both"/>
-              <w:rPr>
-                <w:rFonts w:ascii="Arial" w:hAnsi="Arial" w:cs="Arial"/>
-              </w:rPr>
-            </w:pPr>
-          </w:p>
-        </w:tc>
-        <w:tc>
-          <w:tcPr>
-            <w:tcW w:w="2495" w:type="dxa"/>
-            <w:tcBorders>
-              <w:left w:val="single" w:sz="1" w:space="0" w:color="000000"/>
-              <w:bottom w:val="single" w:sz="1" w:space="0" w:color="000000"/>
-              <w:right w:val="single" w:sz="1" w:space="0" w:color="000000"/>
-            </w:tcBorders>
-            <w:shd w:val="clear" w:color="auto" w:fill="auto"/>
-          </w:tcPr>
-          <w:p>
-            <w:pPr>
-              <w:pStyle w:val="Contenidodelatabla"/>
-              <w:snapToGrid w:val="0"/>
-              <w:jc w:val="both"/>
-              <w:rPr>
-                <w:rFonts w:ascii="Arial" w:hAnsi="Arial" w:cs="Arial"/>
-              </w:rPr>
-            </w:pPr>
-          </w:p>
-        </w:tc>
-      </w:tr>
-    </w:tbl>
-    <w:p>
-      <w:pPr>
-        <w:jc w:val="both"/>
-        <w:rPr>
-          <w:rFonts w:ascii="Arial" w:hAnsi="Arial" w:cs="Arial"/>
-        </w:rPr>
-      </w:pPr>
-    </w:p>
-    <w:p>
-      <w:pPr>
-        <w:jc w:val="both"/>
-        <w:rPr>
-          <w:rFonts w:ascii="Arial" w:hAnsi="Arial" w:cs="Arial"/>
-        </w:rPr>
-      </w:pPr>
-    </w:p>
-    <w:p>
-      <w:pPr>
-        <w:jc w:val="both"/>
-        <w:rPr>
-          <w:rFonts w:ascii="Arial" w:hAnsi="Arial" w:cs="Arial"/>
-        </w:rPr>
-      </w:pPr>
-    </w:p>
-    <w:p>
-      <w:pPr>
-        <w:numPr>
-          <w:ilvl w:val="0"/>
-          <w:numId w:val="7"/>
-        </w:numPr>
+      </w:pPr>
+    </w:p>
+    <w:p>
+      <w:pPr>
         <w:jc w:val="both"/>
         <w:rPr>
           <w:rFonts w:ascii="Arial" w:hAnsi="Arial" w:cs="Arial"/>
@@ -1959,7 +2355,10 @@
           <w:szCs w:val="28"/>
         </w:rPr>
       </w:pPr>
-      <w:r>
+    </w:p>
+    <w:p>
+      <w:pPr>
+        <w:jc w:val="both"/>
         <w:rPr>
           <w:rFonts w:ascii="Arial" w:hAnsi="Arial" w:cs="Arial"/>
           <w:b/>
@@ -1967,15 +2366,10 @@
           <w:sz w:val="28"/>
           <w:szCs w:val="28"/>
         </w:rPr>
-        <w:t>Bibliografía</w:t>
-      </w:r>
-    </w:p>
-    <w:p>
-      <w:pPr>
-        <w:numPr>
-          <w:ilvl w:val="0"/>
-          <w:numId w:val="7"/>
-        </w:numPr>
+      </w:pPr>
+    </w:p>
+    <w:p>
+      <w:pPr>
         <w:jc w:val="both"/>
         <w:rPr>
           <w:rFonts w:ascii="Arial" w:hAnsi="Arial" w:cs="Arial"/>
@@ -1985,7 +2379,10 @@
           <w:szCs w:val="28"/>
         </w:rPr>
       </w:pPr>
-      <w:r>
+    </w:p>
+    <w:p>
+      <w:pPr>
+        <w:jc w:val="both"/>
         <w:rPr>
           <w:rFonts w:ascii="Arial" w:hAnsi="Arial" w:cs="Arial"/>
           <w:b/>
@@ -1993,9 +2390,11 @@
           <w:sz w:val="28"/>
           <w:szCs w:val="28"/>
         </w:rPr>
-        <w:t>Apé</w:t>
-      </w:r>
-      <w:r>
+      </w:pPr>
+    </w:p>
+    <w:p>
+      <w:pPr>
+        <w:jc w:val="both"/>
         <w:rPr>
           <w:rFonts w:ascii="Arial" w:hAnsi="Arial" w:cs="Arial"/>
           <w:b/>
@@ -2003,9 +2402,11 @@
           <w:sz w:val="28"/>
           <w:szCs w:val="28"/>
         </w:rPr>
-        <w:t>n</w:t>
-      </w:r>
-      <w:r>
+      </w:pPr>
+    </w:p>
+    <w:p>
+      <w:pPr>
+        <w:jc w:val="both"/>
         <w:rPr>
           <w:rFonts w:ascii="Arial" w:hAnsi="Arial" w:cs="Arial"/>
           <w:b/>
@@ -2013,8 +2414,19 @@
           <w:sz w:val="28"/>
           <w:szCs w:val="28"/>
         </w:rPr>
-        <w:t>dices</w:t>
-      </w:r>
+      </w:pPr>
+    </w:p>
+    <w:p>
+      <w:pPr>
+        <w:jc w:val="both"/>
+        <w:rPr>
+          <w:rFonts w:ascii="Arial" w:hAnsi="Arial" w:cs="Arial"/>
+          <w:b/>
+          <w:bCs/>
+          <w:sz w:val="28"/>
+          <w:szCs w:val="28"/>
+        </w:rPr>
+      </w:pPr>
     </w:p>
     <w:p>
       <w:pPr>
@@ -2049,17 +2461,7 @@
           <w:sz w:val="28"/>
           <w:szCs w:val="28"/>
         </w:rPr>
-        <w:t>Aprobación del Pe</w:t>
-      </w:r>
-      <w:r>
-        <w:rPr>
-          <w:rFonts w:ascii="Arial" w:hAnsi="Arial" w:cs="Arial"/>
-          <w:b/>
-          <w:bCs/>
-          <w:sz w:val="28"/>
-          <w:szCs w:val="28"/>
-        </w:rPr>
-        <w:t>rfil</w:t>
+        <w:t>Aprobación del Perfil</w:t>
       </w:r>
     </w:p>
     <w:p>
@@ -2082,7 +2484,7 @@
     </w:p>
     <w:tbl>
       <w:tblPr>
-        <w:tblW w:w="0" w:type="auto"/>
+        <w:tblW w:w="9974" w:type="dxa"/>
         <w:tblInd w:w="55" w:type="dxa"/>
         <w:tblLayout w:type="fixed"/>
         <w:tblCellMar>
@@ -2230,6 +2632,12 @@
                 <w:rFonts w:ascii="Arial" w:hAnsi="Arial" w:cs="Arial"/>
               </w:rPr>
             </w:pPr>
+            <w:r>
+              <w:rPr>
+                <w:rFonts w:ascii="Arial" w:hAnsi="Arial" w:cs="Arial"/>
+              </w:rPr>
+              <w:t>Rocael Eduardo Isidro Sebastian</w:t>
+            </w:r>
           </w:p>
         </w:tc>
         <w:tc>
@@ -2298,6 +2706,12 @@
                 <w:rFonts w:ascii="Arial" w:hAnsi="Arial" w:cs="Arial"/>
               </w:rPr>
             </w:pPr>
+            <w:r>
+              <w:rPr>
+                <w:rFonts w:ascii="Arial" w:hAnsi="Arial" w:cs="Arial"/>
+              </w:rPr>
+              <w:t>Ing. Carlos Lozano</w:t>
+            </w:r>
           </w:p>
         </w:tc>
         <w:tc>
@@ -2366,6 +2780,12 @@
                 <w:rFonts w:ascii="Arial" w:hAnsi="Arial" w:cs="Arial"/>
               </w:rPr>
             </w:pPr>
+            <w:r>
+              <w:rPr>
+                <w:rFonts w:ascii="Arial" w:hAnsi="Arial" w:cs="Arial"/>
+              </w:rPr>
+              <w:t>Ing. Caros Lozano</w:t>
+            </w:r>
           </w:p>
         </w:tc>
         <w:tc>
@@ -2437,30 +2857,8 @@
               <w:rPr>
                 <w:rFonts w:ascii="Arial" w:hAnsi="Arial" w:cs="Arial"/>
               </w:rPr>
-              <w:t xml:space="preserve">Ing. Marlon </w:t>
+              <w:t>Ing. Marlon Perez Turk</w:t>
             </w:r>
-            <w:proofErr w:type="spellStart"/>
-            <w:r>
-              <w:rPr>
-                <w:rFonts w:ascii="Arial" w:hAnsi="Arial" w:cs="Arial"/>
-              </w:rPr>
-              <w:t>Perez</w:t>
-            </w:r>
-            <w:proofErr w:type="spellEnd"/>
-            <w:r>
-              <w:rPr>
-                <w:rFonts w:ascii="Arial" w:hAnsi="Arial" w:cs="Arial"/>
-              </w:rPr>
-              <w:t xml:space="preserve"> </w:t>
-            </w:r>
-            <w:proofErr w:type="spellStart"/>
-            <w:r>
-              <w:rPr>
-                <w:rFonts w:ascii="Arial" w:hAnsi="Arial" w:cs="Arial"/>
-              </w:rPr>
-              <w:t>Turk</w:t>
-            </w:r>
-            <w:proofErr w:type="spellEnd"/>
           </w:p>
         </w:tc>
         <w:tc>
@@ -2534,35 +2932,83 @@
               <w:rPr>
                 <w:rFonts w:ascii="Arial" w:hAnsi="Arial" w:cs="Arial"/>
               </w:rPr>
-              <w:t xml:space="preserve">Inga. </w:t>
+              <w:t xml:space="preserve">Inga. Floriza Avila </w:t>
             </w:r>
-            <w:proofErr w:type="spellStart"/>
+          </w:p>
+        </w:tc>
+        <w:tc>
+          <w:tcPr>
+            <w:tcW w:w="3326" w:type="dxa"/>
+            <w:tcBorders>
+              <w:top w:val="single" w:sz="1" w:space="0" w:color="000000"/>
+              <w:left w:val="single" w:sz="1" w:space="0" w:color="000000"/>
+              <w:bottom w:val="single" w:sz="1" w:space="0" w:color="000000"/>
+              <w:right w:val="single" w:sz="1" w:space="0" w:color="000000"/>
+            </w:tcBorders>
+            <w:shd w:val="clear" w:color="auto" w:fill="auto"/>
+          </w:tcPr>
+          <w:p>
+            <w:pPr>
+              <w:pStyle w:val="Contenidodelatabla"/>
+              <w:snapToGrid w:val="0"/>
+              <w:jc w:val="both"/>
+              <w:rPr>
+                <w:rFonts w:ascii="Arial" w:hAnsi="Arial" w:cs="Arial"/>
+              </w:rPr>
+            </w:pPr>
+          </w:p>
+        </w:tc>
+      </w:tr>
+      <w:tr>
+        <w:tc>
+          <w:tcPr>
+            <w:tcW w:w="3324" w:type="dxa"/>
+            <w:tcBorders>
+              <w:top w:val="single" w:sz="1" w:space="0" w:color="000000"/>
+              <w:left w:val="single" w:sz="1" w:space="0" w:color="000000"/>
+              <w:bottom w:val="single" w:sz="1" w:space="0" w:color="000000"/>
+            </w:tcBorders>
+            <w:shd w:val="clear" w:color="auto" w:fill="auto"/>
+          </w:tcPr>
+          <w:p>
+            <w:pPr>
+              <w:pStyle w:val="Contenidodelatabla"/>
+              <w:jc w:val="both"/>
+              <w:rPr>
+                <w:rFonts w:ascii="Arial" w:hAnsi="Arial" w:cs="Arial"/>
+              </w:rPr>
+            </w:pPr>
             <w:r>
               <w:rPr>
                 <w:rFonts w:ascii="Arial" w:hAnsi="Arial" w:cs="Arial"/>
               </w:rPr>
-              <w:t>Floriza</w:t>
+              <w:t>Asesor revisor de perfiles EPS. Escuela de Ingeniería en Ciencias y Sistemas</w:t>
             </w:r>
-            <w:proofErr w:type="spellEnd"/>
+          </w:p>
+        </w:tc>
+        <w:tc>
+          <w:tcPr>
+            <w:tcW w:w="3324" w:type="dxa"/>
+            <w:tcBorders>
+              <w:top w:val="single" w:sz="1" w:space="0" w:color="000000"/>
+              <w:left w:val="single" w:sz="1" w:space="0" w:color="000000"/>
+              <w:bottom w:val="single" w:sz="1" w:space="0" w:color="000000"/>
+            </w:tcBorders>
+            <w:shd w:val="clear" w:color="auto" w:fill="auto"/>
+          </w:tcPr>
+          <w:p>
+            <w:pPr>
+              <w:pStyle w:val="Contenidodelatabla"/>
+              <w:jc w:val="both"/>
+              <w:rPr>
+                <w:rFonts w:ascii="Arial" w:hAnsi="Arial" w:cs="Arial"/>
+              </w:rPr>
+            </w:pPr>
             <w:r>
               <w:rPr>
                 <w:rFonts w:ascii="Arial" w:hAnsi="Arial" w:cs="Arial"/>
               </w:rPr>
-              <w:t xml:space="preserve"> </w:t>
-            </w:r>
-            <w:proofErr w:type="spellStart"/>
-            <w:r>
-              <w:rPr>
-                <w:rFonts w:ascii="Arial" w:hAnsi="Arial" w:cs="Arial"/>
-              </w:rPr>
-              <w:t>Avila</w:t>
-            </w:r>
-            <w:proofErr w:type="spellEnd"/>
-            <w:r>
-              <w:rPr>
-                <w:rFonts w:ascii="Arial" w:hAnsi="Arial" w:cs="Arial"/>
-              </w:rPr>
-              <w:t xml:space="preserve"> </w:t>
+              <w:t>Inga Gladys Aceituno</w:t>
             </w:r>
           </w:p>
         </w:tc>
@@ -2611,7 +3057,7 @@
               <w:rPr>
                 <w:rFonts w:ascii="Arial" w:hAnsi="Arial" w:cs="Arial"/>
               </w:rPr>
-              <w:t>Asesor revisor de perfiles EPS. Escuela de Ingeniería en Ciencias y Sistemas</w:t>
+              <w:t xml:space="preserve">Asesor revisor en unidad de lingüística </w:t>
             </w:r>
           </w:p>
         </w:tc>
@@ -2636,7 +3082,7 @@
               <w:rPr>
                 <w:rFonts w:ascii="Arial" w:hAnsi="Arial" w:cs="Arial"/>
               </w:rPr>
-              <w:t>Inga Gladys Aceituno</w:t>
+              <w:t>Licda. Jessica Melgarejo</w:t>
             </w:r>
           </w:p>
         </w:tc>
@@ -2676,352 +3122,12 @@
         <w:jc w:val="both"/>
         <w:rPr>
           <w:rFonts w:ascii="Arial" w:hAnsi="Arial" w:cs="Arial"/>
-        </w:rPr>
-      </w:pPr>
-    </w:p>
-    <w:p>
-      <w:pPr>
-        <w:jc w:val="both"/>
-        <w:rPr>
-          <w:rFonts w:ascii="Arial" w:hAnsi="Arial" w:cs="Arial"/>
-        </w:rPr>
-      </w:pPr>
-    </w:p>
-    <w:p>
-      <w:pPr>
-        <w:jc w:val="both"/>
-        <w:rPr>
-          <w:rFonts w:ascii="Arial" w:hAnsi="Arial" w:cs="Arial"/>
-        </w:rPr>
-      </w:pPr>
-    </w:p>
-    <w:p>
-      <w:pPr>
-        <w:jc w:val="both"/>
-        <w:rPr>
-          <w:rFonts w:ascii="Arial" w:hAnsi="Arial" w:cs="Arial"/>
-        </w:rPr>
-      </w:pPr>
-    </w:p>
-    <w:p>
-      <w:pPr>
-        <w:jc w:val="both"/>
-        <w:rPr>
-          <w:rFonts w:ascii="Arial" w:hAnsi="Arial" w:cs="Arial"/>
-        </w:rPr>
-      </w:pPr>
-    </w:p>
-    <w:p>
-      <w:pPr>
-        <w:jc w:val="both"/>
-        <w:rPr>
-          <w:rFonts w:ascii="Arial" w:hAnsi="Arial" w:cs="Arial"/>
-        </w:rPr>
-      </w:pPr>
-    </w:p>
-    <w:p>
-      <w:pPr>
-        <w:jc w:val="both"/>
-        <w:rPr>
-          <w:rFonts w:ascii="Arial" w:hAnsi="Arial" w:cs="Arial"/>
-        </w:rPr>
-      </w:pPr>
-    </w:p>
-    <w:p>
-      <w:pPr>
-        <w:jc w:val="both"/>
-        <w:rPr>
-          <w:rFonts w:ascii="Arial" w:hAnsi="Arial" w:cs="Arial"/>
-        </w:rPr>
-      </w:pPr>
-    </w:p>
-    <w:p>
-      <w:pPr>
-        <w:jc w:val="both"/>
-        <w:rPr>
-          <w:rFonts w:ascii="Arial" w:hAnsi="Arial" w:cs="Arial"/>
-        </w:rPr>
-      </w:pPr>
-    </w:p>
-    <w:p>
-      <w:pPr>
-        <w:jc w:val="both"/>
-        <w:rPr>
-          <w:rFonts w:ascii="Arial" w:hAnsi="Arial" w:cs="Arial"/>
-        </w:rPr>
-      </w:pPr>
-    </w:p>
-    <w:p>
-      <w:pPr>
-        <w:jc w:val="both"/>
-        <w:rPr>
-          <w:rFonts w:ascii="Arial" w:hAnsi="Arial" w:cs="Arial"/>
-        </w:rPr>
-      </w:pPr>
-    </w:p>
-    <w:p>
-      <w:pPr>
-        <w:jc w:val="both"/>
-        <w:rPr>
-          <w:rFonts w:ascii="Arial" w:hAnsi="Arial" w:cs="Arial"/>
-        </w:rPr>
-      </w:pPr>
-    </w:p>
-    <w:p>
-      <w:pPr>
-        <w:jc w:val="both"/>
-        <w:rPr>
-          <w:rFonts w:ascii="Arial" w:hAnsi="Arial" w:cs="Arial"/>
-        </w:rPr>
-      </w:pPr>
-    </w:p>
-    <w:p>
-      <w:pPr>
-        <w:jc w:val="both"/>
-        <w:rPr>
-          <w:rFonts w:ascii="Arial" w:hAnsi="Arial" w:cs="Arial"/>
-        </w:rPr>
-      </w:pPr>
-    </w:p>
-    <w:p>
-      <w:pPr>
-        <w:jc w:val="both"/>
-        <w:rPr>
-          <w:rFonts w:ascii="Arial" w:hAnsi="Arial" w:cs="Arial"/>
-          <w:b/>
-          <w:bCs/>
-        </w:rPr>
-      </w:pPr>
-      <w:r>
-        <w:rPr>
-          <w:rFonts w:ascii="Arial" w:hAnsi="Arial" w:cs="Arial"/>
           <w:b/>
           <w:bCs/>
           <w:sz w:val="28"/>
           <w:szCs w:val="28"/>
         </w:rPr>
-        <w:t>Anexos</w:t>
-      </w:r>
-    </w:p>
-    <w:p>
-      <w:pPr>
-        <w:jc w:val="both"/>
-        <w:rPr>
-          <w:rFonts w:ascii="Arial" w:hAnsi="Arial" w:cs="Arial"/>
-          <w:b/>
-          <w:bCs/>
-        </w:rPr>
-      </w:pPr>
-    </w:p>
-    <w:p>
-      <w:pPr>
-        <w:ind w:left="709"/>
-        <w:jc w:val="both"/>
-        <w:rPr>
-          <w:rFonts w:ascii="Arial" w:hAnsi="Arial" w:cs="Arial"/>
-          <w:b/>
-          <w:bCs/>
-        </w:rPr>
-      </w:pPr>
-      <w:r>
-        <w:rPr>
-          <w:rFonts w:ascii="Arial" w:hAnsi="Arial" w:cs="Arial"/>
-          <w:b/>
-          <w:bCs/>
-        </w:rPr>
-        <w:t xml:space="preserve">Cartas </w:t>
-      </w:r>
-    </w:p>
-    <w:p>
-      <w:pPr>
-        <w:ind w:left="709"/>
-        <w:jc w:val="both"/>
-        <w:rPr>
-          <w:rFonts w:ascii="Arial" w:hAnsi="Arial" w:cs="Arial"/>
-          <w:b/>
-          <w:bCs/>
-        </w:rPr>
-      </w:pPr>
-    </w:p>
-    <w:p>
-      <w:pPr>
-        <w:ind w:left="1418"/>
-        <w:jc w:val="both"/>
-        <w:rPr>
-          <w:rFonts w:ascii="Arial" w:hAnsi="Arial" w:cs="Arial"/>
-          <w:b/>
-          <w:bCs/>
-        </w:rPr>
-      </w:pPr>
-      <w:r>
-        <w:rPr>
-          <w:rFonts w:ascii="Arial" w:hAnsi="Arial" w:cs="Arial"/>
-          <w:b/>
-          <w:bCs/>
-        </w:rPr>
-        <w:t>Institución</w:t>
-      </w:r>
-    </w:p>
-    <w:p>
-      <w:pPr>
-        <w:ind w:left="1418"/>
-        <w:jc w:val="both"/>
-        <w:rPr>
-          <w:rFonts w:ascii="Arial" w:hAnsi="Arial" w:cs="Arial"/>
-          <w:b/>
-          <w:bCs/>
-        </w:rPr>
-      </w:pPr>
-      <w:r>
-        <w:rPr>
-          <w:rFonts w:ascii="Arial" w:hAnsi="Arial" w:cs="Arial"/>
-          <w:b/>
-          <w:bCs/>
-        </w:rPr>
-        <w:t>Asesor de institución</w:t>
-      </w:r>
-    </w:p>
-    <w:p>
-      <w:pPr>
-        <w:ind w:left="1418"/>
-        <w:jc w:val="both"/>
-        <w:rPr>
-          <w:rFonts w:ascii="Arial" w:hAnsi="Arial" w:cs="Arial"/>
-          <w:b/>
-          <w:bCs/>
-        </w:rPr>
-      </w:pPr>
-      <w:r>
-        <w:rPr>
-          <w:rFonts w:ascii="Arial" w:hAnsi="Arial" w:cs="Arial"/>
-          <w:b/>
-          <w:bCs/>
-        </w:rPr>
-        <w:t>Asesor de la Escuela de Ingeniería en Ciencias y Sistemas</w:t>
-      </w:r>
-    </w:p>
-    <w:p>
-      <w:pPr>
-        <w:ind w:left="1418"/>
-        <w:jc w:val="both"/>
-        <w:rPr>
-          <w:rFonts w:ascii="Arial" w:hAnsi="Arial" w:cs="Arial"/>
-          <w:b/>
-          <w:bCs/>
-        </w:rPr>
-      </w:pPr>
-    </w:p>
-    <w:p>
-      <w:pPr>
-        <w:ind w:left="1418"/>
-        <w:jc w:val="both"/>
-        <w:rPr>
-          <w:rFonts w:ascii="Arial" w:hAnsi="Arial" w:cs="Arial"/>
-          <w:b/>
-          <w:bCs/>
-        </w:rPr>
-      </w:pPr>
-    </w:p>
-    <w:p>
-      <w:pPr>
-        <w:ind w:left="1418"/>
-        <w:jc w:val="both"/>
-        <w:rPr>
-          <w:rFonts w:ascii="Arial" w:hAnsi="Arial" w:cs="Arial"/>
-          <w:b/>
-          <w:bCs/>
-        </w:rPr>
-      </w:pPr>
-    </w:p>
-    <w:p>
-      <w:pPr>
-        <w:ind w:left="709"/>
-        <w:jc w:val="both"/>
-        <w:rPr>
-          <w:rFonts w:ascii="Arial" w:hAnsi="Arial" w:cs="Arial"/>
-          <w:b/>
-          <w:bCs/>
-        </w:rPr>
-      </w:pPr>
-      <w:r>
-        <w:rPr>
-          <w:rFonts w:ascii="Arial" w:hAnsi="Arial" w:cs="Arial"/>
-          <w:b/>
-          <w:bCs/>
-        </w:rPr>
-        <w:t>Constancias</w:t>
-      </w:r>
-    </w:p>
-    <w:p>
-      <w:pPr>
-        <w:ind w:left="1418"/>
-        <w:jc w:val="both"/>
-        <w:rPr>
-          <w:rFonts w:ascii="Arial" w:hAnsi="Arial" w:cs="Arial"/>
-          <w:b/>
-          <w:bCs/>
-        </w:rPr>
-      </w:pPr>
-      <w:r>
-        <w:rPr>
-          <w:rFonts w:ascii="Arial" w:hAnsi="Arial" w:cs="Arial"/>
-          <w:b/>
-          <w:bCs/>
-        </w:rPr>
-        <w:t>Cierre</w:t>
-      </w:r>
-    </w:p>
-    <w:p>
-      <w:pPr>
-        <w:ind w:left="1418"/>
-        <w:jc w:val="both"/>
-        <w:rPr>
-          <w:rFonts w:ascii="Arial" w:hAnsi="Arial" w:cs="Arial"/>
-          <w:b/>
-          <w:bCs/>
-        </w:rPr>
-      </w:pPr>
-      <w:r>
-        <w:rPr>
-          <w:rFonts w:ascii="Arial" w:hAnsi="Arial" w:cs="Arial"/>
-          <w:b/>
-          <w:bCs/>
-        </w:rPr>
-        <w:t>Inscripción</w:t>
-      </w:r>
-    </w:p>
-    <w:p>
-      <w:pPr>
-        <w:ind w:left="1418"/>
-        <w:jc w:val="both"/>
-        <w:rPr>
-          <w:rFonts w:ascii="Arial" w:hAnsi="Arial" w:cs="Arial"/>
-          <w:b/>
-          <w:bCs/>
-        </w:rPr>
-      </w:pPr>
-      <w:r>
-        <w:rPr>
-          <w:rFonts w:ascii="Arial" w:hAnsi="Arial" w:cs="Arial"/>
-          <w:b/>
-          <w:bCs/>
-        </w:rPr>
-        <w:t>Certificación de cursos</w:t>
-      </w:r>
-    </w:p>
-    <w:p>
-      <w:pPr>
-        <w:ind w:left="1418"/>
-        <w:jc w:val="both"/>
-      </w:pPr>
-      <w:r>
-        <w:rPr>
-          <w:rFonts w:ascii="Arial" w:hAnsi="Arial" w:cs="Arial"/>
-          <w:b/>
-          <w:bCs/>
-        </w:rPr>
-        <w:t>Práctica Final</w:t>
-      </w:r>
+      </w:pPr>
     </w:p>
     <w:sectPr>
       <w:pgSz w:w="12240" w:h="15840"/>
@@ -3494,7 +3600,7 @@
   <w:abstractNum w:abstractNumId="4" w15:restartNumberingAfterBreak="0">
     <w:nsid w:val="00000005"/>
     <w:multiLevelType w:val="multilevel"/>
-    <w:tmpl w:val="00000005"/>
+    <w:tmpl w:val="C79EB2EE"/>
     <w:name w:val="WW8Num5"/>
     <w:lvl w:ilvl="0">
       <w:start w:val="7"/>
@@ -3507,6 +3613,9 @@
         </w:tabs>
         <w:ind w:left="720" w:hanging="360"/>
       </w:pPr>
+      <w:rPr>
+        <w:b/>
+      </w:rPr>
     </w:lvl>
     <w:lvl w:ilvl="1">
       <w:start w:val="1"/>
@@ -4067,6 +4176,911 @@
         </w:tabs>
         <w:ind w:left="1584" w:hanging="1584"/>
       </w:pPr>
+    </w:lvl>
+  </w:abstractNum>
+  <w:abstractNum w:abstractNumId="9" w15:restartNumberingAfterBreak="0">
+    <w:nsid w:val="06C730DB"/>
+    <w:multiLevelType w:val="hybridMultilevel"/>
+    <w:tmpl w:val="1660E0B2"/>
+    <w:lvl w:ilvl="0" w:tplc="04090001">
+      <w:start w:val="1"/>
+      <w:numFmt w:val="bullet"/>
+      <w:lvlText w:val=""/>
+      <w:lvlJc w:val="left"/>
+      <w:pPr>
+        <w:ind w:left="2138" w:hanging="360"/>
+      </w:pPr>
+      <w:rPr>
+        <w:rFonts w:ascii="Symbol" w:hAnsi="Symbol" w:hint="default"/>
+      </w:rPr>
+    </w:lvl>
+    <w:lvl w:ilvl="1" w:tplc="04090003" w:tentative="1">
+      <w:start w:val="1"/>
+      <w:numFmt w:val="bullet"/>
+      <w:lvlText w:val="o"/>
+      <w:lvlJc w:val="left"/>
+      <w:pPr>
+        <w:ind w:left="2858" w:hanging="360"/>
+      </w:pPr>
+      <w:rPr>
+        <w:rFonts w:ascii="Courier New" w:hAnsi="Courier New" w:cs="Courier New" w:hint="default"/>
+      </w:rPr>
+    </w:lvl>
+    <w:lvl w:ilvl="2" w:tplc="04090005" w:tentative="1">
+      <w:start w:val="1"/>
+      <w:numFmt w:val="bullet"/>
+      <w:lvlText w:val=""/>
+      <w:lvlJc w:val="left"/>
+      <w:pPr>
+        <w:ind w:left="3578" w:hanging="360"/>
+      </w:pPr>
+      <w:rPr>
+        <w:rFonts w:ascii="Wingdings" w:hAnsi="Wingdings" w:hint="default"/>
+      </w:rPr>
+    </w:lvl>
+    <w:lvl w:ilvl="3" w:tplc="04090001" w:tentative="1">
+      <w:start w:val="1"/>
+      <w:numFmt w:val="bullet"/>
+      <w:lvlText w:val=""/>
+      <w:lvlJc w:val="left"/>
+      <w:pPr>
+        <w:ind w:left="4298" w:hanging="360"/>
+      </w:pPr>
+      <w:rPr>
+        <w:rFonts w:ascii="Symbol" w:hAnsi="Symbol" w:hint="default"/>
+      </w:rPr>
+    </w:lvl>
+    <w:lvl w:ilvl="4" w:tplc="04090003" w:tentative="1">
+      <w:start w:val="1"/>
+      <w:numFmt w:val="bullet"/>
+      <w:lvlText w:val="o"/>
+      <w:lvlJc w:val="left"/>
+      <w:pPr>
+        <w:ind w:left="5018" w:hanging="360"/>
+      </w:pPr>
+      <w:rPr>
+        <w:rFonts w:ascii="Courier New" w:hAnsi="Courier New" w:cs="Courier New" w:hint="default"/>
+      </w:rPr>
+    </w:lvl>
+    <w:lvl w:ilvl="5" w:tplc="04090005" w:tentative="1">
+      <w:start w:val="1"/>
+      <w:numFmt w:val="bullet"/>
+      <w:lvlText w:val=""/>
+      <w:lvlJc w:val="left"/>
+      <w:pPr>
+        <w:ind w:left="5738" w:hanging="360"/>
+      </w:pPr>
+      <w:rPr>
+        <w:rFonts w:ascii="Wingdings" w:hAnsi="Wingdings" w:hint="default"/>
+      </w:rPr>
+    </w:lvl>
+    <w:lvl w:ilvl="6" w:tplc="04090001" w:tentative="1">
+      <w:start w:val="1"/>
+      <w:numFmt w:val="bullet"/>
+      <w:lvlText w:val=""/>
+      <w:lvlJc w:val="left"/>
+      <w:pPr>
+        <w:ind w:left="6458" w:hanging="360"/>
+      </w:pPr>
+      <w:rPr>
+        <w:rFonts w:ascii="Symbol" w:hAnsi="Symbol" w:hint="default"/>
+      </w:rPr>
+    </w:lvl>
+    <w:lvl w:ilvl="7" w:tplc="04090003" w:tentative="1">
+      <w:start w:val="1"/>
+      <w:numFmt w:val="bullet"/>
+      <w:lvlText w:val="o"/>
+      <w:lvlJc w:val="left"/>
+      <w:pPr>
+        <w:ind w:left="7178" w:hanging="360"/>
+      </w:pPr>
+      <w:rPr>
+        <w:rFonts w:ascii="Courier New" w:hAnsi="Courier New" w:cs="Courier New" w:hint="default"/>
+      </w:rPr>
+    </w:lvl>
+    <w:lvl w:ilvl="8" w:tplc="04090005" w:tentative="1">
+      <w:start w:val="1"/>
+      <w:numFmt w:val="bullet"/>
+      <w:lvlText w:val=""/>
+      <w:lvlJc w:val="left"/>
+      <w:pPr>
+        <w:ind w:left="7898" w:hanging="360"/>
+      </w:pPr>
+      <w:rPr>
+        <w:rFonts w:ascii="Wingdings" w:hAnsi="Wingdings" w:hint="default"/>
+      </w:rPr>
+    </w:lvl>
+  </w:abstractNum>
+  <w:abstractNum w:abstractNumId="10" w15:restartNumberingAfterBreak="0">
+    <w:nsid w:val="27052035"/>
+    <w:multiLevelType w:val="hybridMultilevel"/>
+    <w:tmpl w:val="ADAE73D6"/>
+    <w:lvl w:ilvl="0" w:tplc="04090001">
+      <w:start w:val="1"/>
+      <w:numFmt w:val="bullet"/>
+      <w:lvlText w:val=""/>
+      <w:lvlJc w:val="left"/>
+      <w:pPr>
+        <w:ind w:left="2138" w:hanging="360"/>
+      </w:pPr>
+      <w:rPr>
+        <w:rFonts w:ascii="Symbol" w:hAnsi="Symbol" w:hint="default"/>
+      </w:rPr>
+    </w:lvl>
+    <w:lvl w:ilvl="1" w:tplc="04090003" w:tentative="1">
+      <w:start w:val="1"/>
+      <w:numFmt w:val="bullet"/>
+      <w:lvlText w:val="o"/>
+      <w:lvlJc w:val="left"/>
+      <w:pPr>
+        <w:ind w:left="2858" w:hanging="360"/>
+      </w:pPr>
+      <w:rPr>
+        <w:rFonts w:ascii="Courier New" w:hAnsi="Courier New" w:cs="Courier New" w:hint="default"/>
+      </w:rPr>
+    </w:lvl>
+    <w:lvl w:ilvl="2" w:tplc="04090005" w:tentative="1">
+      <w:start w:val="1"/>
+      <w:numFmt w:val="bullet"/>
+      <w:lvlText w:val=""/>
+      <w:lvlJc w:val="left"/>
+      <w:pPr>
+        <w:ind w:left="3578" w:hanging="360"/>
+      </w:pPr>
+      <w:rPr>
+        <w:rFonts w:ascii="Wingdings" w:hAnsi="Wingdings" w:hint="default"/>
+      </w:rPr>
+    </w:lvl>
+    <w:lvl w:ilvl="3" w:tplc="04090001" w:tentative="1">
+      <w:start w:val="1"/>
+      <w:numFmt w:val="bullet"/>
+      <w:lvlText w:val=""/>
+      <w:lvlJc w:val="left"/>
+      <w:pPr>
+        <w:ind w:left="4298" w:hanging="360"/>
+      </w:pPr>
+      <w:rPr>
+        <w:rFonts w:ascii="Symbol" w:hAnsi="Symbol" w:hint="default"/>
+      </w:rPr>
+    </w:lvl>
+    <w:lvl w:ilvl="4" w:tplc="04090003" w:tentative="1">
+      <w:start w:val="1"/>
+      <w:numFmt w:val="bullet"/>
+      <w:lvlText w:val="o"/>
+      <w:lvlJc w:val="left"/>
+      <w:pPr>
+        <w:ind w:left="5018" w:hanging="360"/>
+      </w:pPr>
+      <w:rPr>
+        <w:rFonts w:ascii="Courier New" w:hAnsi="Courier New" w:cs="Courier New" w:hint="default"/>
+      </w:rPr>
+    </w:lvl>
+    <w:lvl w:ilvl="5" w:tplc="04090005" w:tentative="1">
+      <w:start w:val="1"/>
+      <w:numFmt w:val="bullet"/>
+      <w:lvlText w:val=""/>
+      <w:lvlJc w:val="left"/>
+      <w:pPr>
+        <w:ind w:left="5738" w:hanging="360"/>
+      </w:pPr>
+      <w:rPr>
+        <w:rFonts w:ascii="Wingdings" w:hAnsi="Wingdings" w:hint="default"/>
+      </w:rPr>
+    </w:lvl>
+    <w:lvl w:ilvl="6" w:tplc="04090001" w:tentative="1">
+      <w:start w:val="1"/>
+      <w:numFmt w:val="bullet"/>
+      <w:lvlText w:val=""/>
+      <w:lvlJc w:val="left"/>
+      <w:pPr>
+        <w:ind w:left="6458" w:hanging="360"/>
+      </w:pPr>
+      <w:rPr>
+        <w:rFonts w:ascii="Symbol" w:hAnsi="Symbol" w:hint="default"/>
+      </w:rPr>
+    </w:lvl>
+    <w:lvl w:ilvl="7" w:tplc="04090003" w:tentative="1">
+      <w:start w:val="1"/>
+      <w:numFmt w:val="bullet"/>
+      <w:lvlText w:val="o"/>
+      <w:lvlJc w:val="left"/>
+      <w:pPr>
+        <w:ind w:left="7178" w:hanging="360"/>
+      </w:pPr>
+      <w:rPr>
+        <w:rFonts w:ascii="Courier New" w:hAnsi="Courier New" w:cs="Courier New" w:hint="default"/>
+      </w:rPr>
+    </w:lvl>
+    <w:lvl w:ilvl="8" w:tplc="04090005" w:tentative="1">
+      <w:start w:val="1"/>
+      <w:numFmt w:val="bullet"/>
+      <w:lvlText w:val=""/>
+      <w:lvlJc w:val="left"/>
+      <w:pPr>
+        <w:ind w:left="7898" w:hanging="360"/>
+      </w:pPr>
+      <w:rPr>
+        <w:rFonts w:ascii="Wingdings" w:hAnsi="Wingdings" w:hint="default"/>
+      </w:rPr>
+    </w:lvl>
+  </w:abstractNum>
+  <w:abstractNum w:abstractNumId="11" w15:restartNumberingAfterBreak="0">
+    <w:nsid w:val="3C251894"/>
+    <w:multiLevelType w:val="hybridMultilevel"/>
+    <w:tmpl w:val="220A43DC"/>
+    <w:lvl w:ilvl="0" w:tplc="04090001">
+      <w:start w:val="1"/>
+      <w:numFmt w:val="bullet"/>
+      <w:lvlText w:val=""/>
+      <w:lvlJc w:val="left"/>
+      <w:pPr>
+        <w:ind w:left="1429" w:hanging="360"/>
+      </w:pPr>
+      <w:rPr>
+        <w:rFonts w:ascii="Symbol" w:hAnsi="Symbol" w:hint="default"/>
+      </w:rPr>
+    </w:lvl>
+    <w:lvl w:ilvl="1" w:tplc="04090003" w:tentative="1">
+      <w:start w:val="1"/>
+      <w:numFmt w:val="bullet"/>
+      <w:lvlText w:val="o"/>
+      <w:lvlJc w:val="left"/>
+      <w:pPr>
+        <w:ind w:left="2149" w:hanging="360"/>
+      </w:pPr>
+      <w:rPr>
+        <w:rFonts w:ascii="Courier New" w:hAnsi="Courier New" w:cs="Courier New" w:hint="default"/>
+      </w:rPr>
+    </w:lvl>
+    <w:lvl w:ilvl="2" w:tplc="04090005" w:tentative="1">
+      <w:start w:val="1"/>
+      <w:numFmt w:val="bullet"/>
+      <w:lvlText w:val=""/>
+      <w:lvlJc w:val="left"/>
+      <w:pPr>
+        <w:ind w:left="2869" w:hanging="360"/>
+      </w:pPr>
+      <w:rPr>
+        <w:rFonts w:ascii="Wingdings" w:hAnsi="Wingdings" w:hint="default"/>
+      </w:rPr>
+    </w:lvl>
+    <w:lvl w:ilvl="3" w:tplc="04090001" w:tentative="1">
+      <w:start w:val="1"/>
+      <w:numFmt w:val="bullet"/>
+      <w:lvlText w:val=""/>
+      <w:lvlJc w:val="left"/>
+      <w:pPr>
+        <w:ind w:left="3589" w:hanging="360"/>
+      </w:pPr>
+      <w:rPr>
+        <w:rFonts w:ascii="Symbol" w:hAnsi="Symbol" w:hint="default"/>
+      </w:rPr>
+    </w:lvl>
+    <w:lvl w:ilvl="4" w:tplc="04090003" w:tentative="1">
+      <w:start w:val="1"/>
+      <w:numFmt w:val="bullet"/>
+      <w:lvlText w:val="o"/>
+      <w:lvlJc w:val="left"/>
+      <w:pPr>
+        <w:ind w:left="4309" w:hanging="360"/>
+      </w:pPr>
+      <w:rPr>
+        <w:rFonts w:ascii="Courier New" w:hAnsi="Courier New" w:cs="Courier New" w:hint="default"/>
+      </w:rPr>
+    </w:lvl>
+    <w:lvl w:ilvl="5" w:tplc="04090005" w:tentative="1">
+      <w:start w:val="1"/>
+      <w:numFmt w:val="bullet"/>
+      <w:lvlText w:val=""/>
+      <w:lvlJc w:val="left"/>
+      <w:pPr>
+        <w:ind w:left="5029" w:hanging="360"/>
+      </w:pPr>
+      <w:rPr>
+        <w:rFonts w:ascii="Wingdings" w:hAnsi="Wingdings" w:hint="default"/>
+      </w:rPr>
+    </w:lvl>
+    <w:lvl w:ilvl="6" w:tplc="04090001" w:tentative="1">
+      <w:start w:val="1"/>
+      <w:numFmt w:val="bullet"/>
+      <w:lvlText w:val=""/>
+      <w:lvlJc w:val="left"/>
+      <w:pPr>
+        <w:ind w:left="5749" w:hanging="360"/>
+      </w:pPr>
+      <w:rPr>
+        <w:rFonts w:ascii="Symbol" w:hAnsi="Symbol" w:hint="default"/>
+      </w:rPr>
+    </w:lvl>
+    <w:lvl w:ilvl="7" w:tplc="04090003" w:tentative="1">
+      <w:start w:val="1"/>
+      <w:numFmt w:val="bullet"/>
+      <w:lvlText w:val="o"/>
+      <w:lvlJc w:val="left"/>
+      <w:pPr>
+        <w:ind w:left="6469" w:hanging="360"/>
+      </w:pPr>
+      <w:rPr>
+        <w:rFonts w:ascii="Courier New" w:hAnsi="Courier New" w:cs="Courier New" w:hint="default"/>
+      </w:rPr>
+    </w:lvl>
+    <w:lvl w:ilvl="8" w:tplc="04090005" w:tentative="1">
+      <w:start w:val="1"/>
+      <w:numFmt w:val="bullet"/>
+      <w:lvlText w:val=""/>
+      <w:lvlJc w:val="left"/>
+      <w:pPr>
+        <w:ind w:left="7189" w:hanging="360"/>
+      </w:pPr>
+      <w:rPr>
+        <w:rFonts w:ascii="Wingdings" w:hAnsi="Wingdings" w:hint="default"/>
+      </w:rPr>
+    </w:lvl>
+  </w:abstractNum>
+  <w:abstractNum w:abstractNumId="12" w15:restartNumberingAfterBreak="0">
+    <w:nsid w:val="3FAF564B"/>
+    <w:multiLevelType w:val="hybridMultilevel"/>
+    <w:tmpl w:val="C74896FE"/>
+    <w:lvl w:ilvl="0" w:tplc="05DAE93E">
+      <w:start w:val="1"/>
+      <w:numFmt w:val="bullet"/>
+      <w:lvlText w:val=""/>
+      <w:lvlJc w:val="left"/>
+      <w:pPr>
+        <w:ind w:left="1440" w:hanging="360"/>
+      </w:pPr>
+      <w:rPr>
+        <w:rFonts w:ascii="Symbol" w:hAnsi="Symbol" w:hint="default"/>
+        <w:sz w:val="28"/>
+      </w:rPr>
+    </w:lvl>
+    <w:lvl w:ilvl="1" w:tplc="04090003" w:tentative="1">
+      <w:start w:val="1"/>
+      <w:numFmt w:val="bullet"/>
+      <w:lvlText w:val="o"/>
+      <w:lvlJc w:val="left"/>
+      <w:pPr>
+        <w:ind w:left="2160" w:hanging="360"/>
+      </w:pPr>
+      <w:rPr>
+        <w:rFonts w:ascii="Courier New" w:hAnsi="Courier New" w:cs="Courier New" w:hint="default"/>
+      </w:rPr>
+    </w:lvl>
+    <w:lvl w:ilvl="2" w:tplc="04090005" w:tentative="1">
+      <w:start w:val="1"/>
+      <w:numFmt w:val="bullet"/>
+      <w:lvlText w:val=""/>
+      <w:lvlJc w:val="left"/>
+      <w:pPr>
+        <w:ind w:left="2880" w:hanging="360"/>
+      </w:pPr>
+      <w:rPr>
+        <w:rFonts w:ascii="Wingdings" w:hAnsi="Wingdings" w:hint="default"/>
+      </w:rPr>
+    </w:lvl>
+    <w:lvl w:ilvl="3" w:tplc="04090001" w:tentative="1">
+      <w:start w:val="1"/>
+      <w:numFmt w:val="bullet"/>
+      <w:lvlText w:val=""/>
+      <w:lvlJc w:val="left"/>
+      <w:pPr>
+        <w:ind w:left="3600" w:hanging="360"/>
+      </w:pPr>
+      <w:rPr>
+        <w:rFonts w:ascii="Symbol" w:hAnsi="Symbol" w:hint="default"/>
+      </w:rPr>
+    </w:lvl>
+    <w:lvl w:ilvl="4" w:tplc="04090003" w:tentative="1">
+      <w:start w:val="1"/>
+      <w:numFmt w:val="bullet"/>
+      <w:lvlText w:val="o"/>
+      <w:lvlJc w:val="left"/>
+      <w:pPr>
+        <w:ind w:left="4320" w:hanging="360"/>
+      </w:pPr>
+      <w:rPr>
+        <w:rFonts w:ascii="Courier New" w:hAnsi="Courier New" w:cs="Courier New" w:hint="default"/>
+      </w:rPr>
+    </w:lvl>
+    <w:lvl w:ilvl="5" w:tplc="04090005" w:tentative="1">
+      <w:start w:val="1"/>
+      <w:numFmt w:val="bullet"/>
+      <w:lvlText w:val=""/>
+      <w:lvlJc w:val="left"/>
+      <w:pPr>
+        <w:ind w:left="5040" w:hanging="360"/>
+      </w:pPr>
+      <w:rPr>
+        <w:rFonts w:ascii="Wingdings" w:hAnsi="Wingdings" w:hint="default"/>
+      </w:rPr>
+    </w:lvl>
+    <w:lvl w:ilvl="6" w:tplc="04090001" w:tentative="1">
+      <w:start w:val="1"/>
+      <w:numFmt w:val="bullet"/>
+      <w:lvlText w:val=""/>
+      <w:lvlJc w:val="left"/>
+      <w:pPr>
+        <w:ind w:left="5760" w:hanging="360"/>
+      </w:pPr>
+      <w:rPr>
+        <w:rFonts w:ascii="Symbol" w:hAnsi="Symbol" w:hint="default"/>
+      </w:rPr>
+    </w:lvl>
+    <w:lvl w:ilvl="7" w:tplc="04090003" w:tentative="1">
+      <w:start w:val="1"/>
+      <w:numFmt w:val="bullet"/>
+      <w:lvlText w:val="o"/>
+      <w:lvlJc w:val="left"/>
+      <w:pPr>
+        <w:ind w:left="6480" w:hanging="360"/>
+      </w:pPr>
+      <w:rPr>
+        <w:rFonts w:ascii="Courier New" w:hAnsi="Courier New" w:cs="Courier New" w:hint="default"/>
+      </w:rPr>
+    </w:lvl>
+    <w:lvl w:ilvl="8" w:tplc="04090005" w:tentative="1">
+      <w:start w:val="1"/>
+      <w:numFmt w:val="bullet"/>
+      <w:lvlText w:val=""/>
+      <w:lvlJc w:val="left"/>
+      <w:pPr>
+        <w:ind w:left="7200" w:hanging="360"/>
+      </w:pPr>
+      <w:rPr>
+        <w:rFonts w:ascii="Wingdings" w:hAnsi="Wingdings" w:hint="default"/>
+      </w:rPr>
+    </w:lvl>
+  </w:abstractNum>
+  <w:abstractNum w:abstractNumId="13" w15:restartNumberingAfterBreak="0">
+    <w:nsid w:val="55932852"/>
+    <w:multiLevelType w:val="hybridMultilevel"/>
+    <w:tmpl w:val="1C4CE5F6"/>
+    <w:lvl w:ilvl="0" w:tplc="04090001">
+      <w:start w:val="1"/>
+      <w:numFmt w:val="bullet"/>
+      <w:lvlText w:val=""/>
+      <w:lvlJc w:val="left"/>
+      <w:pPr>
+        <w:ind w:left="1440" w:hanging="360"/>
+      </w:pPr>
+      <w:rPr>
+        <w:rFonts w:ascii="Symbol" w:hAnsi="Symbol" w:hint="default"/>
+      </w:rPr>
+    </w:lvl>
+    <w:lvl w:ilvl="1" w:tplc="04090003" w:tentative="1">
+      <w:start w:val="1"/>
+      <w:numFmt w:val="bullet"/>
+      <w:lvlText w:val="o"/>
+      <w:lvlJc w:val="left"/>
+      <w:pPr>
+        <w:ind w:left="2160" w:hanging="360"/>
+      </w:pPr>
+      <w:rPr>
+        <w:rFonts w:ascii="Courier New" w:hAnsi="Courier New" w:cs="Courier New" w:hint="default"/>
+      </w:rPr>
+    </w:lvl>
+    <w:lvl w:ilvl="2" w:tplc="04090005" w:tentative="1">
+      <w:start w:val="1"/>
+      <w:numFmt w:val="bullet"/>
+      <w:lvlText w:val=""/>
+      <w:lvlJc w:val="left"/>
+      <w:pPr>
+        <w:ind w:left="2880" w:hanging="360"/>
+      </w:pPr>
+      <w:rPr>
+        <w:rFonts w:ascii="Wingdings" w:hAnsi="Wingdings" w:hint="default"/>
+      </w:rPr>
+    </w:lvl>
+    <w:lvl w:ilvl="3" w:tplc="04090001" w:tentative="1">
+      <w:start w:val="1"/>
+      <w:numFmt w:val="bullet"/>
+      <w:lvlText w:val=""/>
+      <w:lvlJc w:val="left"/>
+      <w:pPr>
+        <w:ind w:left="3600" w:hanging="360"/>
+      </w:pPr>
+      <w:rPr>
+        <w:rFonts w:ascii="Symbol" w:hAnsi="Symbol" w:hint="default"/>
+      </w:rPr>
+    </w:lvl>
+    <w:lvl w:ilvl="4" w:tplc="04090003" w:tentative="1">
+      <w:start w:val="1"/>
+      <w:numFmt w:val="bullet"/>
+      <w:lvlText w:val="o"/>
+      <w:lvlJc w:val="left"/>
+      <w:pPr>
+        <w:ind w:left="4320" w:hanging="360"/>
+      </w:pPr>
+      <w:rPr>
+        <w:rFonts w:ascii="Courier New" w:hAnsi="Courier New" w:cs="Courier New" w:hint="default"/>
+      </w:rPr>
+    </w:lvl>
+    <w:lvl w:ilvl="5" w:tplc="04090005" w:tentative="1">
+      <w:start w:val="1"/>
+      <w:numFmt w:val="bullet"/>
+      <w:lvlText w:val=""/>
+      <w:lvlJc w:val="left"/>
+      <w:pPr>
+        <w:ind w:left="5040" w:hanging="360"/>
+      </w:pPr>
+      <w:rPr>
+        <w:rFonts w:ascii="Wingdings" w:hAnsi="Wingdings" w:hint="default"/>
+      </w:rPr>
+    </w:lvl>
+    <w:lvl w:ilvl="6" w:tplc="04090001" w:tentative="1">
+      <w:start w:val="1"/>
+      <w:numFmt w:val="bullet"/>
+      <w:lvlText w:val=""/>
+      <w:lvlJc w:val="left"/>
+      <w:pPr>
+        <w:ind w:left="5760" w:hanging="360"/>
+      </w:pPr>
+      <w:rPr>
+        <w:rFonts w:ascii="Symbol" w:hAnsi="Symbol" w:hint="default"/>
+      </w:rPr>
+    </w:lvl>
+    <w:lvl w:ilvl="7" w:tplc="04090003" w:tentative="1">
+      <w:start w:val="1"/>
+      <w:numFmt w:val="bullet"/>
+      <w:lvlText w:val="o"/>
+      <w:lvlJc w:val="left"/>
+      <w:pPr>
+        <w:ind w:left="6480" w:hanging="360"/>
+      </w:pPr>
+      <w:rPr>
+        <w:rFonts w:ascii="Courier New" w:hAnsi="Courier New" w:cs="Courier New" w:hint="default"/>
+      </w:rPr>
+    </w:lvl>
+    <w:lvl w:ilvl="8" w:tplc="04090005" w:tentative="1">
+      <w:start w:val="1"/>
+      <w:numFmt w:val="bullet"/>
+      <w:lvlText w:val=""/>
+      <w:lvlJc w:val="left"/>
+      <w:pPr>
+        <w:ind w:left="7200" w:hanging="360"/>
+      </w:pPr>
+      <w:rPr>
+        <w:rFonts w:ascii="Wingdings" w:hAnsi="Wingdings" w:hint="default"/>
+      </w:rPr>
+    </w:lvl>
+  </w:abstractNum>
+  <w:abstractNum w:abstractNumId="14" w15:restartNumberingAfterBreak="0">
+    <w:nsid w:val="5834108C"/>
+    <w:multiLevelType w:val="hybridMultilevel"/>
+    <w:tmpl w:val="1ECCE5F8"/>
+    <w:lvl w:ilvl="0" w:tplc="04090001">
+      <w:start w:val="1"/>
+      <w:numFmt w:val="bullet"/>
+      <w:lvlText w:val=""/>
+      <w:lvlJc w:val="left"/>
+      <w:pPr>
+        <w:ind w:left="2138" w:hanging="360"/>
+      </w:pPr>
+      <w:rPr>
+        <w:rFonts w:ascii="Symbol" w:hAnsi="Symbol" w:hint="default"/>
+      </w:rPr>
+    </w:lvl>
+    <w:lvl w:ilvl="1" w:tplc="04090003" w:tentative="1">
+      <w:start w:val="1"/>
+      <w:numFmt w:val="bullet"/>
+      <w:lvlText w:val="o"/>
+      <w:lvlJc w:val="left"/>
+      <w:pPr>
+        <w:ind w:left="2858" w:hanging="360"/>
+      </w:pPr>
+      <w:rPr>
+        <w:rFonts w:ascii="Courier New" w:hAnsi="Courier New" w:cs="Courier New" w:hint="default"/>
+      </w:rPr>
+    </w:lvl>
+    <w:lvl w:ilvl="2" w:tplc="04090005" w:tentative="1">
+      <w:start w:val="1"/>
+      <w:numFmt w:val="bullet"/>
+      <w:lvlText w:val=""/>
+      <w:lvlJc w:val="left"/>
+      <w:pPr>
+        <w:ind w:left="3578" w:hanging="360"/>
+      </w:pPr>
+      <w:rPr>
+        <w:rFonts w:ascii="Wingdings" w:hAnsi="Wingdings" w:hint="default"/>
+      </w:rPr>
+    </w:lvl>
+    <w:lvl w:ilvl="3" w:tplc="04090001" w:tentative="1">
+      <w:start w:val="1"/>
+      <w:numFmt w:val="bullet"/>
+      <w:lvlText w:val=""/>
+      <w:lvlJc w:val="left"/>
+      <w:pPr>
+        <w:ind w:left="4298" w:hanging="360"/>
+      </w:pPr>
+      <w:rPr>
+        <w:rFonts w:ascii="Symbol" w:hAnsi="Symbol" w:hint="default"/>
+      </w:rPr>
+    </w:lvl>
+    <w:lvl w:ilvl="4" w:tplc="04090003" w:tentative="1">
+      <w:start w:val="1"/>
+      <w:numFmt w:val="bullet"/>
+      <w:lvlText w:val="o"/>
+      <w:lvlJc w:val="left"/>
+      <w:pPr>
+        <w:ind w:left="5018" w:hanging="360"/>
+      </w:pPr>
+      <w:rPr>
+        <w:rFonts w:ascii="Courier New" w:hAnsi="Courier New" w:cs="Courier New" w:hint="default"/>
+      </w:rPr>
+    </w:lvl>
+    <w:lvl w:ilvl="5" w:tplc="04090005" w:tentative="1">
+      <w:start w:val="1"/>
+      <w:numFmt w:val="bullet"/>
+      <w:lvlText w:val=""/>
+      <w:lvlJc w:val="left"/>
+      <w:pPr>
+        <w:ind w:left="5738" w:hanging="360"/>
+      </w:pPr>
+      <w:rPr>
+        <w:rFonts w:ascii="Wingdings" w:hAnsi="Wingdings" w:hint="default"/>
+      </w:rPr>
+    </w:lvl>
+    <w:lvl w:ilvl="6" w:tplc="04090001" w:tentative="1">
+      <w:start w:val="1"/>
+      <w:numFmt w:val="bullet"/>
+      <w:lvlText w:val=""/>
+      <w:lvlJc w:val="left"/>
+      <w:pPr>
+        <w:ind w:left="6458" w:hanging="360"/>
+      </w:pPr>
+      <w:rPr>
+        <w:rFonts w:ascii="Symbol" w:hAnsi="Symbol" w:hint="default"/>
+      </w:rPr>
+    </w:lvl>
+    <w:lvl w:ilvl="7" w:tplc="04090003" w:tentative="1">
+      <w:start w:val="1"/>
+      <w:numFmt w:val="bullet"/>
+      <w:lvlText w:val="o"/>
+      <w:lvlJc w:val="left"/>
+      <w:pPr>
+        <w:ind w:left="7178" w:hanging="360"/>
+      </w:pPr>
+      <w:rPr>
+        <w:rFonts w:ascii="Courier New" w:hAnsi="Courier New" w:cs="Courier New" w:hint="default"/>
+      </w:rPr>
+    </w:lvl>
+    <w:lvl w:ilvl="8" w:tplc="04090005" w:tentative="1">
+      <w:start w:val="1"/>
+      <w:numFmt w:val="bullet"/>
+      <w:lvlText w:val=""/>
+      <w:lvlJc w:val="left"/>
+      <w:pPr>
+        <w:ind w:left="7898" w:hanging="360"/>
+      </w:pPr>
+      <w:rPr>
+        <w:rFonts w:ascii="Wingdings" w:hAnsi="Wingdings" w:hint="default"/>
+      </w:rPr>
+    </w:lvl>
+  </w:abstractNum>
+  <w:abstractNum w:abstractNumId="15" w15:restartNumberingAfterBreak="0">
+    <w:nsid w:val="5DD45591"/>
+    <w:multiLevelType w:val="hybridMultilevel"/>
+    <w:tmpl w:val="B0A64E54"/>
+    <w:lvl w:ilvl="0" w:tplc="04090001">
+      <w:start w:val="1"/>
+      <w:numFmt w:val="bullet"/>
+      <w:lvlText w:val=""/>
+      <w:lvlJc w:val="left"/>
+      <w:pPr>
+        <w:ind w:left="2138" w:hanging="360"/>
+      </w:pPr>
+      <w:rPr>
+        <w:rFonts w:ascii="Symbol" w:hAnsi="Symbol" w:hint="default"/>
+      </w:rPr>
+    </w:lvl>
+    <w:lvl w:ilvl="1" w:tplc="04090003" w:tentative="1">
+      <w:start w:val="1"/>
+      <w:numFmt w:val="bullet"/>
+      <w:lvlText w:val="o"/>
+      <w:lvlJc w:val="left"/>
+      <w:pPr>
+        <w:ind w:left="2858" w:hanging="360"/>
+      </w:pPr>
+      <w:rPr>
+        <w:rFonts w:ascii="Courier New" w:hAnsi="Courier New" w:cs="Courier New" w:hint="default"/>
+      </w:rPr>
+    </w:lvl>
+    <w:lvl w:ilvl="2" w:tplc="04090005" w:tentative="1">
+      <w:start w:val="1"/>
+      <w:numFmt w:val="bullet"/>
+      <w:lvlText w:val=""/>
+      <w:lvlJc w:val="left"/>
+      <w:pPr>
+        <w:ind w:left="3578" w:hanging="360"/>
+      </w:pPr>
+      <w:rPr>
+        <w:rFonts w:ascii="Wingdings" w:hAnsi="Wingdings" w:hint="default"/>
+      </w:rPr>
+    </w:lvl>
+    <w:lvl w:ilvl="3" w:tplc="04090001" w:tentative="1">
+      <w:start w:val="1"/>
+      <w:numFmt w:val="bullet"/>
+      <w:lvlText w:val=""/>
+      <w:lvlJc w:val="left"/>
+      <w:pPr>
+        <w:ind w:left="4298" w:hanging="360"/>
+      </w:pPr>
+      <w:rPr>
+        <w:rFonts w:ascii="Symbol" w:hAnsi="Symbol" w:hint="default"/>
+      </w:rPr>
+    </w:lvl>
+    <w:lvl w:ilvl="4" w:tplc="04090003" w:tentative="1">
+      <w:start w:val="1"/>
+      <w:numFmt w:val="bullet"/>
+      <w:lvlText w:val="o"/>
+      <w:lvlJc w:val="left"/>
+      <w:pPr>
+        <w:ind w:left="5018" w:hanging="360"/>
+      </w:pPr>
+      <w:rPr>
+        <w:rFonts w:ascii="Courier New" w:hAnsi="Courier New" w:cs="Courier New" w:hint="default"/>
+      </w:rPr>
+    </w:lvl>
+    <w:lvl w:ilvl="5" w:tplc="04090005" w:tentative="1">
+      <w:start w:val="1"/>
+      <w:numFmt w:val="bullet"/>
+      <w:lvlText w:val=""/>
+      <w:lvlJc w:val="left"/>
+      <w:pPr>
+        <w:ind w:left="5738" w:hanging="360"/>
+      </w:pPr>
+      <w:rPr>
+        <w:rFonts w:ascii="Wingdings" w:hAnsi="Wingdings" w:hint="default"/>
+      </w:rPr>
+    </w:lvl>
+    <w:lvl w:ilvl="6" w:tplc="04090001" w:tentative="1">
+      <w:start w:val="1"/>
+      <w:numFmt w:val="bullet"/>
+      <w:lvlText w:val=""/>
+      <w:lvlJc w:val="left"/>
+      <w:pPr>
+        <w:ind w:left="6458" w:hanging="360"/>
+      </w:pPr>
+      <w:rPr>
+        <w:rFonts w:ascii="Symbol" w:hAnsi="Symbol" w:hint="default"/>
+      </w:rPr>
+    </w:lvl>
+    <w:lvl w:ilvl="7" w:tplc="04090003" w:tentative="1">
+      <w:start w:val="1"/>
+      <w:numFmt w:val="bullet"/>
+      <w:lvlText w:val="o"/>
+      <w:lvlJc w:val="left"/>
+      <w:pPr>
+        <w:ind w:left="7178" w:hanging="360"/>
+      </w:pPr>
+      <w:rPr>
+        <w:rFonts w:ascii="Courier New" w:hAnsi="Courier New" w:cs="Courier New" w:hint="default"/>
+      </w:rPr>
+    </w:lvl>
+    <w:lvl w:ilvl="8" w:tplc="04090005" w:tentative="1">
+      <w:start w:val="1"/>
+      <w:numFmt w:val="bullet"/>
+      <w:lvlText w:val=""/>
+      <w:lvlJc w:val="left"/>
+      <w:pPr>
+        <w:ind w:left="7898" w:hanging="360"/>
+      </w:pPr>
+      <w:rPr>
+        <w:rFonts w:ascii="Wingdings" w:hAnsi="Wingdings" w:hint="default"/>
+      </w:rPr>
+    </w:lvl>
+  </w:abstractNum>
+  <w:abstractNum w:abstractNumId="16" w15:restartNumberingAfterBreak="0">
+    <w:nsid w:val="78687F1E"/>
+    <w:multiLevelType w:val="hybridMultilevel"/>
+    <w:tmpl w:val="2DBAA4FA"/>
+    <w:lvl w:ilvl="0" w:tplc="04090001">
+      <w:start w:val="1"/>
+      <w:numFmt w:val="bullet"/>
+      <w:lvlText w:val=""/>
+      <w:lvlJc w:val="left"/>
+      <w:pPr>
+        <w:ind w:left="1440" w:hanging="360"/>
+      </w:pPr>
+      <w:rPr>
+        <w:rFonts w:ascii="Symbol" w:hAnsi="Symbol" w:hint="default"/>
+      </w:rPr>
+    </w:lvl>
+    <w:lvl w:ilvl="1" w:tplc="04090003" w:tentative="1">
+      <w:start w:val="1"/>
+      <w:numFmt w:val="bullet"/>
+      <w:lvlText w:val="o"/>
+      <w:lvlJc w:val="left"/>
+      <w:pPr>
+        <w:ind w:left="2160" w:hanging="360"/>
+      </w:pPr>
+      <w:rPr>
+        <w:rFonts w:ascii="Courier New" w:hAnsi="Courier New" w:cs="Courier New" w:hint="default"/>
+      </w:rPr>
+    </w:lvl>
+    <w:lvl w:ilvl="2" w:tplc="04090005" w:tentative="1">
+      <w:start w:val="1"/>
+      <w:numFmt w:val="bullet"/>
+      <w:lvlText w:val=""/>
+      <w:lvlJc w:val="left"/>
+      <w:pPr>
+        <w:ind w:left="2880" w:hanging="360"/>
+      </w:pPr>
+      <w:rPr>
+        <w:rFonts w:ascii="Wingdings" w:hAnsi="Wingdings" w:hint="default"/>
+      </w:rPr>
+    </w:lvl>
+    <w:lvl w:ilvl="3" w:tplc="04090001" w:tentative="1">
+      <w:start w:val="1"/>
+      <w:numFmt w:val="bullet"/>
+      <w:lvlText w:val=""/>
+      <w:lvlJc w:val="left"/>
+      <w:pPr>
+        <w:ind w:left="3600" w:hanging="360"/>
+      </w:pPr>
+      <w:rPr>
+        <w:rFonts w:ascii="Symbol" w:hAnsi="Symbol" w:hint="default"/>
+      </w:rPr>
+    </w:lvl>
+    <w:lvl w:ilvl="4" w:tplc="04090003" w:tentative="1">
+      <w:start w:val="1"/>
+      <w:numFmt w:val="bullet"/>
+      <w:lvlText w:val="o"/>
+      <w:lvlJc w:val="left"/>
+      <w:pPr>
+        <w:ind w:left="4320" w:hanging="360"/>
+      </w:pPr>
+      <w:rPr>
+        <w:rFonts w:ascii="Courier New" w:hAnsi="Courier New" w:cs="Courier New" w:hint="default"/>
+      </w:rPr>
+    </w:lvl>
+    <w:lvl w:ilvl="5" w:tplc="04090005" w:tentative="1">
+      <w:start w:val="1"/>
+      <w:numFmt w:val="bullet"/>
+      <w:lvlText w:val=""/>
+      <w:lvlJc w:val="left"/>
+      <w:pPr>
+        <w:ind w:left="5040" w:hanging="360"/>
+      </w:pPr>
+      <w:rPr>
+        <w:rFonts w:ascii="Wingdings" w:hAnsi="Wingdings" w:hint="default"/>
+      </w:rPr>
+    </w:lvl>
+    <w:lvl w:ilvl="6" w:tplc="04090001" w:tentative="1">
+      <w:start w:val="1"/>
+      <w:numFmt w:val="bullet"/>
+      <w:lvlText w:val=""/>
+      <w:lvlJc w:val="left"/>
+      <w:pPr>
+        <w:ind w:left="5760" w:hanging="360"/>
+      </w:pPr>
+      <w:rPr>
+        <w:rFonts w:ascii="Symbol" w:hAnsi="Symbol" w:hint="default"/>
+      </w:rPr>
+    </w:lvl>
+    <w:lvl w:ilvl="7" w:tplc="04090003" w:tentative="1">
+      <w:start w:val="1"/>
+      <w:numFmt w:val="bullet"/>
+      <w:lvlText w:val="o"/>
+      <w:lvlJc w:val="left"/>
+      <w:pPr>
+        <w:ind w:left="6480" w:hanging="360"/>
+      </w:pPr>
+      <w:rPr>
+        <w:rFonts w:ascii="Courier New" w:hAnsi="Courier New" w:cs="Courier New" w:hint="default"/>
+      </w:rPr>
+    </w:lvl>
+    <w:lvl w:ilvl="8" w:tplc="04090005" w:tentative="1">
+      <w:start w:val="1"/>
+      <w:numFmt w:val="bullet"/>
+      <w:lvlText w:val=""/>
+      <w:lvlJc w:val="left"/>
+      <w:pPr>
+        <w:ind w:left="7200" w:hanging="360"/>
+      </w:pPr>
+      <w:rPr>
+        <w:rFonts w:ascii="Wingdings" w:hAnsi="Wingdings" w:hint="default"/>
+      </w:rPr>
     </w:lvl>
   </w:abstractNum>
   <w:num w:numId="1">
@@ -4095,6 +5109,30 @@
   </w:num>
   <w:num w:numId="9">
     <w:abstractNumId w:val="8"/>
+  </w:num>
+  <w:num w:numId="10">
+    <w:abstractNumId w:val="12"/>
+  </w:num>
+  <w:num w:numId="11">
+    <w:abstractNumId w:val="13"/>
+  </w:num>
+  <w:num w:numId="12">
+    <w:abstractNumId w:val="11"/>
+  </w:num>
+  <w:num w:numId="13">
+    <w:abstractNumId w:val="16"/>
+  </w:num>
+  <w:num w:numId="14">
+    <w:abstractNumId w:val="14"/>
+  </w:num>
+  <w:num w:numId="15">
+    <w:abstractNumId w:val="15"/>
+  </w:num>
+  <w:num w:numId="16">
+    <w:abstractNumId w:val="10"/>
+  </w:num>
+  <w:num w:numId="17">
+    <w:abstractNumId w:val="9"/>
   </w:num>
 </w:numbering>
 </file>
@@ -4265,7 +5303,7 @@
     <w:lsdException w:name="Table Web 2" w:semiHidden="1" w:unhideWhenUsed="1"/>
     <w:lsdException w:name="Table Web 3" w:semiHidden="1" w:unhideWhenUsed="1"/>
     <w:lsdException w:name="Balloon Text" w:semiHidden="1" w:unhideWhenUsed="1"/>
-    <w:lsdException w:name="Table Grid" w:semiHidden="1" w:uiPriority="59" w:unhideWhenUsed="1"/>
+    <w:lsdException w:name="Table Grid" w:uiPriority="59"/>
     <w:lsdException w:name="Table Theme" w:semiHidden="1" w:unhideWhenUsed="1"/>
     <w:lsdException w:name="Placeholder Text" w:semiHidden="1"/>
     <w:lsdException w:name="No Spacing" w:uiPriority="1" w:qFormat="1"/>
@@ -4835,6 +5873,25 @@
     <w:rPr>
       <w:b/>
       <w:bCs/>
+    </w:rPr>
+  </w:style>
+  <w:style w:type="character" w:customStyle="1" w:styleId="elementor-icon-list-text">
+    <w:name w:val="elementor-icon-list-text"/>
+    <w:basedOn w:val="Fuentedeprrafopredeter"/>
+    <w:rsid w:val="00A00941"/>
+  </w:style>
+  <w:style w:type="paragraph" w:styleId="Prrafodelista">
+    <w:name w:val="List Paragraph"/>
+    <w:basedOn w:val="Normal"/>
+    <w:uiPriority w:val="34"/>
+    <w:qFormat/>
+    <w:rsid w:val="00A00941"/>
+    <w:pPr>
+      <w:ind w:left="720"/>
+      <w:contextualSpacing/>
+    </w:pPr>
+    <w:rPr>
+      <w:szCs w:val="21"/>
     </w:rPr>
   </w:style>
 </w:styles>

</xml_diff>

<commit_message>
Perfil Rocael Descripción del problema
</commit_message>
<xml_diff>
--- a/Perfil_eps_ciencias y Sistemas_2018.docx
+++ b/Perfil_eps_ciencias y Sistemas_2018.docx
@@ -25,8 +25,8 @@
             <wp:positionV relativeFrom="paragraph">
               <wp:posOffset>11430</wp:posOffset>
             </wp:positionV>
-            <wp:extent cx="1226820" cy="1026160"/>
-            <wp:effectExtent l="0" t="0" r="0" b="2540"/>
+            <wp:extent cx="1147445" cy="960120"/>
+            <wp:effectExtent l="0" t="0" r="0" b="0"/>
             <wp:wrapTopAndBottom/>
             <wp:docPr id="2" name="Picture 2"/>
             <wp:cNvGraphicFramePr>
@@ -51,7 +51,7 @@
                   <pic:spPr bwMode="auto">
                     <a:xfrm>
                       <a:off x="0" y="0"/>
-                      <a:ext cx="1226820" cy="1026160"/>
+                      <a:ext cx="1147445" cy="960120"/>
                     </a:xfrm>
                     <a:prstGeom prst="rect">
                       <a:avLst/>
@@ -522,7 +522,7 @@
           <w:rFonts w:ascii="Arial" w:hAnsi="Arial" w:cs="Arial"/>
           <w:bCs/>
         </w:rPr>
-        <w:t>2011-14159</w:t>
+        <w:t>201114159</w:t>
       </w:r>
     </w:p>
     <w:p>
@@ -1101,18 +1101,27 @@
     </w:p>
     <w:p>
       <w:pPr>
+        <w:ind w:left="709" w:firstLine="709"/>
+        <w:jc w:val="both"/>
+        <w:rPr>
+          <w:rFonts w:ascii="Arial" w:hAnsi="Arial" w:cs="Arial"/>
+        </w:rPr>
+      </w:pPr>
+      <w:r>
+        <w:rPr>
+          <w:rFonts w:ascii="Arial" w:hAnsi="Arial" w:cs="Arial"/>
+        </w:rPr>
+        <w:t>En la Unidad Académica, de la Universidad de San Carlos de Guatemala, responsable de ordenar y producir conocimientos, formar profesionales creativos en el campo de la arquitectura y el diseño visual y especialidades, con principios éticos, comprometidos y competentes, para proponer soluciones a los problemas de la sociedad en su ámbito; desempeñándose en el campo laboral con excelencia y disciplina por el bien de la cultura y el mejoramiento de planificación, organización, desarrollo espacial y comunicación visual.</w:t>
+      </w:r>
+    </w:p>
+    <w:p>
+      <w:pPr>
         <w:ind w:left="709"/>
         <w:jc w:val="both"/>
         <w:rPr>
           <w:rFonts w:ascii="Arial" w:hAnsi="Arial" w:cs="Arial"/>
         </w:rPr>
       </w:pPr>
-      <w:r>
-        <w:rPr>
-          <w:rFonts w:ascii="Arial" w:hAnsi="Arial" w:cs="Arial"/>
-        </w:rPr>
-        <w:t>En la Unidad Académica, de la Universidad de San Carlos de Guatemala, responsable de ordenar y producir conocimientos, formar profesionales creativos en el campo de la arquitectura y el diseño visual y especialidades, con principios éticos, comprometidos y competentes, para proponer soluciones a los problemas de la sociedad en su ámbito; desempeñándose en el campo laboral con excelencia y disciplina por el bien de la cultura y el mejoramiento de planificación, organización, desarrollo espacial y comunicación visual.</w:t>
-      </w:r>
     </w:p>
     <w:p>
       <w:pPr>
@@ -1120,15 +1129,6 @@
         <w:jc w:val="both"/>
         <w:rPr>
           <w:rFonts w:ascii="Arial" w:hAnsi="Arial" w:cs="Arial"/>
-        </w:rPr>
-      </w:pPr>
-    </w:p>
-    <w:p>
-      <w:pPr>
-        <w:ind w:left="709"/>
-        <w:jc w:val="both"/>
-        <w:rPr>
-          <w:rFonts w:ascii="Arial" w:hAnsi="Arial" w:cs="Arial"/>
           <w:b/>
           <w:bCs/>
         </w:rPr>
@@ -1144,7 +1144,7 @@
     </w:p>
     <w:p>
       <w:pPr>
-        <w:ind w:left="709"/>
+        <w:ind w:left="709" w:firstLine="709"/>
         <w:jc w:val="both"/>
         <w:rPr>
           <w:rFonts w:ascii="Arial" w:hAnsi="Arial" w:cs="Arial"/>
@@ -1213,7 +1213,7 @@
     </w:p>
     <w:p>
       <w:pPr>
-        <w:ind w:left="709"/>
+        <w:ind w:left="709" w:firstLine="709"/>
         <w:jc w:val="both"/>
         <w:rPr>
           <w:rFonts w:ascii="Arial" w:hAnsi="Arial" w:cs="Arial"/>
@@ -1251,7 +1251,55 @@
           <w:bCs/>
           <w:szCs w:val="28"/>
         </w:rPr>
-        <w:t xml:space="preserve"> solicitudes a junta directiva y unidades académicas por parte de estudiantes y personal administrativo de la facultad de Arquitectura.</w:t>
+        <w:t xml:space="preserve"> solicitudes a </w:t>
+      </w:r>
+      <w:r>
+        <w:rPr>
+          <w:rFonts w:ascii="Arial" w:hAnsi="Arial" w:cs="Arial"/>
+          <w:bCs/>
+          <w:szCs w:val="28"/>
+        </w:rPr>
+        <w:t>J</w:t>
+      </w:r>
+      <w:r>
+        <w:rPr>
+          <w:rFonts w:ascii="Arial" w:hAnsi="Arial" w:cs="Arial"/>
+          <w:bCs/>
+          <w:szCs w:val="28"/>
+        </w:rPr>
+        <w:t xml:space="preserve">unta </w:t>
+      </w:r>
+      <w:r>
+        <w:rPr>
+          <w:rFonts w:ascii="Arial" w:hAnsi="Arial" w:cs="Arial"/>
+          <w:bCs/>
+          <w:szCs w:val="28"/>
+        </w:rPr>
+        <w:t>D</w:t>
+      </w:r>
+      <w:r>
+        <w:rPr>
+          <w:rFonts w:ascii="Arial" w:hAnsi="Arial" w:cs="Arial"/>
+          <w:bCs/>
+          <w:szCs w:val="28"/>
+        </w:rPr>
+        <w:t xml:space="preserve">irectiva y unidades académicas por parte de estudiantes y personal administrativo de la </w:t>
+      </w:r>
+      <w:r>
+        <w:rPr>
+          <w:rFonts w:ascii="Arial" w:hAnsi="Arial" w:cs="Arial"/>
+          <w:bCs/>
+          <w:szCs w:val="28"/>
+        </w:rPr>
+        <w:t>F</w:t>
+      </w:r>
+      <w:r>
+        <w:rPr>
+          <w:rFonts w:ascii="Arial" w:hAnsi="Arial" w:cs="Arial"/>
+          <w:bCs/>
+          <w:szCs w:val="28"/>
+        </w:rPr>
+        <w:t>acultad de Arquitectura.</w:t>
       </w:r>
     </w:p>
     <w:p>
@@ -2175,6 +2223,213 @@
     </w:p>
     <w:p>
       <w:pPr>
+        <w:ind w:left="709" w:firstLine="709"/>
+        <w:jc w:val="both"/>
+        <w:rPr>
+          <w:rFonts w:ascii="Arial" w:hAnsi="Arial" w:cs="Arial"/>
+          <w:bCs/>
+        </w:rPr>
+      </w:pPr>
+      <w:r>
+        <w:rPr>
+          <w:rFonts w:ascii="Arial" w:hAnsi="Arial" w:cs="Arial"/>
+          <w:bCs/>
+        </w:rPr>
+        <w:t>En la Facultad</w:t>
+      </w:r>
+      <w:r>
+        <w:rPr>
+          <w:rFonts w:ascii="Arial" w:hAnsi="Arial" w:cs="Arial"/>
+          <w:bCs/>
+        </w:rPr>
+        <w:t xml:space="preserve"> de Arquitectura al momento de realizar una solicitud a Junta Directiva está se realiza dejando su documentación con el secretario académico y esto implica que se tiene mucho papel que no es necesario y puede evitarse el uso excesivo de papel y los estudiantes o administrativos no saben en que estado se encuentra solicitud, entonces los solicitantes se acercan con el secretario académico para saber si ya fue resuelta su solicitud y esto implica tiempo perdido para el secretario académico, por ser tantas las solicitudes las respuestas llevan un tiempo prolongado ya que todas las solicitudes tienen que pasar a sesión de Junta Directiva.</w:t>
+      </w:r>
+    </w:p>
+    <w:p>
+      <w:pPr>
+        <w:ind w:left="709" w:firstLine="709"/>
+        <w:jc w:val="both"/>
+        <w:rPr>
+          <w:rFonts w:ascii="Arial" w:hAnsi="Arial" w:cs="Arial"/>
+          <w:bCs/>
+        </w:rPr>
+      </w:pPr>
+      <w:r>
+        <w:rPr>
+          <w:rFonts w:ascii="Arial" w:hAnsi="Arial" w:cs="Arial"/>
+          <w:bCs/>
+        </w:rPr>
+        <w:t xml:space="preserve"> </w:t>
+      </w:r>
+      <w:r>
+        <w:rPr>
+          <w:rFonts w:ascii="Arial" w:hAnsi="Arial" w:cs="Arial"/>
+          <w:bCs/>
+        </w:rPr>
+        <w:t xml:space="preserve"> </w:t>
+      </w:r>
+    </w:p>
+    <w:p>
+      <w:pPr>
+        <w:ind w:firstLine="709"/>
+        <w:jc w:val="both"/>
+        <w:rPr>
+          <w:rFonts w:ascii="Arial" w:hAnsi="Arial" w:cs="Arial"/>
+          <w:b/>
+          <w:bCs/>
+        </w:rPr>
+      </w:pPr>
+      <w:r>
+        <w:rPr>
+          <w:rFonts w:ascii="Arial" w:hAnsi="Arial" w:cs="Arial"/>
+          <w:b/>
+          <w:bCs/>
+        </w:rPr>
+        <w:t>Descripción de la solución del problema</w:t>
+      </w:r>
+    </w:p>
+    <w:p>
+      <w:pPr>
+        <w:ind w:left="709" w:firstLine="709"/>
+        <w:jc w:val="both"/>
+        <w:rPr>
+          <w:rFonts w:ascii="Arial" w:hAnsi="Arial" w:cs="Arial"/>
+          <w:bCs/>
+        </w:rPr>
+      </w:pPr>
+      <w:r>
+        <w:rPr>
+          <w:rFonts w:ascii="Arial" w:hAnsi="Arial" w:cs="Arial"/>
+          <w:bCs/>
+        </w:rPr>
+        <w:t>El proyecto consiste en la realización e implementación de un sistema que lleve el ingreso de las solicitudes por una plataforma web y en la cual los solicitantes puedan ver el estado en el que se encuentra dicha solicitud, también realizar un filtro por parte del secretario académico para que no necesariamente todas las solicitudes tengan que ser presentadas ante Junta Directiva y así agilizar la respuesta de las solicitudes.</w:t>
+      </w:r>
+    </w:p>
+    <w:p>
+      <w:pPr>
+        <w:ind w:left="709"/>
+        <w:jc w:val="both"/>
+        <w:rPr>
+          <w:rFonts w:ascii="Arial" w:hAnsi="Arial" w:cs="Arial"/>
+          <w:b/>
+          <w:bCs/>
+        </w:rPr>
+      </w:pPr>
+    </w:p>
+    <w:p>
+      <w:pPr>
+        <w:ind w:left="709"/>
+        <w:jc w:val="both"/>
+        <w:rPr>
+          <w:rFonts w:ascii="Arial" w:hAnsi="Arial" w:cs="Arial"/>
+          <w:bCs/>
+        </w:rPr>
+      </w:pPr>
+      <w:r>
+        <w:rPr>
+          <w:rFonts w:ascii="Arial" w:hAnsi="Arial" w:cs="Arial"/>
+          <w:bCs/>
+        </w:rPr>
+        <w:t xml:space="preserve">Entre las ventajas </w:t>
+      </w:r>
+      <w:r>
+        <w:rPr>
+          <w:rFonts w:ascii="Arial" w:hAnsi="Arial" w:cs="Arial"/>
+          <w:bCs/>
+        </w:rPr>
+        <w:t>del sistema se cuenta con:</w:t>
+      </w:r>
+    </w:p>
+    <w:p>
+      <w:pPr>
+        <w:pStyle w:val="Prrafodelista"/>
+        <w:numPr>
+          <w:ilvl w:val="0"/>
+          <w:numId w:val="18"/>
+        </w:numPr>
+        <w:jc w:val="both"/>
+        <w:rPr>
+          <w:rFonts w:ascii="Arial" w:hAnsi="Arial" w:cs="Arial"/>
+          <w:b/>
+          <w:bCs/>
+        </w:rPr>
+      </w:pPr>
+      <w:r>
+        <w:rPr>
+          <w:rFonts w:ascii="Arial" w:hAnsi="Arial" w:cs="Arial"/>
+          <w:bCs/>
+        </w:rPr>
+        <w:t>Establecer estándares en las solicitudes más comunes que se planteen a Junta Directiva.</w:t>
+      </w:r>
+    </w:p>
+    <w:p>
+      <w:pPr>
+        <w:pStyle w:val="Prrafodelista"/>
+        <w:numPr>
+          <w:ilvl w:val="0"/>
+          <w:numId w:val="18"/>
+        </w:numPr>
+        <w:jc w:val="both"/>
+        <w:rPr>
+          <w:rFonts w:ascii="Arial" w:hAnsi="Arial" w:cs="Arial"/>
+          <w:b/>
+          <w:bCs/>
+        </w:rPr>
+      </w:pPr>
+      <w:r>
+        <w:rPr>
+          <w:rFonts w:ascii="Arial" w:hAnsi="Arial" w:cs="Arial"/>
+          <w:bCs/>
+        </w:rPr>
+        <w:t>Generar reportes de solicitudes como cuantas han sido atendidas, cuales son las más frecuentes.</w:t>
+      </w:r>
+    </w:p>
+    <w:p>
+      <w:pPr>
+        <w:pStyle w:val="Prrafodelista"/>
+        <w:numPr>
+          <w:ilvl w:val="0"/>
+          <w:numId w:val="18"/>
+        </w:numPr>
+        <w:jc w:val="both"/>
+        <w:rPr>
+          <w:rFonts w:ascii="Arial" w:hAnsi="Arial" w:cs="Arial"/>
+          <w:b/>
+          <w:bCs/>
+        </w:rPr>
+      </w:pPr>
+      <w:r>
+        <w:rPr>
+          <w:rFonts w:ascii="Arial" w:hAnsi="Arial" w:cs="Arial"/>
+          <w:bCs/>
+        </w:rPr>
+        <w:t>Apoyo a Junta Directiva para que resuelvan las solicitudes que si ameriten su conocimiento.</w:t>
+      </w:r>
+    </w:p>
+    <w:p>
+      <w:pPr>
+        <w:pStyle w:val="Prrafodelista"/>
+        <w:numPr>
+          <w:ilvl w:val="0"/>
+          <w:numId w:val="18"/>
+        </w:numPr>
+        <w:jc w:val="both"/>
+        <w:rPr>
+          <w:rFonts w:ascii="Arial" w:hAnsi="Arial" w:cs="Arial"/>
+          <w:b/>
+          <w:bCs/>
+        </w:rPr>
+      </w:pPr>
+      <w:r>
+        <w:rPr>
+          <w:rFonts w:ascii="Arial" w:hAnsi="Arial" w:cs="Arial"/>
+          <w:bCs/>
+        </w:rPr>
+        <w:t xml:space="preserve">Apoyo al secretario académico para que pueda generar más eficientemente las resoluciones. </w:t>
+      </w:r>
+    </w:p>
+    <w:p>
+      <w:pPr>
         <w:ind w:left="1418"/>
         <w:jc w:val="both"/>
         <w:rPr>
@@ -2183,13 +2438,461 @@
           <w:bCs/>
         </w:rPr>
       </w:pPr>
-      <w:r>
-        <w:rPr>
-          <w:rFonts w:ascii="Arial" w:hAnsi="Arial" w:cs="Arial"/>
-          <w:b/>
-          <w:bCs/>
-        </w:rPr>
-        <w:t>Descripción de la solución del problema</w:t>
+    </w:p>
+    <w:p>
+      <w:pPr>
+        <w:ind w:firstLine="709"/>
+        <w:jc w:val="both"/>
+        <w:rPr>
+          <w:rFonts w:ascii="Arial" w:hAnsi="Arial" w:cs="Arial"/>
+          <w:b/>
+          <w:bCs/>
+        </w:rPr>
+      </w:pPr>
+      <w:r>
+        <w:rPr>
+          <w:rFonts w:ascii="Arial" w:hAnsi="Arial" w:cs="Arial"/>
+          <w:b/>
+          <w:bCs/>
+        </w:rPr>
+        <w:t>Detalles técnicos de la solución</w:t>
+      </w:r>
+    </w:p>
+    <w:p>
+      <w:pPr>
+        <w:ind w:left="709" w:firstLine="709"/>
+        <w:jc w:val="both"/>
+        <w:rPr>
+          <w:rFonts w:ascii="Arial" w:hAnsi="Arial" w:cs="Arial"/>
+          <w:bCs/>
+        </w:rPr>
+      </w:pPr>
+      <w:r>
+        <w:rPr>
+          <w:rFonts w:ascii="Arial" w:hAnsi="Arial" w:cs="Arial"/>
+          <w:bCs/>
+        </w:rPr>
+        <w:t>Para el desarrollo del proyecto se tomara en cuenta los siguientes puntos:</w:t>
+      </w:r>
+    </w:p>
+    <w:p>
+      <w:pPr>
+        <w:ind w:left="709" w:firstLine="709"/>
+        <w:jc w:val="both"/>
+        <w:rPr>
+          <w:rFonts w:ascii="Arial" w:hAnsi="Arial" w:cs="Arial"/>
+          <w:bCs/>
+        </w:rPr>
+      </w:pPr>
+    </w:p>
+    <w:p>
+      <w:pPr>
+        <w:pStyle w:val="Prrafodelista"/>
+        <w:numPr>
+          <w:ilvl w:val="0"/>
+          <w:numId w:val="19"/>
+        </w:numPr>
+        <w:jc w:val="both"/>
+        <w:rPr>
+          <w:rFonts w:ascii="Arial" w:hAnsi="Arial" w:cs="Arial"/>
+          <w:bCs/>
+        </w:rPr>
+      </w:pPr>
+      <w:r>
+        <w:rPr>
+          <w:rFonts w:ascii="Arial" w:hAnsi="Arial" w:cs="Arial"/>
+          <w:bCs/>
+        </w:rPr>
+        <w:t>Se utilizara el modelo en espiral ya que conforme a</w:t>
+      </w:r>
+      <w:r>
+        <w:rPr>
+          <w:rFonts w:ascii="Arial" w:hAnsi="Arial" w:cs="Arial"/>
+          <w:bCs/>
+        </w:rPr>
+        <w:t>vancen los ciclos del desarrollo del proyecto irá incrementando el nivel de código fuente desarrollado ya que se tiene que desarrollar, validar y probar. Y los involucrados deberán estar en cada vuelta que se de con el desarrollo del proyecto.</w:t>
+      </w:r>
+    </w:p>
+    <w:p>
+      <w:pPr>
+        <w:pStyle w:val="Prrafodelista"/>
+        <w:ind w:left="2138"/>
+        <w:jc w:val="both"/>
+        <w:rPr>
+          <w:rFonts w:ascii="Arial" w:hAnsi="Arial" w:cs="Arial"/>
+          <w:bCs/>
+        </w:rPr>
+      </w:pPr>
+    </w:p>
+    <w:p>
+      <w:pPr>
+        <w:pStyle w:val="Prrafodelista"/>
+        <w:numPr>
+          <w:ilvl w:val="0"/>
+          <w:numId w:val="19"/>
+        </w:numPr>
+        <w:jc w:val="both"/>
+        <w:rPr>
+          <w:rFonts w:ascii="Arial" w:hAnsi="Arial" w:cs="Arial"/>
+          <w:bCs/>
+        </w:rPr>
+      </w:pPr>
+      <w:r>
+        <w:rPr>
+          <w:rFonts w:ascii="Arial" w:hAnsi="Arial" w:cs="Arial"/>
+          <w:bCs/>
+        </w:rPr>
+        <w:t>El sistema web se desarrollara con lenguaje PHP utilizando el framework Zend Framework ya que estandariza procesos más frecuentes y facilita el mantenimiento el lenguaje PHP es código abierto, multiplataforma y rápido.</w:t>
+      </w:r>
+    </w:p>
+    <w:p>
+      <w:pPr>
+        <w:pStyle w:val="Prrafodelista"/>
+        <w:rPr>
+          <w:rFonts w:ascii="Arial" w:hAnsi="Arial" w:cs="Arial"/>
+          <w:bCs/>
+        </w:rPr>
+      </w:pPr>
+    </w:p>
+    <w:p>
+      <w:pPr>
+        <w:jc w:val="both"/>
+        <w:rPr>
+          <w:rFonts w:ascii="Arial" w:hAnsi="Arial" w:cs="Arial"/>
+          <w:bCs/>
+        </w:rPr>
+      </w:pPr>
+    </w:p>
+    <w:p>
+      <w:pPr>
+        <w:jc w:val="both"/>
+        <w:rPr>
+          <w:rFonts w:ascii="Arial" w:hAnsi="Arial" w:cs="Arial"/>
+          <w:bCs/>
+        </w:rPr>
+      </w:pPr>
+    </w:p>
+    <w:p>
+      <w:pPr>
+        <w:jc w:val="both"/>
+        <w:rPr>
+          <w:rFonts w:ascii="Arial" w:hAnsi="Arial" w:cs="Arial"/>
+          <w:bCs/>
+        </w:rPr>
+      </w:pPr>
+    </w:p>
+    <w:p>
+      <w:pPr>
+        <w:jc w:val="both"/>
+        <w:rPr>
+          <w:rFonts w:ascii="Arial" w:hAnsi="Arial" w:cs="Arial"/>
+          <w:bCs/>
+        </w:rPr>
+      </w:pPr>
+    </w:p>
+    <w:p>
+      <w:pPr>
+        <w:jc w:val="both"/>
+        <w:rPr>
+          <w:rFonts w:ascii="Arial" w:hAnsi="Arial" w:cs="Arial"/>
+          <w:bCs/>
+        </w:rPr>
+      </w:pPr>
+      <w:r>
+        <w:rPr>
+          <w:rFonts w:ascii="Arial" w:hAnsi="Arial" w:cs="Arial"/>
+          <w:bCs/>
+        </w:rPr>
+        <w:br/>
+      </w:r>
+    </w:p>
+    <w:p>
+      <w:pPr>
+        <w:pStyle w:val="Prrafodelista"/>
+        <w:rPr>
+          <w:rFonts w:ascii="Arial" w:hAnsi="Arial" w:cs="Arial"/>
+          <w:bCs/>
+        </w:rPr>
+      </w:pPr>
+    </w:p>
+    <w:p>
+      <w:pPr>
+        <w:pStyle w:val="Prrafodelista"/>
+        <w:numPr>
+          <w:ilvl w:val="0"/>
+          <w:numId w:val="19"/>
+        </w:numPr>
+        <w:jc w:val="both"/>
+        <w:rPr>
+          <w:rFonts w:ascii="Arial" w:hAnsi="Arial" w:cs="Arial"/>
+          <w:bCs/>
+        </w:rPr>
+      </w:pPr>
+      <w:r>
+        <w:rPr>
+          <w:rFonts w:ascii="Arial" w:hAnsi="Arial" w:cs="Arial"/>
+          <w:bCs/>
+        </w:rPr>
+        <w:lastRenderedPageBreak/>
+        <w:t>Las pruebas que se realizarán al sistema se encuentran:</w:t>
+      </w:r>
+    </w:p>
+    <w:p>
+      <w:pPr>
+        <w:pStyle w:val="Prrafodelista"/>
+        <w:rPr>
+          <w:rFonts w:ascii="Arial" w:hAnsi="Arial" w:cs="Arial"/>
+          <w:bCs/>
+        </w:rPr>
+      </w:pPr>
+    </w:p>
+    <w:p>
+      <w:pPr>
+        <w:pStyle w:val="Prrafodelista"/>
+        <w:numPr>
+          <w:ilvl w:val="0"/>
+          <w:numId w:val="20"/>
+        </w:numPr>
+        <w:jc w:val="both"/>
+        <w:rPr>
+          <w:rFonts w:ascii="Arial" w:hAnsi="Arial" w:cs="Arial"/>
+          <w:bCs/>
+        </w:rPr>
+      </w:pPr>
+      <w:r>
+        <w:rPr>
+          <w:rFonts w:ascii="Arial" w:hAnsi="Arial" w:cs="Arial"/>
+          <w:bCs/>
+        </w:rPr>
+        <w:t>Pruebas unitarias</w:t>
+      </w:r>
+      <w:r>
+        <w:rPr>
+          <w:rFonts w:ascii="Arial" w:hAnsi="Arial" w:cs="Arial"/>
+          <w:bCs/>
+        </w:rPr>
+        <w:t>, nos ayudaran a que nuestro código funcione correctamente</w:t>
+      </w:r>
+      <w:r>
+        <w:rPr>
+          <w:rFonts w:ascii="Arial" w:hAnsi="Arial" w:cs="Arial"/>
+          <w:bCs/>
+        </w:rPr>
+        <w:t>.</w:t>
+      </w:r>
+    </w:p>
+    <w:p>
+      <w:pPr>
+        <w:pStyle w:val="Prrafodelista"/>
+        <w:numPr>
+          <w:ilvl w:val="0"/>
+          <w:numId w:val="20"/>
+        </w:numPr>
+        <w:jc w:val="both"/>
+        <w:rPr>
+          <w:rFonts w:ascii="Arial" w:hAnsi="Arial" w:cs="Arial"/>
+          <w:bCs/>
+        </w:rPr>
+      </w:pPr>
+      <w:r>
+        <w:rPr>
+          <w:rFonts w:ascii="Arial" w:hAnsi="Arial" w:cs="Arial"/>
+          <w:bCs/>
+        </w:rPr>
+        <w:t>Pruebas funcionales</w:t>
+      </w:r>
+      <w:r>
+        <w:rPr>
+          <w:rFonts w:ascii="Arial" w:hAnsi="Arial" w:cs="Arial"/>
+          <w:bCs/>
+        </w:rPr>
+        <w:t>, nos indicarán si se cumplen los requerimientos establecidos</w:t>
+      </w:r>
+      <w:r>
+        <w:rPr>
+          <w:rFonts w:ascii="Arial" w:hAnsi="Arial" w:cs="Arial"/>
+          <w:bCs/>
+        </w:rPr>
+        <w:t>.</w:t>
+      </w:r>
+    </w:p>
+    <w:p>
+      <w:pPr>
+        <w:pStyle w:val="Prrafodelista"/>
+        <w:numPr>
+          <w:ilvl w:val="0"/>
+          <w:numId w:val="20"/>
+        </w:numPr>
+        <w:jc w:val="both"/>
+        <w:rPr>
+          <w:rFonts w:ascii="Arial" w:hAnsi="Arial" w:cs="Arial"/>
+          <w:bCs/>
+        </w:rPr>
+      </w:pPr>
+      <w:r>
+        <w:rPr>
+          <w:rFonts w:ascii="Arial" w:hAnsi="Arial" w:cs="Arial"/>
+          <w:bCs/>
+        </w:rPr>
+        <w:t>Pruebas de usabilidad</w:t>
+      </w:r>
+      <w:r>
+        <w:rPr>
+          <w:rFonts w:ascii="Arial" w:hAnsi="Arial" w:cs="Arial"/>
+          <w:bCs/>
+        </w:rPr>
+        <w:t>, nos indicara si es amigable para los usuarios y fácil de realizar las tareas</w:t>
+      </w:r>
+      <w:r>
+        <w:rPr>
+          <w:rFonts w:ascii="Arial" w:hAnsi="Arial" w:cs="Arial"/>
+          <w:bCs/>
+        </w:rPr>
+        <w:t>.</w:t>
+      </w:r>
+    </w:p>
+    <w:p>
+      <w:pPr>
+        <w:jc w:val="both"/>
+        <w:rPr>
+          <w:rFonts w:ascii="Arial" w:hAnsi="Arial" w:cs="Arial"/>
+          <w:bCs/>
+        </w:rPr>
+      </w:pPr>
+    </w:p>
+    <w:p>
+      <w:pPr>
+        <w:jc w:val="both"/>
+        <w:rPr>
+          <w:rFonts w:ascii="Arial" w:hAnsi="Arial" w:cs="Arial"/>
+          <w:bCs/>
+        </w:rPr>
+      </w:pPr>
+    </w:p>
+    <w:p>
+      <w:pPr>
+        <w:pStyle w:val="Prrafodelista"/>
+        <w:numPr>
+          <w:ilvl w:val="0"/>
+          <w:numId w:val="19"/>
+        </w:numPr>
+        <w:jc w:val="both"/>
+        <w:rPr>
+          <w:rFonts w:ascii="Arial" w:hAnsi="Arial" w:cs="Arial"/>
+          <w:bCs/>
+        </w:rPr>
+      </w:pPr>
+      <w:r>
+        <w:rPr>
+          <w:rFonts w:ascii="Arial" w:hAnsi="Arial" w:cs="Arial"/>
+          <w:bCs/>
+        </w:rPr>
+        <w:t>Roles del sistema:</w:t>
+      </w:r>
+    </w:p>
+    <w:p>
+      <w:pPr>
+        <w:pStyle w:val="Prrafodelista"/>
+        <w:numPr>
+          <w:ilvl w:val="0"/>
+          <w:numId w:val="21"/>
+        </w:numPr>
+        <w:jc w:val="both"/>
+        <w:rPr>
+          <w:rFonts w:ascii="Arial" w:hAnsi="Arial" w:cs="Arial"/>
+          <w:bCs/>
+        </w:rPr>
+      </w:pPr>
+      <w:r>
+        <w:rPr>
+          <w:rFonts w:ascii="Arial" w:hAnsi="Arial" w:cs="Arial"/>
+          <w:bCs/>
+        </w:rPr>
+        <w:t xml:space="preserve">Rol de </w:t>
+      </w:r>
+      <w:r>
+        <w:rPr>
+          <w:rFonts w:ascii="Arial" w:hAnsi="Arial" w:cs="Arial"/>
+          <w:bCs/>
+        </w:rPr>
+        <w:t>Solicitante, incluye estudiante y catedrático hara solicitudes a Junta Directiva, podrá consultar el estado en el que se encuentran y carga de documentos.</w:t>
+      </w:r>
+    </w:p>
+    <w:p>
+      <w:pPr>
+        <w:pStyle w:val="Prrafodelista"/>
+        <w:numPr>
+          <w:ilvl w:val="0"/>
+          <w:numId w:val="21"/>
+        </w:numPr>
+        <w:jc w:val="both"/>
+        <w:rPr>
+          <w:rFonts w:ascii="Arial" w:hAnsi="Arial" w:cs="Arial"/>
+          <w:bCs/>
+        </w:rPr>
+      </w:pPr>
+      <w:r>
+        <w:rPr>
+          <w:rFonts w:ascii="Arial" w:hAnsi="Arial" w:cs="Arial"/>
+          <w:bCs/>
+        </w:rPr>
+        <w:t>Rol de Administrador de contenido</w:t>
+      </w:r>
+      <w:r>
+        <w:rPr>
+          <w:rFonts w:ascii="Arial" w:hAnsi="Arial" w:cs="Arial"/>
+          <w:bCs/>
+        </w:rPr>
+        <w:t>, encargado de realizar carga de solicitueds externas y consulta del estado de solicitudes.</w:t>
+      </w:r>
+    </w:p>
+    <w:p>
+      <w:pPr>
+        <w:pStyle w:val="Prrafodelista"/>
+        <w:numPr>
+          <w:ilvl w:val="0"/>
+          <w:numId w:val="21"/>
+        </w:numPr>
+        <w:jc w:val="both"/>
+        <w:rPr>
+          <w:rFonts w:ascii="Arial" w:hAnsi="Arial" w:cs="Arial"/>
+          <w:bCs/>
+        </w:rPr>
+      </w:pPr>
+      <w:r>
+        <w:rPr>
+          <w:rFonts w:ascii="Arial" w:hAnsi="Arial" w:cs="Arial"/>
+          <w:bCs/>
+        </w:rPr>
+        <w:t>Rol de Administrador</w:t>
+      </w:r>
+      <w:r>
+        <w:rPr>
+          <w:rFonts w:ascii="Arial" w:hAnsi="Arial" w:cs="Arial"/>
+          <w:bCs/>
+        </w:rPr>
+        <w:t>, realizará el filtro de las solicitueds y podrá hacer los reportes.</w:t>
+      </w:r>
+    </w:p>
+    <w:p>
+      <w:pPr>
+        <w:pStyle w:val="Prrafodelista"/>
+        <w:numPr>
+          <w:ilvl w:val="0"/>
+          <w:numId w:val="21"/>
+        </w:numPr>
+        <w:jc w:val="both"/>
+        <w:rPr>
+          <w:rFonts w:ascii="Arial" w:hAnsi="Arial" w:cs="Arial"/>
+          <w:bCs/>
+        </w:rPr>
+      </w:pPr>
+      <w:r>
+        <w:rPr>
+          <w:rFonts w:ascii="Arial" w:hAnsi="Arial" w:cs="Arial"/>
+          <w:bCs/>
+        </w:rPr>
+        <w:t xml:space="preserve">Rol de Administrativo, realizará resoluciones de solicitudes y establecerá solicitudes que hayan sido resueltas. </w:t>
       </w:r>
     </w:p>
     <w:p>
@@ -2202,18 +2905,10 @@
           <w:bCs/>
         </w:rPr>
       </w:pPr>
-      <w:r>
-        <w:rPr>
-          <w:rFonts w:ascii="Arial" w:hAnsi="Arial" w:cs="Arial"/>
-          <w:b/>
-          <w:bCs/>
-        </w:rPr>
-        <w:t>Detalles técnicos de la solución</w:t>
-      </w:r>
-    </w:p>
-    <w:p>
-      <w:pPr>
-        <w:ind w:left="1418"/>
+    </w:p>
+    <w:p>
+      <w:pPr>
+        <w:ind w:firstLine="709"/>
         <w:jc w:val="both"/>
         <w:rPr>
           <w:rFonts w:ascii="Arial" w:hAnsi="Arial" w:cs="Arial"/>
@@ -2228,6 +2923,30 @@
           <w:bCs/>
         </w:rPr>
         <w:t>Evaluación y mitigación de vulnerabilidades</w:t>
+      </w:r>
+    </w:p>
+    <w:p>
+      <w:pPr>
+        <w:ind w:left="720" w:firstLine="698"/>
+        <w:jc w:val="both"/>
+        <w:rPr>
+          <w:rFonts w:ascii="Arial" w:hAnsi="Arial" w:cs="Arial"/>
+          <w:bCs/>
+        </w:rPr>
+      </w:pPr>
+      <w:r>
+        <w:rPr>
+          <w:rFonts w:ascii="Arial" w:hAnsi="Arial" w:cs="Arial"/>
+          <w:bCs/>
+        </w:rPr>
+        <w:t>La vulnerabilidad del sistema es el framework utilizado ya que con actualizaciones puede presentar vulnerabilidades a nuestro sistema y esto implica que no estaría segura la información que se maneje y se tengan que realizar cambios en la forma que se llegará a implementar.</w:t>
+      </w:r>
+      <w:r>
+        <w:rPr>
+          <w:rFonts w:ascii="Arial" w:hAnsi="Arial" w:cs="Arial"/>
+          <w:bCs/>
+        </w:rPr>
+        <w:tab/>
       </w:r>
     </w:p>
     <w:p>
@@ -2270,6 +2989,32 @@
     </w:p>
     <w:p>
       <w:pPr>
+        <w:ind w:left="720"/>
+        <w:jc w:val="both"/>
+        <w:rPr>
+          <w:rFonts w:ascii="Arial" w:hAnsi="Arial" w:cs="Arial"/>
+          <w:bCs/>
+          <w:sz w:val="28"/>
+          <w:szCs w:val="28"/>
+        </w:rPr>
+      </w:pPr>
+      <w:bookmarkStart w:id="0" w:name="_GoBack"/>
+      <w:bookmarkEnd w:id="0"/>
+    </w:p>
+    <w:p>
+      <w:pPr>
+        <w:ind w:left="720"/>
+        <w:jc w:val="both"/>
+        <w:rPr>
+          <w:rFonts w:ascii="Arial" w:hAnsi="Arial" w:cs="Arial"/>
+          <w:bCs/>
+          <w:sz w:val="28"/>
+          <w:szCs w:val="28"/>
+        </w:rPr>
+      </w:pPr>
+    </w:p>
+    <w:p>
+      <w:pPr>
         <w:numPr>
           <w:ilvl w:val="0"/>
           <w:numId w:val="5"/>
@@ -2293,8 +3038,6 @@
         </w:rPr>
         <w:t>Cronograma de actividades</w:t>
       </w:r>
-      <w:bookmarkStart w:id="0" w:name="_GoBack"/>
-      <w:bookmarkEnd w:id="0"/>
     </w:p>
     <w:p>
       <w:pPr>
@@ -2527,6 +3270,7 @@
                 <w:b/>
                 <w:bCs/>
               </w:rPr>
+              <w:lastRenderedPageBreak/>
               <w:t>Rol</w:t>
             </w:r>
           </w:p>
@@ -4292,6 +5036,205 @@
     </w:lvl>
   </w:abstractNum>
   <w:abstractNum w:abstractNumId="10" w15:restartNumberingAfterBreak="0">
+    <w:nsid w:val="079930FA"/>
+    <w:multiLevelType w:val="hybridMultilevel"/>
+    <w:tmpl w:val="57B8BDD8"/>
+    <w:lvl w:ilvl="0" w:tplc="04090017">
+      <w:start w:val="1"/>
+      <w:numFmt w:val="lowerLetter"/>
+      <w:lvlText w:val="%1)"/>
+      <w:lvlJc w:val="left"/>
+      <w:pPr>
+        <w:ind w:left="2858" w:hanging="360"/>
+      </w:pPr>
+    </w:lvl>
+    <w:lvl w:ilvl="1" w:tplc="04090019" w:tentative="1">
+      <w:start w:val="1"/>
+      <w:numFmt w:val="lowerLetter"/>
+      <w:lvlText w:val="%2."/>
+      <w:lvlJc w:val="left"/>
+      <w:pPr>
+        <w:ind w:left="3578" w:hanging="360"/>
+      </w:pPr>
+    </w:lvl>
+    <w:lvl w:ilvl="2" w:tplc="0409001B" w:tentative="1">
+      <w:start w:val="1"/>
+      <w:numFmt w:val="lowerRoman"/>
+      <w:lvlText w:val="%3."/>
+      <w:lvlJc w:val="right"/>
+      <w:pPr>
+        <w:ind w:left="4298" w:hanging="180"/>
+      </w:pPr>
+    </w:lvl>
+    <w:lvl w:ilvl="3" w:tplc="0409000F" w:tentative="1">
+      <w:start w:val="1"/>
+      <w:numFmt w:val="decimal"/>
+      <w:lvlText w:val="%4."/>
+      <w:lvlJc w:val="left"/>
+      <w:pPr>
+        <w:ind w:left="5018" w:hanging="360"/>
+      </w:pPr>
+    </w:lvl>
+    <w:lvl w:ilvl="4" w:tplc="04090019" w:tentative="1">
+      <w:start w:val="1"/>
+      <w:numFmt w:val="lowerLetter"/>
+      <w:lvlText w:val="%5."/>
+      <w:lvlJc w:val="left"/>
+      <w:pPr>
+        <w:ind w:left="5738" w:hanging="360"/>
+      </w:pPr>
+    </w:lvl>
+    <w:lvl w:ilvl="5" w:tplc="0409001B" w:tentative="1">
+      <w:start w:val="1"/>
+      <w:numFmt w:val="lowerRoman"/>
+      <w:lvlText w:val="%6."/>
+      <w:lvlJc w:val="right"/>
+      <w:pPr>
+        <w:ind w:left="6458" w:hanging="180"/>
+      </w:pPr>
+    </w:lvl>
+    <w:lvl w:ilvl="6" w:tplc="0409000F" w:tentative="1">
+      <w:start w:val="1"/>
+      <w:numFmt w:val="decimal"/>
+      <w:lvlText w:val="%7."/>
+      <w:lvlJc w:val="left"/>
+      <w:pPr>
+        <w:ind w:left="7178" w:hanging="360"/>
+      </w:pPr>
+    </w:lvl>
+    <w:lvl w:ilvl="7" w:tplc="04090019" w:tentative="1">
+      <w:start w:val="1"/>
+      <w:numFmt w:val="lowerLetter"/>
+      <w:lvlText w:val="%8."/>
+      <w:lvlJc w:val="left"/>
+      <w:pPr>
+        <w:ind w:left="7898" w:hanging="360"/>
+      </w:pPr>
+    </w:lvl>
+    <w:lvl w:ilvl="8" w:tplc="0409001B" w:tentative="1">
+      <w:start w:val="1"/>
+      <w:numFmt w:val="lowerRoman"/>
+      <w:lvlText w:val="%9."/>
+      <w:lvlJc w:val="right"/>
+      <w:pPr>
+        <w:ind w:left="8618" w:hanging="180"/>
+      </w:pPr>
+    </w:lvl>
+  </w:abstractNum>
+  <w:abstractNum w:abstractNumId="11" w15:restartNumberingAfterBreak="0">
+    <w:nsid w:val="086247D2"/>
+    <w:multiLevelType w:val="hybridMultilevel"/>
+    <w:tmpl w:val="12D4B58A"/>
+    <w:lvl w:ilvl="0" w:tplc="04090001">
+      <w:start w:val="1"/>
+      <w:numFmt w:val="bullet"/>
+      <w:lvlText w:val=""/>
+      <w:lvlJc w:val="left"/>
+      <w:pPr>
+        <w:ind w:left="2136" w:hanging="360"/>
+      </w:pPr>
+      <w:rPr>
+        <w:rFonts w:ascii="Symbol" w:hAnsi="Symbol" w:hint="default"/>
+      </w:rPr>
+    </w:lvl>
+    <w:lvl w:ilvl="1" w:tplc="04090003" w:tentative="1">
+      <w:start w:val="1"/>
+      <w:numFmt w:val="bullet"/>
+      <w:lvlText w:val="o"/>
+      <w:lvlJc w:val="left"/>
+      <w:pPr>
+        <w:ind w:left="2856" w:hanging="360"/>
+      </w:pPr>
+      <w:rPr>
+        <w:rFonts w:ascii="Courier New" w:hAnsi="Courier New" w:cs="Courier New" w:hint="default"/>
+      </w:rPr>
+    </w:lvl>
+    <w:lvl w:ilvl="2" w:tplc="04090005" w:tentative="1">
+      <w:start w:val="1"/>
+      <w:numFmt w:val="bullet"/>
+      <w:lvlText w:val=""/>
+      <w:lvlJc w:val="left"/>
+      <w:pPr>
+        <w:ind w:left="3576" w:hanging="360"/>
+      </w:pPr>
+      <w:rPr>
+        <w:rFonts w:ascii="Wingdings" w:hAnsi="Wingdings" w:hint="default"/>
+      </w:rPr>
+    </w:lvl>
+    <w:lvl w:ilvl="3" w:tplc="04090001" w:tentative="1">
+      <w:start w:val="1"/>
+      <w:numFmt w:val="bullet"/>
+      <w:lvlText w:val=""/>
+      <w:lvlJc w:val="left"/>
+      <w:pPr>
+        <w:ind w:left="4296" w:hanging="360"/>
+      </w:pPr>
+      <w:rPr>
+        <w:rFonts w:ascii="Symbol" w:hAnsi="Symbol" w:hint="default"/>
+      </w:rPr>
+    </w:lvl>
+    <w:lvl w:ilvl="4" w:tplc="04090003" w:tentative="1">
+      <w:start w:val="1"/>
+      <w:numFmt w:val="bullet"/>
+      <w:lvlText w:val="o"/>
+      <w:lvlJc w:val="left"/>
+      <w:pPr>
+        <w:ind w:left="5016" w:hanging="360"/>
+      </w:pPr>
+      <w:rPr>
+        <w:rFonts w:ascii="Courier New" w:hAnsi="Courier New" w:cs="Courier New" w:hint="default"/>
+      </w:rPr>
+    </w:lvl>
+    <w:lvl w:ilvl="5" w:tplc="04090005" w:tentative="1">
+      <w:start w:val="1"/>
+      <w:numFmt w:val="bullet"/>
+      <w:lvlText w:val=""/>
+      <w:lvlJc w:val="left"/>
+      <w:pPr>
+        <w:ind w:left="5736" w:hanging="360"/>
+      </w:pPr>
+      <w:rPr>
+        <w:rFonts w:ascii="Wingdings" w:hAnsi="Wingdings" w:hint="default"/>
+      </w:rPr>
+    </w:lvl>
+    <w:lvl w:ilvl="6" w:tplc="04090001" w:tentative="1">
+      <w:start w:val="1"/>
+      <w:numFmt w:val="bullet"/>
+      <w:lvlText w:val=""/>
+      <w:lvlJc w:val="left"/>
+      <w:pPr>
+        <w:ind w:left="6456" w:hanging="360"/>
+      </w:pPr>
+      <w:rPr>
+        <w:rFonts w:ascii="Symbol" w:hAnsi="Symbol" w:hint="default"/>
+      </w:rPr>
+    </w:lvl>
+    <w:lvl w:ilvl="7" w:tplc="04090003" w:tentative="1">
+      <w:start w:val="1"/>
+      <w:numFmt w:val="bullet"/>
+      <w:lvlText w:val="o"/>
+      <w:lvlJc w:val="left"/>
+      <w:pPr>
+        <w:ind w:left="7176" w:hanging="360"/>
+      </w:pPr>
+      <w:rPr>
+        <w:rFonts w:ascii="Courier New" w:hAnsi="Courier New" w:cs="Courier New" w:hint="default"/>
+      </w:rPr>
+    </w:lvl>
+    <w:lvl w:ilvl="8" w:tplc="04090005" w:tentative="1">
+      <w:start w:val="1"/>
+      <w:numFmt w:val="bullet"/>
+      <w:lvlText w:val=""/>
+      <w:lvlJc w:val="left"/>
+      <w:pPr>
+        <w:ind w:left="7896" w:hanging="360"/>
+      </w:pPr>
+      <w:rPr>
+        <w:rFonts w:ascii="Wingdings" w:hAnsi="Wingdings" w:hint="default"/>
+      </w:rPr>
+    </w:lvl>
+  </w:abstractNum>
+  <w:abstractNum w:abstractNumId="12" w15:restartNumberingAfterBreak="0">
     <w:nsid w:val="27052035"/>
     <w:multiLevelType w:val="hybridMultilevel"/>
     <w:tmpl w:val="ADAE73D6"/>
@@ -4404,7 +5347,7 @@
       </w:rPr>
     </w:lvl>
   </w:abstractNum>
-  <w:abstractNum w:abstractNumId="11" w15:restartNumberingAfterBreak="0">
+  <w:abstractNum w:abstractNumId="13" w15:restartNumberingAfterBreak="0">
     <w:nsid w:val="3C251894"/>
     <w:multiLevelType w:val="hybridMultilevel"/>
     <w:tmpl w:val="220A43DC"/>
@@ -4517,7 +5460,7 @@
       </w:rPr>
     </w:lvl>
   </w:abstractNum>
-  <w:abstractNum w:abstractNumId="12" w15:restartNumberingAfterBreak="0">
+  <w:abstractNum w:abstractNumId="14" w15:restartNumberingAfterBreak="0">
     <w:nsid w:val="3FAF564B"/>
     <w:multiLevelType w:val="hybridMultilevel"/>
     <w:tmpl w:val="C74896FE"/>
@@ -4631,7 +5574,7 @@
       </w:rPr>
     </w:lvl>
   </w:abstractNum>
-  <w:abstractNum w:abstractNumId="13" w15:restartNumberingAfterBreak="0">
+  <w:abstractNum w:abstractNumId="15" w15:restartNumberingAfterBreak="0">
     <w:nsid w:val="55932852"/>
     <w:multiLevelType w:val="hybridMultilevel"/>
     <w:tmpl w:val="1C4CE5F6"/>
@@ -4744,7 +5687,179 @@
       </w:rPr>
     </w:lvl>
   </w:abstractNum>
-  <w:abstractNum w:abstractNumId="14" w15:restartNumberingAfterBreak="0">
+  <w:abstractNum w:abstractNumId="16" w15:restartNumberingAfterBreak="0">
+    <w:nsid w:val="56A3621F"/>
+    <w:multiLevelType w:val="hybridMultilevel"/>
+    <w:tmpl w:val="CF4E9B08"/>
+    <w:lvl w:ilvl="0" w:tplc="0409000F">
+      <w:start w:val="1"/>
+      <w:numFmt w:val="decimal"/>
+      <w:lvlText w:val="%1."/>
+      <w:lvlJc w:val="left"/>
+      <w:pPr>
+        <w:ind w:left="2138" w:hanging="360"/>
+      </w:pPr>
+    </w:lvl>
+    <w:lvl w:ilvl="1" w:tplc="04090019" w:tentative="1">
+      <w:start w:val="1"/>
+      <w:numFmt w:val="lowerLetter"/>
+      <w:lvlText w:val="%2."/>
+      <w:lvlJc w:val="left"/>
+      <w:pPr>
+        <w:ind w:left="2858" w:hanging="360"/>
+      </w:pPr>
+    </w:lvl>
+    <w:lvl w:ilvl="2" w:tplc="0409001B" w:tentative="1">
+      <w:start w:val="1"/>
+      <w:numFmt w:val="lowerRoman"/>
+      <w:lvlText w:val="%3."/>
+      <w:lvlJc w:val="right"/>
+      <w:pPr>
+        <w:ind w:left="3578" w:hanging="180"/>
+      </w:pPr>
+    </w:lvl>
+    <w:lvl w:ilvl="3" w:tplc="0409000F" w:tentative="1">
+      <w:start w:val="1"/>
+      <w:numFmt w:val="decimal"/>
+      <w:lvlText w:val="%4."/>
+      <w:lvlJc w:val="left"/>
+      <w:pPr>
+        <w:ind w:left="4298" w:hanging="360"/>
+      </w:pPr>
+    </w:lvl>
+    <w:lvl w:ilvl="4" w:tplc="04090019" w:tentative="1">
+      <w:start w:val="1"/>
+      <w:numFmt w:val="lowerLetter"/>
+      <w:lvlText w:val="%5."/>
+      <w:lvlJc w:val="left"/>
+      <w:pPr>
+        <w:ind w:left="5018" w:hanging="360"/>
+      </w:pPr>
+    </w:lvl>
+    <w:lvl w:ilvl="5" w:tplc="0409001B" w:tentative="1">
+      <w:start w:val="1"/>
+      <w:numFmt w:val="lowerRoman"/>
+      <w:lvlText w:val="%6."/>
+      <w:lvlJc w:val="right"/>
+      <w:pPr>
+        <w:ind w:left="5738" w:hanging="180"/>
+      </w:pPr>
+    </w:lvl>
+    <w:lvl w:ilvl="6" w:tplc="0409000F" w:tentative="1">
+      <w:start w:val="1"/>
+      <w:numFmt w:val="decimal"/>
+      <w:lvlText w:val="%7."/>
+      <w:lvlJc w:val="left"/>
+      <w:pPr>
+        <w:ind w:left="6458" w:hanging="360"/>
+      </w:pPr>
+    </w:lvl>
+    <w:lvl w:ilvl="7" w:tplc="04090019" w:tentative="1">
+      <w:start w:val="1"/>
+      <w:numFmt w:val="lowerLetter"/>
+      <w:lvlText w:val="%8."/>
+      <w:lvlJc w:val="left"/>
+      <w:pPr>
+        <w:ind w:left="7178" w:hanging="360"/>
+      </w:pPr>
+    </w:lvl>
+    <w:lvl w:ilvl="8" w:tplc="0409001B" w:tentative="1">
+      <w:start w:val="1"/>
+      <w:numFmt w:val="lowerRoman"/>
+      <w:lvlText w:val="%9."/>
+      <w:lvlJc w:val="right"/>
+      <w:pPr>
+        <w:ind w:left="7898" w:hanging="180"/>
+      </w:pPr>
+    </w:lvl>
+  </w:abstractNum>
+  <w:abstractNum w:abstractNumId="17" w15:restartNumberingAfterBreak="0">
+    <w:nsid w:val="570E0B67"/>
+    <w:multiLevelType w:val="hybridMultilevel"/>
+    <w:tmpl w:val="1CEAAB50"/>
+    <w:lvl w:ilvl="0" w:tplc="04090017">
+      <w:start w:val="1"/>
+      <w:numFmt w:val="lowerLetter"/>
+      <w:lvlText w:val="%1)"/>
+      <w:lvlJc w:val="left"/>
+      <w:pPr>
+        <w:ind w:left="2858" w:hanging="360"/>
+      </w:pPr>
+    </w:lvl>
+    <w:lvl w:ilvl="1" w:tplc="04090019" w:tentative="1">
+      <w:start w:val="1"/>
+      <w:numFmt w:val="lowerLetter"/>
+      <w:lvlText w:val="%2."/>
+      <w:lvlJc w:val="left"/>
+      <w:pPr>
+        <w:ind w:left="3578" w:hanging="360"/>
+      </w:pPr>
+    </w:lvl>
+    <w:lvl w:ilvl="2" w:tplc="0409001B" w:tentative="1">
+      <w:start w:val="1"/>
+      <w:numFmt w:val="lowerRoman"/>
+      <w:lvlText w:val="%3."/>
+      <w:lvlJc w:val="right"/>
+      <w:pPr>
+        <w:ind w:left="4298" w:hanging="180"/>
+      </w:pPr>
+    </w:lvl>
+    <w:lvl w:ilvl="3" w:tplc="0409000F" w:tentative="1">
+      <w:start w:val="1"/>
+      <w:numFmt w:val="decimal"/>
+      <w:lvlText w:val="%4."/>
+      <w:lvlJc w:val="left"/>
+      <w:pPr>
+        <w:ind w:left="5018" w:hanging="360"/>
+      </w:pPr>
+    </w:lvl>
+    <w:lvl w:ilvl="4" w:tplc="04090019" w:tentative="1">
+      <w:start w:val="1"/>
+      <w:numFmt w:val="lowerLetter"/>
+      <w:lvlText w:val="%5."/>
+      <w:lvlJc w:val="left"/>
+      <w:pPr>
+        <w:ind w:left="5738" w:hanging="360"/>
+      </w:pPr>
+    </w:lvl>
+    <w:lvl w:ilvl="5" w:tplc="0409001B" w:tentative="1">
+      <w:start w:val="1"/>
+      <w:numFmt w:val="lowerRoman"/>
+      <w:lvlText w:val="%6."/>
+      <w:lvlJc w:val="right"/>
+      <w:pPr>
+        <w:ind w:left="6458" w:hanging="180"/>
+      </w:pPr>
+    </w:lvl>
+    <w:lvl w:ilvl="6" w:tplc="0409000F" w:tentative="1">
+      <w:start w:val="1"/>
+      <w:numFmt w:val="decimal"/>
+      <w:lvlText w:val="%7."/>
+      <w:lvlJc w:val="left"/>
+      <w:pPr>
+        <w:ind w:left="7178" w:hanging="360"/>
+      </w:pPr>
+    </w:lvl>
+    <w:lvl w:ilvl="7" w:tplc="04090019" w:tentative="1">
+      <w:start w:val="1"/>
+      <w:numFmt w:val="lowerLetter"/>
+      <w:lvlText w:val="%8."/>
+      <w:lvlJc w:val="left"/>
+      <w:pPr>
+        <w:ind w:left="7898" w:hanging="360"/>
+      </w:pPr>
+    </w:lvl>
+    <w:lvl w:ilvl="8" w:tplc="0409001B" w:tentative="1">
+      <w:start w:val="1"/>
+      <w:numFmt w:val="lowerRoman"/>
+      <w:lvlText w:val="%9."/>
+      <w:lvlJc w:val="right"/>
+      <w:pPr>
+        <w:ind w:left="8618" w:hanging="180"/>
+      </w:pPr>
+    </w:lvl>
+  </w:abstractNum>
+  <w:abstractNum w:abstractNumId="18" w15:restartNumberingAfterBreak="0">
     <w:nsid w:val="5834108C"/>
     <w:multiLevelType w:val="hybridMultilevel"/>
     <w:tmpl w:val="1ECCE5F8"/>
@@ -4857,7 +5972,7 @@
       </w:rPr>
     </w:lvl>
   </w:abstractNum>
-  <w:abstractNum w:abstractNumId="15" w15:restartNumberingAfterBreak="0">
+  <w:abstractNum w:abstractNumId="19" w15:restartNumberingAfterBreak="0">
     <w:nsid w:val="5DD45591"/>
     <w:multiLevelType w:val="hybridMultilevel"/>
     <w:tmpl w:val="B0A64E54"/>
@@ -4970,7 +6085,7 @@
       </w:rPr>
     </w:lvl>
   </w:abstractNum>
-  <w:abstractNum w:abstractNumId="16" w15:restartNumberingAfterBreak="0">
+  <w:abstractNum w:abstractNumId="20" w15:restartNumberingAfterBreak="0">
     <w:nsid w:val="78687F1E"/>
     <w:multiLevelType w:val="hybridMultilevel"/>
     <w:tmpl w:val="2DBAA4FA"/>
@@ -5111,28 +6226,40 @@
     <w:abstractNumId w:val="8"/>
   </w:num>
   <w:num w:numId="10">
-    <w:abstractNumId w:val="12"/>
+    <w:abstractNumId w:val="14"/>
   </w:num>
   <w:num w:numId="11">
+    <w:abstractNumId w:val="15"/>
+  </w:num>
+  <w:num w:numId="12">
     <w:abstractNumId w:val="13"/>
   </w:num>
-  <w:num w:numId="12">
-    <w:abstractNumId w:val="11"/>
-  </w:num>
   <w:num w:numId="13">
-    <w:abstractNumId w:val="16"/>
+    <w:abstractNumId w:val="20"/>
   </w:num>
   <w:num w:numId="14">
-    <w:abstractNumId w:val="14"/>
+    <w:abstractNumId w:val="18"/>
   </w:num>
   <w:num w:numId="15">
-    <w:abstractNumId w:val="15"/>
+    <w:abstractNumId w:val="19"/>
   </w:num>
   <w:num w:numId="16">
-    <w:abstractNumId w:val="10"/>
+    <w:abstractNumId w:val="12"/>
   </w:num>
   <w:num w:numId="17">
     <w:abstractNumId w:val="9"/>
+  </w:num>
+  <w:num w:numId="18">
+    <w:abstractNumId w:val="11"/>
+  </w:num>
+  <w:num w:numId="19">
+    <w:abstractNumId w:val="16"/>
+  </w:num>
+  <w:num w:numId="20">
+    <w:abstractNumId w:val="17"/>
+  </w:num>
+  <w:num w:numId="21">
+    <w:abstractNumId w:val="10"/>
   </w:num>
 </w:numbering>
 </file>

</xml_diff>

<commit_message>
Perfil Rocael Descripción de Productos
</commit_message>
<xml_diff>
--- a/Perfil_eps_ciencias y Sistemas_2018.docx
+++ b/Perfil_eps_ciencias y Sistemas_2018.docx
@@ -2989,7 +2989,1676 @@
     </w:p>
     <w:p>
       <w:pPr>
-        <w:ind w:left="720"/>
+        <w:ind w:left="1418"/>
+        <w:jc w:val="both"/>
+        <w:rPr>
+          <w:rFonts w:ascii="Arial" w:hAnsi="Arial" w:cs="Arial"/>
+          <w:bCs/>
+          <w:sz w:val="28"/>
+          <w:szCs w:val="28"/>
+        </w:rPr>
+      </w:pPr>
+      <w:r>
+        <w:rPr>
+          <w:rFonts w:ascii="Arial" w:hAnsi="Arial" w:cs="Arial"/>
+          <w:bCs/>
+          <w:sz w:val="28"/>
+          <w:szCs w:val="28"/>
+        </w:rPr>
+        <w:t>Preparación de los procesos</w:t>
+      </w:r>
+    </w:p>
+    <w:p>
+      <w:pPr>
+        <w:ind w:left="1418"/>
+        <w:jc w:val="both"/>
+        <w:rPr>
+          <w:rFonts w:ascii="Arial" w:hAnsi="Arial" w:cs="Arial"/>
+          <w:bCs/>
+          <w:sz w:val="28"/>
+          <w:szCs w:val="28"/>
+        </w:rPr>
+      </w:pPr>
+      <w:r>
+        <w:rPr>
+          <w:rFonts w:ascii="Arial" w:hAnsi="Arial" w:cs="Arial"/>
+          <w:bCs/>
+          <w:sz w:val="28"/>
+          <w:szCs w:val="28"/>
+        </w:rPr>
+        <w:tab/>
+        <w:t>Conocer los procesos que se realizan actualmente en la recepción de las solicitudes y que necesitan para pedirse y como se les da la respuesta.</w:t>
+      </w:r>
+      <w:r>
+        <w:rPr>
+          <w:rFonts w:ascii="Arial" w:hAnsi="Arial" w:cs="Arial"/>
+          <w:bCs/>
+          <w:sz w:val="28"/>
+          <w:szCs w:val="28"/>
+        </w:rPr>
+        <w:t xml:space="preserve"> Saber cual es el proceso que sigue la solicitud y los distintos caminos que conlleva hasta ser resuelta. Se especifican algunos procesos que se deben observar:</w:t>
+      </w:r>
+    </w:p>
+    <w:p>
+      <w:pPr>
+        <w:ind w:left="1418"/>
+        <w:jc w:val="both"/>
+        <w:rPr>
+          <w:rFonts w:ascii="Arial" w:hAnsi="Arial" w:cs="Arial"/>
+          <w:bCs/>
+          <w:sz w:val="28"/>
+          <w:szCs w:val="28"/>
+        </w:rPr>
+      </w:pPr>
+    </w:p>
+    <w:p>
+      <w:pPr>
+        <w:pStyle w:val="Prrafodelista"/>
+        <w:numPr>
+          <w:ilvl w:val="4"/>
+          <w:numId w:val="5"/>
+        </w:numPr>
+        <w:jc w:val="both"/>
+        <w:rPr>
+          <w:rFonts w:ascii="Arial" w:hAnsi="Arial" w:cs="Arial"/>
+          <w:bCs/>
+          <w:sz w:val="28"/>
+          <w:szCs w:val="28"/>
+        </w:rPr>
+      </w:pPr>
+      <w:r>
+        <w:rPr>
+          <w:rFonts w:ascii="Arial" w:hAnsi="Arial" w:cs="Arial"/>
+          <w:bCs/>
+          <w:sz w:val="28"/>
+          <w:szCs w:val="28"/>
+        </w:rPr>
+        <w:t>Solicitud a realizar</w:t>
+      </w:r>
+    </w:p>
+    <w:p>
+      <w:pPr>
+        <w:pStyle w:val="Prrafodelista"/>
+        <w:numPr>
+          <w:ilvl w:val="4"/>
+          <w:numId w:val="5"/>
+        </w:numPr>
+        <w:jc w:val="both"/>
+        <w:rPr>
+          <w:rFonts w:ascii="Arial" w:hAnsi="Arial" w:cs="Arial"/>
+          <w:bCs/>
+          <w:sz w:val="28"/>
+          <w:szCs w:val="28"/>
+        </w:rPr>
+      </w:pPr>
+      <w:r>
+        <w:rPr>
+          <w:rFonts w:ascii="Arial" w:hAnsi="Arial" w:cs="Arial"/>
+          <w:bCs/>
+          <w:sz w:val="28"/>
+          <w:szCs w:val="28"/>
+        </w:rPr>
+        <w:t>Sesión de Junta Directiva.</w:t>
+      </w:r>
+    </w:p>
+    <w:p>
+      <w:pPr>
+        <w:pStyle w:val="Prrafodelista"/>
+        <w:numPr>
+          <w:ilvl w:val="4"/>
+          <w:numId w:val="5"/>
+        </w:numPr>
+        <w:jc w:val="both"/>
+        <w:rPr>
+          <w:rFonts w:ascii="Arial" w:hAnsi="Arial" w:cs="Arial"/>
+          <w:bCs/>
+          <w:sz w:val="28"/>
+          <w:szCs w:val="28"/>
+        </w:rPr>
+      </w:pPr>
+      <w:r>
+        <w:rPr>
+          <w:rFonts w:ascii="Arial" w:hAnsi="Arial" w:cs="Arial"/>
+          <w:bCs/>
+          <w:sz w:val="28"/>
+          <w:szCs w:val="28"/>
+        </w:rPr>
+        <w:t>Respuesta de solicitud.</w:t>
+      </w:r>
+    </w:p>
+    <w:p>
+      <w:pPr>
+        <w:pStyle w:val="Prrafodelista"/>
+        <w:numPr>
+          <w:ilvl w:val="4"/>
+          <w:numId w:val="5"/>
+        </w:numPr>
+        <w:jc w:val="both"/>
+        <w:rPr>
+          <w:rFonts w:ascii="Arial" w:hAnsi="Arial" w:cs="Arial"/>
+          <w:bCs/>
+          <w:sz w:val="28"/>
+          <w:szCs w:val="28"/>
+        </w:rPr>
+      </w:pPr>
+      <w:r>
+        <w:rPr>
+          <w:rFonts w:ascii="Arial" w:hAnsi="Arial" w:cs="Arial"/>
+          <w:bCs/>
+          <w:sz w:val="28"/>
+          <w:szCs w:val="28"/>
+        </w:rPr>
+        <w:t>Estado de la solicitud.</w:t>
+      </w:r>
+    </w:p>
+    <w:p>
+      <w:pPr>
+        <w:pStyle w:val="Prrafodelista"/>
+        <w:numPr>
+          <w:ilvl w:val="4"/>
+          <w:numId w:val="5"/>
+        </w:numPr>
+        <w:jc w:val="both"/>
+        <w:rPr>
+          <w:rFonts w:ascii="Arial" w:hAnsi="Arial" w:cs="Arial"/>
+          <w:bCs/>
+          <w:sz w:val="28"/>
+          <w:szCs w:val="28"/>
+        </w:rPr>
+      </w:pPr>
+      <w:r>
+        <w:rPr>
+          <w:rFonts w:ascii="Arial" w:hAnsi="Arial" w:cs="Arial"/>
+          <w:bCs/>
+          <w:sz w:val="28"/>
+          <w:szCs w:val="28"/>
+        </w:rPr>
+        <w:t>Generación de resolución.</w:t>
+      </w:r>
+    </w:p>
+    <w:p>
+      <w:pPr>
+        <w:pStyle w:val="Prrafodelista"/>
+        <w:numPr>
+          <w:ilvl w:val="4"/>
+          <w:numId w:val="5"/>
+        </w:numPr>
+        <w:jc w:val="both"/>
+        <w:rPr>
+          <w:rFonts w:ascii="Arial" w:hAnsi="Arial" w:cs="Arial"/>
+          <w:bCs/>
+          <w:sz w:val="28"/>
+          <w:szCs w:val="28"/>
+        </w:rPr>
+      </w:pPr>
+      <w:r>
+        <w:rPr>
+          <w:rFonts w:ascii="Arial" w:hAnsi="Arial" w:cs="Arial"/>
+          <w:bCs/>
+          <w:sz w:val="28"/>
+          <w:szCs w:val="28"/>
+        </w:rPr>
+        <w:t>Almacenaje de solicitudes.</w:t>
+      </w:r>
+    </w:p>
+    <w:p>
+      <w:pPr>
+        <w:pStyle w:val="Prrafodelista"/>
+        <w:ind w:left="2160"/>
+        <w:jc w:val="both"/>
+        <w:rPr>
+          <w:rFonts w:ascii="Arial" w:hAnsi="Arial" w:cs="Arial"/>
+          <w:bCs/>
+          <w:sz w:val="28"/>
+          <w:szCs w:val="28"/>
+        </w:rPr>
+      </w:pPr>
+    </w:p>
+    <w:p>
+      <w:pPr>
+        <w:ind w:left="1418"/>
+        <w:jc w:val="both"/>
+        <w:rPr>
+          <w:rFonts w:ascii="Arial" w:hAnsi="Arial" w:cs="Arial"/>
+          <w:bCs/>
+          <w:sz w:val="28"/>
+          <w:szCs w:val="28"/>
+        </w:rPr>
+      </w:pPr>
+    </w:p>
+    <w:p>
+      <w:pPr>
+        <w:ind w:left="1418"/>
+        <w:jc w:val="both"/>
+        <w:rPr>
+          <w:rFonts w:ascii="Arial" w:hAnsi="Arial" w:cs="Arial"/>
+          <w:bCs/>
+          <w:sz w:val="28"/>
+          <w:szCs w:val="28"/>
+        </w:rPr>
+      </w:pPr>
+    </w:p>
+    <w:p>
+      <w:pPr>
+        <w:ind w:left="1418"/>
+        <w:jc w:val="both"/>
+        <w:rPr>
+          <w:rFonts w:ascii="Arial" w:hAnsi="Arial" w:cs="Arial"/>
+          <w:bCs/>
+          <w:sz w:val="28"/>
+          <w:szCs w:val="28"/>
+        </w:rPr>
+      </w:pPr>
+    </w:p>
+    <w:p>
+      <w:pPr>
+        <w:jc w:val="both"/>
+        <w:rPr>
+          <w:rFonts w:ascii="Arial" w:hAnsi="Arial" w:cs="Arial"/>
+          <w:bCs/>
+          <w:sz w:val="28"/>
+          <w:szCs w:val="28"/>
+        </w:rPr>
+      </w:pPr>
+      <w:r>
+        <w:rPr>
+          <w:rFonts w:ascii="Arial" w:hAnsi="Arial" w:cs="Arial"/>
+          <w:bCs/>
+          <w:sz w:val="28"/>
+          <w:szCs w:val="28"/>
+        </w:rPr>
+        <w:lastRenderedPageBreak/>
+        <w:t>Los modulos del sistema:</w:t>
+      </w:r>
+    </w:p>
+    <w:p>
+      <w:pPr>
+        <w:jc w:val="both"/>
+        <w:rPr>
+          <w:rFonts w:ascii="Arial" w:hAnsi="Arial" w:cs="Arial"/>
+          <w:bCs/>
+          <w:sz w:val="28"/>
+          <w:szCs w:val="28"/>
+        </w:rPr>
+      </w:pPr>
+    </w:p>
+    <w:p>
+      <w:pPr>
+        <w:ind w:left="1418"/>
+        <w:jc w:val="both"/>
+        <w:rPr>
+          <w:rFonts w:ascii="Arial" w:hAnsi="Arial" w:cs="Arial"/>
+          <w:bCs/>
+          <w:sz w:val="28"/>
+          <w:szCs w:val="28"/>
+        </w:rPr>
+      </w:pPr>
+      <w:r>
+        <w:rPr>
+          <w:rFonts w:ascii="Arial" w:hAnsi="Arial" w:cs="Arial"/>
+          <w:bCs/>
+          <w:sz w:val="28"/>
+          <w:szCs w:val="28"/>
+        </w:rPr>
+        <w:t>Envio de solicitudes</w:t>
+      </w:r>
+    </w:p>
+    <w:p>
+      <w:pPr>
+        <w:ind w:left="1418"/>
+        <w:jc w:val="both"/>
+        <w:rPr>
+          <w:rFonts w:ascii="Arial" w:hAnsi="Arial" w:cs="Arial"/>
+          <w:bCs/>
+          <w:sz w:val="28"/>
+          <w:szCs w:val="28"/>
+        </w:rPr>
+      </w:pPr>
+      <w:r>
+        <w:rPr>
+          <w:rFonts w:ascii="Arial" w:hAnsi="Arial" w:cs="Arial"/>
+          <w:bCs/>
+          <w:sz w:val="28"/>
+          <w:szCs w:val="28"/>
+        </w:rPr>
+        <w:tab/>
+        <w:t>Se escoger</w:t>
+      </w:r>
+      <w:r>
+        <w:rPr>
+          <w:rFonts w:ascii="Arial" w:hAnsi="Arial" w:cs="Arial"/>
+          <w:bCs/>
+          <w:sz w:val="28"/>
+          <w:szCs w:val="28"/>
+        </w:rPr>
+        <w:t>á el tipo de solicitud y se hará la carga de los documentos necesarios para obtener una respuesta.</w:t>
+      </w:r>
+    </w:p>
+    <w:p>
+      <w:pPr>
+        <w:ind w:left="1418"/>
+        <w:jc w:val="both"/>
+        <w:rPr>
+          <w:rFonts w:ascii="Arial" w:hAnsi="Arial" w:cs="Arial"/>
+          <w:bCs/>
+          <w:sz w:val="28"/>
+          <w:szCs w:val="28"/>
+        </w:rPr>
+      </w:pPr>
+    </w:p>
+    <w:p>
+      <w:pPr>
+        <w:pStyle w:val="Prrafodelista"/>
+        <w:numPr>
+          <w:ilvl w:val="4"/>
+          <w:numId w:val="22"/>
+        </w:numPr>
+        <w:jc w:val="both"/>
+        <w:rPr>
+          <w:rFonts w:ascii="Arial" w:hAnsi="Arial" w:cs="Arial"/>
+          <w:bCs/>
+          <w:sz w:val="28"/>
+          <w:szCs w:val="28"/>
+        </w:rPr>
+      </w:pPr>
+      <w:r>
+        <w:rPr>
+          <w:rFonts w:ascii="Arial" w:hAnsi="Arial" w:cs="Arial"/>
+          <w:bCs/>
+          <w:sz w:val="28"/>
+          <w:szCs w:val="28"/>
+        </w:rPr>
+        <w:t>Formulario de datos</w:t>
+      </w:r>
+      <w:r>
+        <w:rPr>
+          <w:rFonts w:ascii="Arial" w:hAnsi="Arial" w:cs="Arial"/>
+          <w:bCs/>
+          <w:sz w:val="28"/>
+          <w:szCs w:val="28"/>
+        </w:rPr>
+        <w:t>,</w:t>
+      </w:r>
+      <w:r>
+        <w:rPr>
+          <w:rFonts w:ascii="Arial" w:hAnsi="Arial" w:cs="Arial"/>
+          <w:bCs/>
+          <w:sz w:val="28"/>
+          <w:szCs w:val="28"/>
+        </w:rPr>
+        <w:t xml:space="preserve"> </w:t>
+      </w:r>
+      <w:r>
+        <w:rPr>
+          <w:rFonts w:ascii="Arial" w:hAnsi="Arial" w:cs="Arial"/>
+          <w:bCs/>
+          <w:sz w:val="28"/>
+          <w:szCs w:val="28"/>
+        </w:rPr>
+        <w:t>s</w:t>
+      </w:r>
+      <w:r>
+        <w:rPr>
+          <w:rFonts w:ascii="Arial" w:hAnsi="Arial" w:cs="Arial"/>
+          <w:bCs/>
+          <w:sz w:val="28"/>
+          <w:szCs w:val="28"/>
+        </w:rPr>
+        <w:t xml:space="preserve">e pedirá la información o se obtendrá para saber a quien notificarle de la respuesta </w:t>
+      </w:r>
+      <w:r>
+        <w:rPr>
+          <w:rFonts w:ascii="Arial" w:hAnsi="Arial" w:cs="Arial"/>
+          <w:bCs/>
+          <w:sz w:val="28"/>
+          <w:szCs w:val="28"/>
+        </w:rPr>
+        <w:t>o el estado en el cual está.</w:t>
+      </w:r>
+    </w:p>
+    <w:p>
+      <w:pPr>
+        <w:pStyle w:val="Prrafodelista"/>
+        <w:ind w:left="2160"/>
+        <w:jc w:val="both"/>
+        <w:rPr>
+          <w:rFonts w:ascii="Arial" w:hAnsi="Arial" w:cs="Arial"/>
+          <w:bCs/>
+          <w:sz w:val="28"/>
+          <w:szCs w:val="28"/>
+        </w:rPr>
+      </w:pPr>
+    </w:p>
+    <w:p>
+      <w:pPr>
+        <w:pStyle w:val="Prrafodelista"/>
+        <w:numPr>
+          <w:ilvl w:val="4"/>
+          <w:numId w:val="22"/>
+        </w:numPr>
+        <w:jc w:val="both"/>
+        <w:rPr>
+          <w:rFonts w:ascii="Arial" w:hAnsi="Arial" w:cs="Arial"/>
+          <w:bCs/>
+          <w:sz w:val="28"/>
+          <w:szCs w:val="28"/>
+        </w:rPr>
+      </w:pPr>
+      <w:r>
+        <w:rPr>
+          <w:rFonts w:ascii="Arial" w:hAnsi="Arial" w:cs="Arial"/>
+          <w:bCs/>
+          <w:sz w:val="28"/>
+          <w:szCs w:val="28"/>
+        </w:rPr>
+        <w:t>Carga de documentos</w:t>
+      </w:r>
+      <w:r>
+        <w:rPr>
+          <w:rFonts w:ascii="Arial" w:hAnsi="Arial" w:cs="Arial"/>
+          <w:bCs/>
+          <w:sz w:val="28"/>
+          <w:szCs w:val="28"/>
+        </w:rPr>
+        <w:t xml:space="preserve">, </w:t>
+      </w:r>
+      <w:r>
+        <w:rPr>
+          <w:rFonts w:ascii="Arial" w:hAnsi="Arial" w:cs="Arial"/>
+          <w:bCs/>
+          <w:sz w:val="28"/>
+          <w:szCs w:val="28"/>
+        </w:rPr>
+        <w:t>s</w:t>
+      </w:r>
+      <w:r>
+        <w:rPr>
+          <w:rFonts w:ascii="Arial" w:hAnsi="Arial" w:cs="Arial"/>
+          <w:bCs/>
+          <w:sz w:val="28"/>
+          <w:szCs w:val="28"/>
+        </w:rPr>
+        <w:t>e permitirá la carga de los documentos que sean necesarios para hacer la solicitud y se le mostrará los documentos que se están adjuntando con dicha solicitud.</w:t>
+      </w:r>
+    </w:p>
+    <w:p>
+      <w:pPr>
+        <w:jc w:val="both"/>
+        <w:rPr>
+          <w:rFonts w:ascii="Arial" w:hAnsi="Arial" w:cs="Arial"/>
+          <w:bCs/>
+          <w:sz w:val="28"/>
+          <w:szCs w:val="28"/>
+        </w:rPr>
+      </w:pPr>
+      <w:r>
+        <w:rPr>
+          <w:rFonts w:ascii="Arial" w:hAnsi="Arial" w:cs="Arial"/>
+          <w:bCs/>
+          <w:sz w:val="28"/>
+          <w:szCs w:val="28"/>
+        </w:rPr>
+        <w:t xml:space="preserve"> </w:t>
+      </w:r>
+    </w:p>
+    <w:p>
+      <w:pPr>
+        <w:pStyle w:val="Prrafodelista"/>
+        <w:numPr>
+          <w:ilvl w:val="4"/>
+          <w:numId w:val="22"/>
+        </w:numPr>
+        <w:jc w:val="both"/>
+        <w:rPr>
+          <w:rFonts w:ascii="Arial" w:hAnsi="Arial" w:cs="Arial"/>
+          <w:bCs/>
+          <w:sz w:val="28"/>
+          <w:szCs w:val="28"/>
+        </w:rPr>
+      </w:pPr>
+      <w:r>
+        <w:rPr>
+          <w:rFonts w:ascii="Arial" w:hAnsi="Arial" w:cs="Arial"/>
+          <w:bCs/>
+          <w:sz w:val="28"/>
+          <w:szCs w:val="28"/>
+        </w:rPr>
+        <w:t>Envi</w:t>
+      </w:r>
+      <w:r>
+        <w:rPr>
+          <w:rFonts w:ascii="Arial" w:hAnsi="Arial" w:cs="Arial"/>
+          <w:bCs/>
+          <w:sz w:val="28"/>
+          <w:szCs w:val="28"/>
+        </w:rPr>
+        <w:t>ar solicitud</w:t>
+      </w:r>
+      <w:r>
+        <w:rPr>
+          <w:rFonts w:ascii="Arial" w:hAnsi="Arial" w:cs="Arial"/>
+          <w:bCs/>
+          <w:sz w:val="28"/>
+          <w:szCs w:val="28"/>
+        </w:rPr>
+        <w:t xml:space="preserve">, </w:t>
+      </w:r>
+      <w:r>
+        <w:rPr>
+          <w:rFonts w:ascii="Arial" w:hAnsi="Arial" w:cs="Arial"/>
+          <w:bCs/>
+          <w:sz w:val="28"/>
+          <w:szCs w:val="28"/>
+        </w:rPr>
+        <w:t>s</w:t>
+      </w:r>
+      <w:r>
+        <w:rPr>
+          <w:rFonts w:ascii="Arial" w:hAnsi="Arial" w:cs="Arial"/>
+          <w:bCs/>
+          <w:sz w:val="28"/>
+          <w:szCs w:val="28"/>
+        </w:rPr>
+        <w:t>e envía la solicitud al encargado de filtrar la misma para agilizar el proceso que lleva la solicitud.</w:t>
+      </w:r>
+    </w:p>
+    <w:p>
+      <w:pPr>
+        <w:ind w:left="1418"/>
+        <w:jc w:val="both"/>
+        <w:rPr>
+          <w:rFonts w:ascii="Arial" w:hAnsi="Arial" w:cs="Arial"/>
+          <w:bCs/>
+          <w:sz w:val="28"/>
+          <w:szCs w:val="28"/>
+        </w:rPr>
+      </w:pPr>
+    </w:p>
+    <w:p>
+      <w:pPr>
+        <w:ind w:left="1418"/>
+        <w:jc w:val="both"/>
+        <w:rPr>
+          <w:rFonts w:ascii="Arial" w:hAnsi="Arial" w:cs="Arial"/>
+          <w:bCs/>
+          <w:sz w:val="28"/>
+          <w:szCs w:val="28"/>
+        </w:rPr>
+      </w:pPr>
+      <w:r>
+        <w:rPr>
+          <w:rFonts w:ascii="Arial" w:hAnsi="Arial" w:cs="Arial"/>
+          <w:bCs/>
+          <w:sz w:val="28"/>
+          <w:szCs w:val="28"/>
+        </w:rPr>
+        <w:t>Recepcion de solicitudes</w:t>
+      </w:r>
+      <w:r>
+        <w:rPr>
+          <w:rFonts w:ascii="Arial" w:hAnsi="Arial" w:cs="Arial"/>
+          <w:bCs/>
+          <w:sz w:val="28"/>
+          <w:szCs w:val="28"/>
+        </w:rPr>
+        <w:t xml:space="preserve"> </w:t>
+      </w:r>
+    </w:p>
+    <w:p>
+      <w:pPr>
+        <w:ind w:left="1418" w:firstLine="709"/>
+        <w:jc w:val="both"/>
+        <w:rPr>
+          <w:rFonts w:ascii="Arial" w:hAnsi="Arial" w:cs="Arial"/>
+          <w:bCs/>
+          <w:sz w:val="28"/>
+          <w:szCs w:val="28"/>
+        </w:rPr>
+      </w:pPr>
+      <w:r>
+        <w:rPr>
+          <w:rFonts w:ascii="Arial" w:hAnsi="Arial" w:cs="Arial"/>
+          <w:bCs/>
+          <w:sz w:val="28"/>
+          <w:szCs w:val="28"/>
+        </w:rPr>
+        <w:t>Se tendrá un único filtro en donde las personas que no ingresen al sistema ya establecido llegarán a dejar su información con la persona encargada en recibir la solicitud.</w:t>
+      </w:r>
+    </w:p>
+    <w:p>
+      <w:pPr>
+        <w:ind w:left="1418" w:firstLine="709"/>
+        <w:jc w:val="both"/>
+        <w:rPr>
+          <w:rFonts w:ascii="Arial" w:hAnsi="Arial" w:cs="Arial"/>
+          <w:bCs/>
+          <w:sz w:val="28"/>
+          <w:szCs w:val="28"/>
+        </w:rPr>
+      </w:pPr>
+    </w:p>
+    <w:p>
+      <w:pPr>
+        <w:pStyle w:val="Prrafodelista"/>
+        <w:numPr>
+          <w:ilvl w:val="4"/>
+          <w:numId w:val="23"/>
+        </w:numPr>
+        <w:jc w:val="both"/>
+        <w:rPr>
+          <w:rFonts w:ascii="Arial" w:hAnsi="Arial" w:cs="Arial"/>
+          <w:bCs/>
+          <w:sz w:val="28"/>
+          <w:szCs w:val="28"/>
+        </w:rPr>
+      </w:pPr>
+      <w:r>
+        <w:rPr>
+          <w:rFonts w:ascii="Arial" w:hAnsi="Arial" w:cs="Arial"/>
+          <w:bCs/>
+          <w:sz w:val="28"/>
+          <w:szCs w:val="28"/>
+        </w:rPr>
+        <w:t>Entrega</w:t>
+      </w:r>
+      <w:r>
+        <w:rPr>
+          <w:rFonts w:ascii="Arial" w:hAnsi="Arial" w:cs="Arial"/>
+          <w:bCs/>
+          <w:sz w:val="28"/>
+          <w:szCs w:val="28"/>
+        </w:rPr>
+        <w:t xml:space="preserve"> de solicitudes</w:t>
+      </w:r>
+      <w:r>
+        <w:rPr>
+          <w:rFonts w:ascii="Arial" w:hAnsi="Arial" w:cs="Arial"/>
+          <w:bCs/>
+          <w:sz w:val="28"/>
+          <w:szCs w:val="28"/>
+        </w:rPr>
+        <w:t>, se creará un formulario físico para tener un estándar al ingresar la solicitud y permitir tener la información necesaria para ingresarse al sistema.</w:t>
+      </w:r>
+    </w:p>
+    <w:p>
+      <w:pPr>
+        <w:pStyle w:val="Prrafodelista"/>
+        <w:ind w:left="2160"/>
+        <w:jc w:val="both"/>
+        <w:rPr>
+          <w:rFonts w:ascii="Arial" w:hAnsi="Arial" w:cs="Arial"/>
+          <w:bCs/>
+          <w:sz w:val="28"/>
+          <w:szCs w:val="28"/>
+        </w:rPr>
+      </w:pPr>
+    </w:p>
+    <w:p>
+      <w:pPr>
+        <w:pStyle w:val="Prrafodelista"/>
+        <w:numPr>
+          <w:ilvl w:val="4"/>
+          <w:numId w:val="23"/>
+        </w:numPr>
+        <w:jc w:val="both"/>
+        <w:rPr>
+          <w:rFonts w:ascii="Arial" w:hAnsi="Arial" w:cs="Arial"/>
+          <w:bCs/>
+          <w:sz w:val="28"/>
+          <w:szCs w:val="28"/>
+        </w:rPr>
+      </w:pPr>
+      <w:r>
+        <w:rPr>
+          <w:rFonts w:ascii="Arial" w:hAnsi="Arial" w:cs="Arial"/>
+          <w:bCs/>
+          <w:sz w:val="28"/>
+          <w:szCs w:val="28"/>
+        </w:rPr>
+        <w:t>Carga de documentos</w:t>
+      </w:r>
+      <w:r>
+        <w:rPr>
+          <w:rFonts w:ascii="Arial" w:hAnsi="Arial" w:cs="Arial"/>
+          <w:bCs/>
+          <w:sz w:val="28"/>
+          <w:szCs w:val="28"/>
+        </w:rPr>
+        <w:t>, se tendrá el espacio para permitir la carga de los documentos entregados por el solicitante.</w:t>
+      </w:r>
+    </w:p>
+    <w:p>
+      <w:pPr>
+        <w:jc w:val="both"/>
+        <w:rPr>
+          <w:rFonts w:ascii="Arial" w:hAnsi="Arial" w:cs="Arial"/>
+          <w:bCs/>
+          <w:sz w:val="28"/>
+          <w:szCs w:val="28"/>
+        </w:rPr>
+      </w:pPr>
+    </w:p>
+    <w:p>
+      <w:pPr>
+        <w:pStyle w:val="Prrafodelista"/>
+        <w:numPr>
+          <w:ilvl w:val="4"/>
+          <w:numId w:val="23"/>
+        </w:numPr>
+        <w:jc w:val="both"/>
+        <w:rPr>
+          <w:rFonts w:ascii="Arial" w:hAnsi="Arial" w:cs="Arial"/>
+          <w:bCs/>
+          <w:sz w:val="28"/>
+          <w:szCs w:val="28"/>
+        </w:rPr>
+      </w:pPr>
+      <w:r>
+        <w:rPr>
+          <w:rFonts w:ascii="Arial" w:hAnsi="Arial" w:cs="Arial"/>
+          <w:bCs/>
+          <w:sz w:val="28"/>
+          <w:szCs w:val="28"/>
+        </w:rPr>
+        <w:t>Envio de solicitud</w:t>
+      </w:r>
+      <w:r>
+        <w:rPr>
+          <w:rFonts w:ascii="Arial" w:hAnsi="Arial" w:cs="Arial"/>
+          <w:bCs/>
+          <w:sz w:val="28"/>
+          <w:szCs w:val="28"/>
+        </w:rPr>
+        <w:t>, se envía la solicitu al encargado de filtrar</w:t>
+      </w:r>
+      <w:r>
+        <w:rPr>
+          <w:rFonts w:ascii="Arial" w:hAnsi="Arial" w:cs="Arial"/>
+          <w:bCs/>
+          <w:sz w:val="28"/>
+          <w:szCs w:val="28"/>
+        </w:rPr>
+        <w:t xml:space="preserve"> la misma.</w:t>
+      </w:r>
+    </w:p>
+    <w:p>
+      <w:pPr>
+        <w:jc w:val="both"/>
+        <w:rPr>
+          <w:rFonts w:ascii="Arial" w:hAnsi="Arial" w:cs="Arial"/>
+          <w:bCs/>
+          <w:sz w:val="28"/>
+          <w:szCs w:val="28"/>
+        </w:rPr>
+      </w:pPr>
+      <w:r>
+        <w:rPr>
+          <w:rFonts w:ascii="Arial" w:hAnsi="Arial" w:cs="Arial"/>
+          <w:bCs/>
+          <w:sz w:val="28"/>
+          <w:szCs w:val="28"/>
+        </w:rPr>
+        <w:t xml:space="preserve"> </w:t>
+      </w:r>
+    </w:p>
+    <w:p>
+      <w:pPr>
+        <w:pStyle w:val="Prrafodelista"/>
+        <w:numPr>
+          <w:ilvl w:val="4"/>
+          <w:numId w:val="23"/>
+        </w:numPr>
+        <w:jc w:val="both"/>
+        <w:rPr>
+          <w:rFonts w:ascii="Arial" w:hAnsi="Arial" w:cs="Arial"/>
+          <w:bCs/>
+          <w:sz w:val="28"/>
+          <w:szCs w:val="28"/>
+        </w:rPr>
+      </w:pPr>
+      <w:r>
+        <w:rPr>
+          <w:rFonts w:ascii="Arial" w:hAnsi="Arial" w:cs="Arial"/>
+          <w:bCs/>
+          <w:sz w:val="28"/>
+          <w:szCs w:val="28"/>
+        </w:rPr>
+        <w:t>Estado de solicitud</w:t>
+      </w:r>
+      <w:r>
+        <w:rPr>
+          <w:rFonts w:ascii="Arial" w:hAnsi="Arial" w:cs="Arial"/>
+          <w:bCs/>
+          <w:sz w:val="28"/>
+          <w:szCs w:val="28"/>
+        </w:rPr>
+        <w:t>, se podrá consultar en que estado se encuentra la solicitud hecha por los solicitantes con un numero único de solicitud y sus datos personales.</w:t>
+      </w:r>
+    </w:p>
+    <w:p>
+      <w:pPr>
+        <w:ind w:left="1418"/>
+        <w:jc w:val="both"/>
+        <w:rPr>
+          <w:rFonts w:ascii="Arial" w:hAnsi="Arial" w:cs="Arial"/>
+          <w:bCs/>
+          <w:sz w:val="28"/>
+          <w:szCs w:val="28"/>
+        </w:rPr>
+      </w:pPr>
+    </w:p>
+    <w:p>
+      <w:pPr>
+        <w:ind w:left="1418"/>
+        <w:jc w:val="both"/>
+        <w:rPr>
+          <w:rFonts w:ascii="Arial" w:hAnsi="Arial" w:cs="Arial"/>
+          <w:bCs/>
+          <w:sz w:val="28"/>
+          <w:szCs w:val="28"/>
+        </w:rPr>
+      </w:pPr>
+      <w:r>
+        <w:rPr>
+          <w:rFonts w:ascii="Arial" w:hAnsi="Arial" w:cs="Arial"/>
+          <w:bCs/>
+          <w:sz w:val="28"/>
+          <w:szCs w:val="28"/>
+        </w:rPr>
+        <w:t>Clasificacion solicitudes</w:t>
+      </w:r>
+    </w:p>
+    <w:p>
+      <w:pPr>
+        <w:ind w:left="1418" w:firstLine="709"/>
+        <w:jc w:val="both"/>
+        <w:rPr>
+          <w:rFonts w:ascii="Arial" w:hAnsi="Arial" w:cs="Arial"/>
+          <w:bCs/>
+          <w:sz w:val="28"/>
+          <w:szCs w:val="28"/>
+        </w:rPr>
+      </w:pPr>
+      <w:r>
+        <w:rPr>
+          <w:rFonts w:ascii="Arial" w:hAnsi="Arial" w:cs="Arial"/>
+          <w:bCs/>
+          <w:sz w:val="28"/>
+          <w:szCs w:val="28"/>
+        </w:rPr>
+        <w:t>El rol administrador tendrá la posibilidad de tener una breve descripción de solicitudes hechas y el tendrá las herramientas necesarias para decidir si pasa a sesión o no.</w:t>
+      </w:r>
+    </w:p>
+    <w:p>
+      <w:pPr>
+        <w:ind w:left="1416"/>
+        <w:jc w:val="both"/>
+        <w:rPr>
+          <w:rFonts w:ascii="Arial" w:hAnsi="Arial" w:cs="Arial"/>
+          <w:bCs/>
+          <w:sz w:val="28"/>
+          <w:szCs w:val="28"/>
+        </w:rPr>
+      </w:pPr>
+      <w:r>
+        <w:rPr>
+          <w:rFonts w:ascii="Arial" w:hAnsi="Arial" w:cs="Arial"/>
+          <w:bCs/>
+          <w:sz w:val="28"/>
+          <w:szCs w:val="28"/>
+        </w:rPr>
+        <w:t xml:space="preserve"> </w:t>
+      </w:r>
+    </w:p>
+    <w:p>
+      <w:pPr>
+        <w:ind w:left="1416"/>
+        <w:jc w:val="both"/>
+        <w:rPr>
+          <w:rFonts w:ascii="Arial" w:hAnsi="Arial" w:cs="Arial"/>
+          <w:bCs/>
+          <w:sz w:val="28"/>
+          <w:szCs w:val="28"/>
+        </w:rPr>
+      </w:pPr>
+    </w:p>
+    <w:p>
+      <w:pPr>
+        <w:pStyle w:val="Prrafodelista"/>
+        <w:numPr>
+          <w:ilvl w:val="4"/>
+          <w:numId w:val="24"/>
+        </w:numPr>
+        <w:jc w:val="both"/>
+        <w:rPr>
+          <w:rFonts w:ascii="Arial" w:hAnsi="Arial" w:cs="Arial"/>
+          <w:bCs/>
+          <w:sz w:val="28"/>
+          <w:szCs w:val="28"/>
+        </w:rPr>
+      </w:pPr>
+      <w:r>
+        <w:rPr>
+          <w:rFonts w:ascii="Arial" w:hAnsi="Arial" w:cs="Arial"/>
+          <w:bCs/>
+          <w:sz w:val="28"/>
+          <w:szCs w:val="28"/>
+        </w:rPr>
+        <w:lastRenderedPageBreak/>
+        <w:t>Recepción de solicitudes, el encargado tendrá todas las solicitudes que han llegado para que elija que hacer con cada solicitud.</w:t>
+      </w:r>
+    </w:p>
+    <w:p>
+      <w:pPr>
+        <w:pStyle w:val="Prrafodelista"/>
+        <w:ind w:left="2160"/>
+        <w:jc w:val="both"/>
+        <w:rPr>
+          <w:rFonts w:ascii="Arial" w:hAnsi="Arial" w:cs="Arial"/>
+          <w:bCs/>
+          <w:sz w:val="28"/>
+          <w:szCs w:val="28"/>
+        </w:rPr>
+      </w:pPr>
+    </w:p>
+    <w:p>
+      <w:pPr>
+        <w:pStyle w:val="Prrafodelista"/>
+        <w:numPr>
+          <w:ilvl w:val="4"/>
+          <w:numId w:val="24"/>
+        </w:numPr>
+        <w:jc w:val="both"/>
+        <w:rPr>
+          <w:rFonts w:ascii="Arial" w:hAnsi="Arial" w:cs="Arial"/>
+          <w:bCs/>
+          <w:sz w:val="28"/>
+          <w:szCs w:val="28"/>
+        </w:rPr>
+      </w:pPr>
+      <w:r>
+        <w:rPr>
+          <w:rFonts w:ascii="Arial" w:hAnsi="Arial" w:cs="Arial"/>
+          <w:bCs/>
+          <w:sz w:val="28"/>
+          <w:szCs w:val="28"/>
+        </w:rPr>
+        <w:t>Envio de solicitudes, el elegirá si se envía directamente a una unidad para que resuelva la solicitud o si es necesario que se conozca ante la Junta Directiva y así se conocerán las respuestas más rápido.</w:t>
+      </w:r>
+    </w:p>
+    <w:p>
+      <w:pPr>
+        <w:pStyle w:val="Prrafodelista"/>
+        <w:ind w:left="2160"/>
+        <w:jc w:val="both"/>
+        <w:rPr>
+          <w:rFonts w:ascii="Arial" w:hAnsi="Arial" w:cs="Arial"/>
+          <w:bCs/>
+          <w:sz w:val="28"/>
+          <w:szCs w:val="28"/>
+        </w:rPr>
+      </w:pPr>
+    </w:p>
+    <w:p>
+      <w:pPr>
+        <w:jc w:val="both"/>
+        <w:rPr>
+          <w:rFonts w:ascii="Arial" w:hAnsi="Arial" w:cs="Arial"/>
+          <w:bCs/>
+          <w:sz w:val="28"/>
+          <w:szCs w:val="28"/>
+        </w:rPr>
+      </w:pPr>
+    </w:p>
+    <w:p>
+      <w:pPr>
+        <w:ind w:left="1418"/>
+        <w:jc w:val="both"/>
+        <w:rPr>
+          <w:rFonts w:ascii="Arial" w:hAnsi="Arial" w:cs="Arial"/>
+          <w:bCs/>
+          <w:sz w:val="28"/>
+          <w:szCs w:val="28"/>
+        </w:rPr>
+      </w:pPr>
+      <w:r>
+        <w:rPr>
+          <w:rFonts w:ascii="Arial" w:hAnsi="Arial" w:cs="Arial"/>
+          <w:bCs/>
+          <w:sz w:val="28"/>
+          <w:szCs w:val="28"/>
+        </w:rPr>
+        <w:t>Resolucion de solicitudes</w:t>
+      </w:r>
+    </w:p>
+    <w:p>
+      <w:pPr>
+        <w:ind w:left="1418" w:firstLine="709"/>
+        <w:jc w:val="both"/>
+        <w:rPr>
+          <w:rFonts w:ascii="Arial" w:hAnsi="Arial" w:cs="Arial"/>
+          <w:bCs/>
+          <w:sz w:val="28"/>
+          <w:szCs w:val="28"/>
+        </w:rPr>
+      </w:pPr>
+      <w:r>
+        <w:rPr>
+          <w:rFonts w:ascii="Arial" w:hAnsi="Arial" w:cs="Arial"/>
+          <w:bCs/>
+          <w:sz w:val="28"/>
+          <w:szCs w:val="28"/>
+        </w:rPr>
+        <w:t>Se establece el modulo que nos permite generar las resoluciones de Junta Directiva y las unidades en las cuales paso la solicitud para ser resuelta, se generara un formato de acta para su fácil impresión para auditoria y publicación de la respuesta.</w:t>
+      </w:r>
+    </w:p>
+    <w:p>
+      <w:pPr>
+        <w:ind w:left="1418" w:firstLine="709"/>
+        <w:jc w:val="both"/>
+        <w:rPr>
+          <w:rFonts w:ascii="Arial" w:hAnsi="Arial" w:cs="Arial"/>
+          <w:bCs/>
+          <w:sz w:val="28"/>
+          <w:szCs w:val="28"/>
+        </w:rPr>
+      </w:pPr>
+    </w:p>
+    <w:p>
+      <w:pPr>
+        <w:pStyle w:val="Prrafodelista"/>
+        <w:numPr>
+          <w:ilvl w:val="4"/>
+          <w:numId w:val="27"/>
+        </w:numPr>
+        <w:jc w:val="both"/>
+        <w:rPr>
+          <w:rFonts w:ascii="Arial" w:hAnsi="Arial" w:cs="Arial"/>
+          <w:bCs/>
+          <w:sz w:val="28"/>
+          <w:szCs w:val="28"/>
+        </w:rPr>
+      </w:pPr>
+      <w:r>
+        <w:rPr>
+          <w:rFonts w:ascii="Arial" w:hAnsi="Arial" w:cs="Arial"/>
+          <w:bCs/>
+          <w:sz w:val="28"/>
+          <w:szCs w:val="28"/>
+        </w:rPr>
+        <w:t>Establecer formato acta, estableceremos un formato en el cual serán presentadas las actas para tener un formato estándar de las resoluciones.</w:t>
+      </w:r>
+    </w:p>
+    <w:p>
+      <w:pPr>
+        <w:pStyle w:val="Prrafodelista"/>
+        <w:ind w:left="2160"/>
+        <w:jc w:val="both"/>
+        <w:rPr>
+          <w:rFonts w:ascii="Arial" w:hAnsi="Arial" w:cs="Arial"/>
+          <w:bCs/>
+          <w:sz w:val="28"/>
+          <w:szCs w:val="28"/>
+        </w:rPr>
+      </w:pPr>
+    </w:p>
+    <w:p>
+      <w:pPr>
+        <w:pStyle w:val="Prrafodelista"/>
+        <w:numPr>
+          <w:ilvl w:val="4"/>
+          <w:numId w:val="27"/>
+        </w:numPr>
+        <w:jc w:val="both"/>
+        <w:rPr>
+          <w:rFonts w:ascii="Arial" w:hAnsi="Arial" w:cs="Arial"/>
+          <w:bCs/>
+          <w:sz w:val="28"/>
+          <w:szCs w:val="28"/>
+        </w:rPr>
+      </w:pPr>
+      <w:r>
+        <w:rPr>
+          <w:rFonts w:ascii="Arial" w:hAnsi="Arial" w:cs="Arial"/>
+          <w:bCs/>
+          <w:sz w:val="28"/>
+          <w:szCs w:val="28"/>
+        </w:rPr>
+        <w:t>Borrador acta, el acta que se genere se quedara en borrado para que el secretario academico pueda redactarla bien después de que termine la sesión para agilizar las respuestas dadas por los integrantes de la Junta Directiva.</w:t>
+      </w:r>
+    </w:p>
+    <w:p>
+      <w:pPr>
+        <w:jc w:val="both"/>
+        <w:rPr>
+          <w:rFonts w:ascii="Arial" w:hAnsi="Arial" w:cs="Arial"/>
+          <w:bCs/>
+          <w:sz w:val="28"/>
+          <w:szCs w:val="28"/>
+        </w:rPr>
+      </w:pPr>
+    </w:p>
+    <w:p>
+      <w:pPr>
+        <w:pStyle w:val="Prrafodelista"/>
+        <w:numPr>
+          <w:ilvl w:val="4"/>
+          <w:numId w:val="27"/>
+        </w:numPr>
+        <w:jc w:val="both"/>
+        <w:rPr>
+          <w:rFonts w:ascii="Arial" w:hAnsi="Arial" w:cs="Arial"/>
+          <w:bCs/>
+          <w:sz w:val="28"/>
+          <w:szCs w:val="28"/>
+        </w:rPr>
+      </w:pPr>
+      <w:r>
+        <w:rPr>
+          <w:rFonts w:ascii="Arial" w:hAnsi="Arial" w:cs="Arial"/>
+          <w:bCs/>
+          <w:sz w:val="28"/>
+          <w:szCs w:val="28"/>
+        </w:rPr>
+        <w:t>Generación acta, genera un acta con la resolución de la sesión de Junta Directiva y los puntos resolutivos a las solicitudes hechas para notificar.</w:t>
+      </w:r>
+    </w:p>
+    <w:p>
+      <w:pPr>
+        <w:jc w:val="both"/>
+        <w:rPr>
+          <w:rFonts w:ascii="Arial" w:hAnsi="Arial" w:cs="Arial"/>
+          <w:bCs/>
+          <w:sz w:val="28"/>
+          <w:szCs w:val="28"/>
+        </w:rPr>
+      </w:pPr>
+    </w:p>
+    <w:p>
+      <w:pPr>
+        <w:pStyle w:val="Prrafodelista"/>
+        <w:numPr>
+          <w:ilvl w:val="4"/>
+          <w:numId w:val="27"/>
+        </w:numPr>
+        <w:jc w:val="both"/>
+        <w:rPr>
+          <w:rFonts w:ascii="Arial" w:hAnsi="Arial" w:cs="Arial"/>
+          <w:bCs/>
+          <w:sz w:val="28"/>
+          <w:szCs w:val="28"/>
+        </w:rPr>
+      </w:pPr>
+      <w:r>
+        <w:rPr>
+          <w:rFonts w:ascii="Arial" w:hAnsi="Arial" w:cs="Arial"/>
+          <w:bCs/>
+          <w:sz w:val="28"/>
+          <w:szCs w:val="28"/>
+        </w:rPr>
+        <w:t>Respuesta solicitud, implica la generación de acta y también si se decide que alguna unidad debe resolverlo se le envía la solicitud para que la respuesta sea rápida.</w:t>
+      </w:r>
+    </w:p>
+    <w:p>
+      <w:pPr>
+        <w:ind w:left="1418"/>
+        <w:jc w:val="both"/>
+        <w:rPr>
+          <w:rFonts w:ascii="Arial" w:hAnsi="Arial" w:cs="Arial"/>
+          <w:bCs/>
+          <w:sz w:val="28"/>
+          <w:szCs w:val="28"/>
+        </w:rPr>
+      </w:pPr>
+    </w:p>
+    <w:p>
+      <w:pPr>
+        <w:ind w:left="1418"/>
+        <w:jc w:val="both"/>
+        <w:rPr>
+          <w:rFonts w:ascii="Arial" w:hAnsi="Arial" w:cs="Arial"/>
+          <w:bCs/>
+          <w:sz w:val="28"/>
+          <w:szCs w:val="28"/>
+        </w:rPr>
+      </w:pPr>
+      <w:r>
+        <w:rPr>
+          <w:rFonts w:ascii="Arial" w:hAnsi="Arial" w:cs="Arial"/>
+          <w:bCs/>
+          <w:sz w:val="28"/>
+          <w:szCs w:val="28"/>
+        </w:rPr>
+        <w:t>Estado de solicitudes</w:t>
+      </w:r>
+    </w:p>
+    <w:p>
+      <w:pPr>
+        <w:ind w:left="1418" w:firstLine="709"/>
+        <w:jc w:val="both"/>
+        <w:rPr>
+          <w:rFonts w:ascii="Arial" w:hAnsi="Arial" w:cs="Arial"/>
+          <w:bCs/>
+          <w:sz w:val="28"/>
+          <w:szCs w:val="28"/>
+        </w:rPr>
+      </w:pPr>
+      <w:r>
+        <w:rPr>
+          <w:rFonts w:ascii="Arial" w:hAnsi="Arial" w:cs="Arial"/>
+          <w:bCs/>
+          <w:sz w:val="28"/>
+          <w:szCs w:val="28"/>
+        </w:rPr>
+        <w:t>Se obtendrá el estado de las solicitudes para saber los procesos que le hacen falta para ser resueltas y notificara cuando está tenga un respuesta final.</w:t>
+      </w:r>
+    </w:p>
+    <w:p>
+      <w:pPr>
+        <w:ind w:left="1418"/>
+        <w:jc w:val="both"/>
+        <w:rPr>
+          <w:rFonts w:ascii="Arial" w:hAnsi="Arial" w:cs="Arial"/>
+          <w:bCs/>
+          <w:sz w:val="28"/>
+          <w:szCs w:val="28"/>
+        </w:rPr>
+      </w:pPr>
+    </w:p>
+    <w:p>
+      <w:pPr>
+        <w:pStyle w:val="Prrafodelista"/>
+        <w:numPr>
+          <w:ilvl w:val="4"/>
+          <w:numId w:val="28"/>
+        </w:numPr>
+        <w:jc w:val="both"/>
+        <w:rPr>
+          <w:rFonts w:ascii="Arial" w:hAnsi="Arial" w:cs="Arial"/>
+          <w:bCs/>
+          <w:sz w:val="28"/>
+          <w:szCs w:val="28"/>
+        </w:rPr>
+      </w:pPr>
+      <w:r>
+        <w:rPr>
+          <w:rFonts w:ascii="Arial" w:hAnsi="Arial" w:cs="Arial"/>
+          <w:bCs/>
+          <w:sz w:val="28"/>
+          <w:szCs w:val="28"/>
+        </w:rPr>
+        <w:t>Obtener estado, se obtendrá el estado de la solicitud dependiendo de quien la este consultando.</w:t>
+      </w:r>
+    </w:p>
+    <w:p>
+      <w:pPr>
+        <w:pStyle w:val="Prrafodelista"/>
+        <w:ind w:left="2160"/>
+        <w:jc w:val="both"/>
+        <w:rPr>
+          <w:rFonts w:ascii="Arial" w:hAnsi="Arial" w:cs="Arial"/>
+          <w:bCs/>
+          <w:sz w:val="28"/>
+          <w:szCs w:val="28"/>
+        </w:rPr>
+      </w:pPr>
+    </w:p>
+    <w:p>
+      <w:pPr>
+        <w:pStyle w:val="Prrafodelista"/>
+        <w:ind w:left="2160"/>
+        <w:jc w:val="both"/>
+        <w:rPr>
+          <w:rFonts w:ascii="Arial" w:hAnsi="Arial" w:cs="Arial"/>
+          <w:bCs/>
+          <w:sz w:val="28"/>
+          <w:szCs w:val="28"/>
+        </w:rPr>
+      </w:pPr>
+    </w:p>
+    <w:p>
+      <w:pPr>
+        <w:pStyle w:val="Prrafodelista"/>
+        <w:numPr>
+          <w:ilvl w:val="4"/>
+          <w:numId w:val="28"/>
+        </w:numPr>
+        <w:jc w:val="both"/>
+        <w:rPr>
+          <w:rFonts w:ascii="Arial" w:hAnsi="Arial" w:cs="Arial"/>
+          <w:bCs/>
+          <w:sz w:val="28"/>
+          <w:szCs w:val="28"/>
+        </w:rPr>
+      </w:pPr>
+      <w:r>
+        <w:rPr>
+          <w:rFonts w:ascii="Arial" w:hAnsi="Arial" w:cs="Arial"/>
+          <w:bCs/>
+          <w:sz w:val="28"/>
+          <w:szCs w:val="28"/>
+        </w:rPr>
+        <w:lastRenderedPageBreak/>
+        <w:t>Mostrar estado, le mostrara el estado tanto a los solicitantes en el sistema, como la persona encargada de la recepción de solicitudes para que le pueda notificar a las personas externas al sistema.</w:t>
+      </w:r>
+    </w:p>
+    <w:p>
+      <w:pPr>
+        <w:jc w:val="both"/>
+        <w:rPr>
+          <w:rFonts w:ascii="Arial" w:hAnsi="Arial" w:cs="Arial"/>
+          <w:bCs/>
+          <w:sz w:val="28"/>
+          <w:szCs w:val="28"/>
+        </w:rPr>
+      </w:pPr>
+    </w:p>
+    <w:p>
+      <w:pPr>
+        <w:pStyle w:val="Prrafodelista"/>
+        <w:numPr>
+          <w:ilvl w:val="4"/>
+          <w:numId w:val="28"/>
+        </w:numPr>
+        <w:jc w:val="both"/>
+        <w:rPr>
+          <w:rFonts w:ascii="Arial" w:hAnsi="Arial" w:cs="Arial"/>
+          <w:bCs/>
+          <w:sz w:val="28"/>
+          <w:szCs w:val="28"/>
+        </w:rPr>
+      </w:pPr>
+      <w:r>
+        <w:rPr>
+          <w:rFonts w:ascii="Arial" w:hAnsi="Arial" w:cs="Arial"/>
+          <w:bCs/>
+          <w:sz w:val="28"/>
+          <w:szCs w:val="28"/>
+        </w:rPr>
+        <w:t>Notificar estado, se tendrá el estado en el que se encuentran las solicitudes y se le estará notificando cuando ya se tenga una respuesta final y cuando el consulte.</w:t>
+      </w:r>
+    </w:p>
+    <w:p>
+      <w:pPr>
+        <w:ind w:left="1418"/>
+        <w:jc w:val="both"/>
+        <w:rPr>
+          <w:rFonts w:ascii="Arial" w:hAnsi="Arial" w:cs="Arial"/>
+          <w:bCs/>
+          <w:sz w:val="28"/>
+          <w:szCs w:val="28"/>
+        </w:rPr>
+      </w:pPr>
+    </w:p>
+    <w:p>
+      <w:pPr>
+        <w:ind w:left="1418"/>
+        <w:jc w:val="both"/>
+        <w:rPr>
+          <w:rFonts w:ascii="Arial" w:hAnsi="Arial" w:cs="Arial"/>
+          <w:bCs/>
+          <w:sz w:val="28"/>
+          <w:szCs w:val="28"/>
+        </w:rPr>
+      </w:pPr>
+      <w:r>
+        <w:rPr>
+          <w:rFonts w:ascii="Arial" w:hAnsi="Arial" w:cs="Arial"/>
+          <w:bCs/>
+          <w:sz w:val="28"/>
+          <w:szCs w:val="28"/>
+        </w:rPr>
+        <w:t>Reporte de solicitudes</w:t>
+      </w:r>
+    </w:p>
+    <w:p>
+      <w:pPr>
+        <w:ind w:left="1418" w:firstLine="709"/>
+        <w:jc w:val="both"/>
+        <w:rPr>
+          <w:rFonts w:ascii="Arial" w:hAnsi="Arial" w:cs="Arial"/>
+          <w:bCs/>
+          <w:sz w:val="28"/>
+          <w:szCs w:val="28"/>
+        </w:rPr>
+      </w:pPr>
+      <w:r>
+        <w:rPr>
+          <w:rFonts w:ascii="Arial" w:hAnsi="Arial" w:cs="Arial"/>
+          <w:bCs/>
+          <w:sz w:val="28"/>
+          <w:szCs w:val="28"/>
+        </w:rPr>
+        <w:t xml:space="preserve">Se obtendrán los datos de las solicitudes y se podrán clasificar para mostrar en distintos reportes </w:t>
+      </w:r>
+      <w:r>
+        <w:rPr>
+          <w:rFonts w:ascii="Arial" w:hAnsi="Arial" w:cs="Arial"/>
+          <w:bCs/>
+          <w:sz w:val="28"/>
+          <w:szCs w:val="28"/>
+        </w:rPr>
+        <w:t>por algún atributo de la solicitud o cantidad de ciertos estados para saber el rendimiento de todas las unidades.</w:t>
+      </w:r>
+    </w:p>
+    <w:p>
+      <w:pPr>
+        <w:jc w:val="both"/>
+        <w:rPr>
+          <w:rFonts w:ascii="Arial" w:hAnsi="Arial" w:cs="Arial"/>
+          <w:bCs/>
+          <w:sz w:val="28"/>
+          <w:szCs w:val="28"/>
+        </w:rPr>
+      </w:pPr>
+    </w:p>
+    <w:p>
+      <w:pPr>
+        <w:pStyle w:val="Prrafodelista"/>
+        <w:numPr>
+          <w:ilvl w:val="4"/>
+          <w:numId w:val="29"/>
+        </w:numPr>
+        <w:jc w:val="both"/>
+        <w:rPr>
+          <w:rFonts w:ascii="Arial" w:hAnsi="Arial" w:cs="Arial"/>
+          <w:bCs/>
+          <w:sz w:val="28"/>
+          <w:szCs w:val="28"/>
+        </w:rPr>
+      </w:pPr>
+      <w:r>
+        <w:rPr>
+          <w:rFonts w:ascii="Arial" w:hAnsi="Arial" w:cs="Arial"/>
+          <w:bCs/>
+          <w:sz w:val="28"/>
+          <w:szCs w:val="28"/>
+        </w:rPr>
+        <w:t>Obtener datos solicitud, se obtienen los datos relevantes por cada solicitud.</w:t>
+      </w:r>
+    </w:p>
+    <w:p>
+      <w:pPr>
+        <w:pStyle w:val="Prrafodelista"/>
+        <w:ind w:left="2160"/>
+        <w:jc w:val="both"/>
+        <w:rPr>
+          <w:rFonts w:ascii="Arial" w:hAnsi="Arial" w:cs="Arial"/>
+          <w:bCs/>
+          <w:sz w:val="28"/>
+          <w:szCs w:val="28"/>
+        </w:rPr>
+      </w:pPr>
+    </w:p>
+    <w:p>
+      <w:pPr>
+        <w:pStyle w:val="Prrafodelista"/>
+        <w:numPr>
+          <w:ilvl w:val="4"/>
+          <w:numId w:val="29"/>
+        </w:numPr>
+        <w:jc w:val="both"/>
+        <w:rPr>
+          <w:rFonts w:ascii="Arial" w:hAnsi="Arial" w:cs="Arial"/>
+          <w:bCs/>
+          <w:sz w:val="28"/>
+          <w:szCs w:val="28"/>
+        </w:rPr>
+      </w:pPr>
+      <w:r>
+        <w:rPr>
+          <w:rFonts w:ascii="Arial" w:hAnsi="Arial" w:cs="Arial"/>
+          <w:bCs/>
+          <w:sz w:val="28"/>
+          <w:szCs w:val="28"/>
+        </w:rPr>
+        <w:t>Clasificar solicitudes, se podrán clasificar las solicitudes por sesión, estado en el que se encuentra, y fechas en las que fueron ingresadas o terminadas para saber el tiempo promedio en el que resuelve cada unidad o la misma Junta Directiva así como la cantidad para sacar promedios de solicitudes resueltas.</w:t>
+      </w:r>
+    </w:p>
+    <w:p>
+      <w:pPr>
+        <w:ind w:left="1418"/>
+        <w:jc w:val="both"/>
+        <w:rPr>
+          <w:rFonts w:ascii="Arial" w:hAnsi="Arial" w:cs="Arial"/>
+          <w:bCs/>
+          <w:sz w:val="28"/>
+          <w:szCs w:val="28"/>
+        </w:rPr>
+      </w:pPr>
+    </w:p>
+    <w:p>
+      <w:pPr>
+        <w:ind w:left="1418"/>
+        <w:jc w:val="both"/>
+        <w:rPr>
+          <w:rFonts w:ascii="Arial" w:hAnsi="Arial" w:cs="Arial"/>
+          <w:bCs/>
+          <w:sz w:val="28"/>
+          <w:szCs w:val="28"/>
+        </w:rPr>
+      </w:pPr>
+      <w:r>
+        <w:rPr>
+          <w:rFonts w:ascii="Arial" w:hAnsi="Arial" w:cs="Arial"/>
+          <w:bCs/>
+          <w:sz w:val="28"/>
+          <w:szCs w:val="28"/>
+        </w:rPr>
+        <w:t>Implementación con el sistema</w:t>
+      </w:r>
+      <w:r>
+        <w:rPr>
+          <w:rFonts w:ascii="Arial" w:hAnsi="Arial" w:cs="Arial"/>
+          <w:bCs/>
+          <w:sz w:val="28"/>
+          <w:szCs w:val="28"/>
+        </w:rPr>
+        <w:t xml:space="preserve"> de la Facultad de Arquitiectura</w:t>
+      </w:r>
+    </w:p>
+    <w:p>
+      <w:pPr>
+        <w:ind w:left="1418" w:firstLine="709"/>
+        <w:jc w:val="both"/>
+        <w:rPr>
+          <w:rFonts w:ascii="Arial" w:hAnsi="Arial" w:cs="Arial"/>
+          <w:bCs/>
+          <w:sz w:val="28"/>
+          <w:szCs w:val="28"/>
+        </w:rPr>
+      </w:pPr>
+      <w:r>
+        <w:rPr>
+          <w:rFonts w:ascii="Arial" w:hAnsi="Arial" w:cs="Arial"/>
+          <w:bCs/>
+          <w:sz w:val="28"/>
+          <w:szCs w:val="28"/>
+        </w:rPr>
+        <w:t>Se utilizara el sistema con el que ya se cuenta para los docente, estudiantes y administrativos y se les agregara el modulo del sistema de gestión de solicitude a Junta Directiva para no repetir información en el sistema actual.</w:t>
+      </w:r>
+    </w:p>
+    <w:p>
+      <w:pPr>
+        <w:ind w:left="1418" w:firstLine="709"/>
+        <w:jc w:val="both"/>
+        <w:rPr>
+          <w:rFonts w:ascii="Arial" w:hAnsi="Arial" w:cs="Arial"/>
+          <w:bCs/>
+          <w:sz w:val="28"/>
+          <w:szCs w:val="28"/>
+        </w:rPr>
+      </w:pPr>
+    </w:p>
+    <w:p>
+      <w:pPr>
+        <w:ind w:left="1418" w:firstLine="709"/>
+        <w:jc w:val="both"/>
+        <w:rPr>
+          <w:rFonts w:ascii="Arial" w:hAnsi="Arial" w:cs="Arial"/>
+          <w:bCs/>
+          <w:sz w:val="28"/>
+          <w:szCs w:val="28"/>
+        </w:rPr>
+      </w:pPr>
+      <w:r>
+        <w:rPr>
+          <w:rFonts w:ascii="Arial" w:hAnsi="Arial" w:cs="Arial"/>
+          <w:bCs/>
+          <w:sz w:val="28"/>
+          <w:szCs w:val="28"/>
+        </w:rPr>
+        <w:t xml:space="preserve">Se agregaran los modulos al sistema con el que ya se cuenta y se harán las pruebas para validar que se acople </w:t>
+      </w:r>
+      <w:r>
+        <w:rPr>
+          <w:rFonts w:ascii="Arial" w:hAnsi="Arial" w:cs="Arial"/>
+          <w:bCs/>
+          <w:sz w:val="28"/>
+          <w:szCs w:val="28"/>
+        </w:rPr>
+        <w:t>para utilizar la información que ya se tiene en funcionamiento y ya solo ajustarlo para que se acople al sistema y evitar la repetición de información y centralizarla.</w:t>
+      </w:r>
+    </w:p>
+    <w:p>
+      <w:pPr>
+        <w:ind w:left="1418" w:firstLine="709"/>
+        <w:jc w:val="both"/>
+        <w:rPr>
+          <w:rFonts w:ascii="Arial" w:hAnsi="Arial" w:cs="Arial"/>
+          <w:bCs/>
+          <w:sz w:val="28"/>
+          <w:szCs w:val="28"/>
+        </w:rPr>
+      </w:pPr>
+    </w:p>
+    <w:p>
+      <w:pPr>
+        <w:ind w:left="1418" w:firstLine="709"/>
+        <w:jc w:val="both"/>
+        <w:rPr>
+          <w:rFonts w:ascii="Arial" w:hAnsi="Arial" w:cs="Arial"/>
+          <w:bCs/>
+          <w:sz w:val="28"/>
+          <w:szCs w:val="28"/>
+        </w:rPr>
+      </w:pPr>
+    </w:p>
+    <w:p>
+      <w:pPr>
+        <w:ind w:left="1418" w:firstLine="709"/>
+        <w:jc w:val="both"/>
+        <w:rPr>
+          <w:rFonts w:ascii="Arial" w:hAnsi="Arial" w:cs="Arial"/>
+          <w:bCs/>
+          <w:sz w:val="28"/>
+          <w:szCs w:val="28"/>
+        </w:rPr>
+      </w:pPr>
+    </w:p>
+    <w:p>
+      <w:pPr>
+        <w:ind w:left="1418" w:firstLine="709"/>
         <w:jc w:val="both"/>
         <w:rPr>
           <w:rFonts w:ascii="Arial" w:hAnsi="Arial" w:cs="Arial"/>
@@ -3000,6 +4669,17 @@
       </w:pPr>
       <w:bookmarkStart w:id="0" w:name="_GoBack"/>
       <w:bookmarkEnd w:id="0"/>
+    </w:p>
+    <w:p>
+      <w:pPr>
+        <w:jc w:val="both"/>
+        <w:rPr>
+          <w:rFonts w:ascii="Arial" w:hAnsi="Arial" w:cs="Arial"/>
+          <w:bCs/>
+          <w:sz w:val="28"/>
+          <w:szCs w:val="28"/>
+        </w:rPr>
+      </w:pPr>
     </w:p>
     <w:p>
       <w:pPr>
@@ -3036,6 +4716,7 @@
           <w:sz w:val="28"/>
           <w:szCs w:val="28"/>
         </w:rPr>
+        <w:lastRenderedPageBreak/>
         <w:t>Cronograma de actividades</w:t>
       </w:r>
     </w:p>
@@ -3270,7 +4951,6 @@
                 <w:b/>
                 <w:bCs/>
               </w:rPr>
-              <w:lastRenderedPageBreak/>
               <w:t>Rol</w:t>
             </w:r>
           </w:p>
@@ -4923,6 +6603,122 @@
     </w:lvl>
   </w:abstractNum>
   <w:abstractNum w:abstractNumId="9" w15:restartNumberingAfterBreak="0">
+    <w:nsid w:val="029413A6"/>
+    <w:multiLevelType w:val="multilevel"/>
+    <w:tmpl w:val="C79EB2EE"/>
+    <w:lvl w:ilvl="0">
+      <w:start w:val="7"/>
+      <w:numFmt w:val="decimal"/>
+      <w:lvlText w:val="%1."/>
+      <w:lvlJc w:val="left"/>
+      <w:pPr>
+        <w:tabs>
+          <w:tab w:val="num" w:pos="720"/>
+        </w:tabs>
+        <w:ind w:left="720" w:hanging="360"/>
+      </w:pPr>
+      <w:rPr>
+        <w:b/>
+      </w:rPr>
+    </w:lvl>
+    <w:lvl w:ilvl="1">
+      <w:start w:val="1"/>
+      <w:numFmt w:val="decimal"/>
+      <w:lvlText w:val="%2."/>
+      <w:lvlJc w:val="left"/>
+      <w:pPr>
+        <w:tabs>
+          <w:tab w:val="num" w:pos="1080"/>
+        </w:tabs>
+        <w:ind w:left="1080" w:hanging="360"/>
+      </w:pPr>
+    </w:lvl>
+    <w:lvl w:ilvl="2">
+      <w:start w:val="1"/>
+      <w:numFmt w:val="decimal"/>
+      <w:lvlText w:val="%3."/>
+      <w:lvlJc w:val="left"/>
+      <w:pPr>
+        <w:tabs>
+          <w:tab w:val="num" w:pos="1440"/>
+        </w:tabs>
+        <w:ind w:left="1440" w:hanging="360"/>
+      </w:pPr>
+    </w:lvl>
+    <w:lvl w:ilvl="3">
+      <w:start w:val="1"/>
+      <w:numFmt w:val="decimal"/>
+      <w:lvlText w:val="%4."/>
+      <w:lvlJc w:val="left"/>
+      <w:pPr>
+        <w:tabs>
+          <w:tab w:val="num" w:pos="1800"/>
+        </w:tabs>
+        <w:ind w:left="1800" w:hanging="360"/>
+      </w:pPr>
+    </w:lvl>
+    <w:lvl w:ilvl="4">
+      <w:start w:val="1"/>
+      <w:numFmt w:val="decimal"/>
+      <w:lvlText w:val="%5."/>
+      <w:lvlJc w:val="left"/>
+      <w:pPr>
+        <w:tabs>
+          <w:tab w:val="num" w:pos="2160"/>
+        </w:tabs>
+        <w:ind w:left="2160" w:hanging="360"/>
+      </w:pPr>
+    </w:lvl>
+    <w:lvl w:ilvl="5">
+      <w:start w:val="1"/>
+      <w:numFmt w:val="decimal"/>
+      <w:lvlText w:val="%6."/>
+      <w:lvlJc w:val="left"/>
+      <w:pPr>
+        <w:tabs>
+          <w:tab w:val="num" w:pos="2520"/>
+        </w:tabs>
+        <w:ind w:left="2520" w:hanging="360"/>
+      </w:pPr>
+    </w:lvl>
+    <w:lvl w:ilvl="6">
+      <w:start w:val="1"/>
+      <w:numFmt w:val="decimal"/>
+      <w:lvlText w:val="%7."/>
+      <w:lvlJc w:val="left"/>
+      <w:pPr>
+        <w:tabs>
+          <w:tab w:val="num" w:pos="2880"/>
+        </w:tabs>
+        <w:ind w:left="2880" w:hanging="360"/>
+      </w:pPr>
+    </w:lvl>
+    <w:lvl w:ilvl="7">
+      <w:start w:val="1"/>
+      <w:numFmt w:val="decimal"/>
+      <w:lvlText w:val="%8."/>
+      <w:lvlJc w:val="left"/>
+      <w:pPr>
+        <w:tabs>
+          <w:tab w:val="num" w:pos="3240"/>
+        </w:tabs>
+        <w:ind w:left="3240" w:hanging="360"/>
+      </w:pPr>
+    </w:lvl>
+    <w:lvl w:ilvl="8">
+      <w:start w:val="1"/>
+      <w:numFmt w:val="decimal"/>
+      <w:lvlText w:val="%9."/>
+      <w:lvlJc w:val="left"/>
+      <w:pPr>
+        <w:tabs>
+          <w:tab w:val="num" w:pos="3600"/>
+        </w:tabs>
+        <w:ind w:left="3600" w:hanging="360"/>
+      </w:pPr>
+    </w:lvl>
+  </w:abstractNum>
+  <w:abstractNum w:abstractNumId="10" w15:restartNumberingAfterBreak="0">
     <w:nsid w:val="06C730DB"/>
     <w:multiLevelType w:val="hybridMultilevel"/>
     <w:tmpl w:val="1660E0B2"/>
@@ -5035,7 +6831,7 @@
       </w:rPr>
     </w:lvl>
   </w:abstractNum>
-  <w:abstractNum w:abstractNumId="10" w15:restartNumberingAfterBreak="0">
+  <w:abstractNum w:abstractNumId="11" w15:restartNumberingAfterBreak="0">
     <w:nsid w:val="079930FA"/>
     <w:multiLevelType w:val="hybridMultilevel"/>
     <w:tmpl w:val="57B8BDD8"/>
@@ -5121,7 +6917,7 @@
       </w:pPr>
     </w:lvl>
   </w:abstractNum>
-  <w:abstractNum w:abstractNumId="11" w15:restartNumberingAfterBreak="0">
+  <w:abstractNum w:abstractNumId="12" w15:restartNumberingAfterBreak="0">
     <w:nsid w:val="086247D2"/>
     <w:multiLevelType w:val="hybridMultilevel"/>
     <w:tmpl w:val="12D4B58A"/>
@@ -5234,7 +7030,236 @@
       </w:rPr>
     </w:lvl>
   </w:abstractNum>
-  <w:abstractNum w:abstractNumId="12" w15:restartNumberingAfterBreak="0">
+  <w:abstractNum w:abstractNumId="13" w15:restartNumberingAfterBreak="0">
+    <w:nsid w:val="0FD5147D"/>
+    <w:multiLevelType w:val="hybridMultilevel"/>
+    <w:tmpl w:val="5546F786"/>
+    <w:lvl w:ilvl="0" w:tplc="04090001">
+      <w:start w:val="1"/>
+      <w:numFmt w:val="bullet"/>
+      <w:lvlText w:val=""/>
+      <w:lvlJc w:val="left"/>
+      <w:pPr>
+        <w:ind w:left="2136" w:hanging="360"/>
+      </w:pPr>
+      <w:rPr>
+        <w:rFonts w:ascii="Symbol" w:hAnsi="Symbol" w:hint="default"/>
+      </w:rPr>
+    </w:lvl>
+    <w:lvl w:ilvl="1" w:tplc="04090003" w:tentative="1">
+      <w:start w:val="1"/>
+      <w:numFmt w:val="bullet"/>
+      <w:lvlText w:val="o"/>
+      <w:lvlJc w:val="left"/>
+      <w:pPr>
+        <w:ind w:left="2856" w:hanging="360"/>
+      </w:pPr>
+      <w:rPr>
+        <w:rFonts w:ascii="Courier New" w:hAnsi="Courier New" w:cs="Courier New" w:hint="default"/>
+      </w:rPr>
+    </w:lvl>
+    <w:lvl w:ilvl="2" w:tplc="04090005" w:tentative="1">
+      <w:start w:val="1"/>
+      <w:numFmt w:val="bullet"/>
+      <w:lvlText w:val=""/>
+      <w:lvlJc w:val="left"/>
+      <w:pPr>
+        <w:ind w:left="3576" w:hanging="360"/>
+      </w:pPr>
+      <w:rPr>
+        <w:rFonts w:ascii="Wingdings" w:hAnsi="Wingdings" w:hint="default"/>
+      </w:rPr>
+    </w:lvl>
+    <w:lvl w:ilvl="3" w:tplc="04090001" w:tentative="1">
+      <w:start w:val="1"/>
+      <w:numFmt w:val="bullet"/>
+      <w:lvlText w:val=""/>
+      <w:lvlJc w:val="left"/>
+      <w:pPr>
+        <w:ind w:left="4296" w:hanging="360"/>
+      </w:pPr>
+      <w:rPr>
+        <w:rFonts w:ascii="Symbol" w:hAnsi="Symbol" w:hint="default"/>
+      </w:rPr>
+    </w:lvl>
+    <w:lvl w:ilvl="4" w:tplc="04090003" w:tentative="1">
+      <w:start w:val="1"/>
+      <w:numFmt w:val="bullet"/>
+      <w:lvlText w:val="o"/>
+      <w:lvlJc w:val="left"/>
+      <w:pPr>
+        <w:ind w:left="5016" w:hanging="360"/>
+      </w:pPr>
+      <w:rPr>
+        <w:rFonts w:ascii="Courier New" w:hAnsi="Courier New" w:cs="Courier New" w:hint="default"/>
+      </w:rPr>
+    </w:lvl>
+    <w:lvl w:ilvl="5" w:tplc="04090005" w:tentative="1">
+      <w:start w:val="1"/>
+      <w:numFmt w:val="bullet"/>
+      <w:lvlText w:val=""/>
+      <w:lvlJc w:val="left"/>
+      <w:pPr>
+        <w:ind w:left="5736" w:hanging="360"/>
+      </w:pPr>
+      <w:rPr>
+        <w:rFonts w:ascii="Wingdings" w:hAnsi="Wingdings" w:hint="default"/>
+      </w:rPr>
+    </w:lvl>
+    <w:lvl w:ilvl="6" w:tplc="04090001" w:tentative="1">
+      <w:start w:val="1"/>
+      <w:numFmt w:val="bullet"/>
+      <w:lvlText w:val=""/>
+      <w:lvlJc w:val="left"/>
+      <w:pPr>
+        <w:ind w:left="6456" w:hanging="360"/>
+      </w:pPr>
+      <w:rPr>
+        <w:rFonts w:ascii="Symbol" w:hAnsi="Symbol" w:hint="default"/>
+      </w:rPr>
+    </w:lvl>
+    <w:lvl w:ilvl="7" w:tplc="04090003" w:tentative="1">
+      <w:start w:val="1"/>
+      <w:numFmt w:val="bullet"/>
+      <w:lvlText w:val="o"/>
+      <w:lvlJc w:val="left"/>
+      <w:pPr>
+        <w:ind w:left="7176" w:hanging="360"/>
+      </w:pPr>
+      <w:rPr>
+        <w:rFonts w:ascii="Courier New" w:hAnsi="Courier New" w:cs="Courier New" w:hint="default"/>
+      </w:rPr>
+    </w:lvl>
+    <w:lvl w:ilvl="8" w:tplc="04090005" w:tentative="1">
+      <w:start w:val="1"/>
+      <w:numFmt w:val="bullet"/>
+      <w:lvlText w:val=""/>
+      <w:lvlJc w:val="left"/>
+      <w:pPr>
+        <w:ind w:left="7896" w:hanging="360"/>
+      </w:pPr>
+      <w:rPr>
+        <w:rFonts w:ascii="Wingdings" w:hAnsi="Wingdings" w:hint="default"/>
+      </w:rPr>
+    </w:lvl>
+  </w:abstractNum>
+  <w:abstractNum w:abstractNumId="14" w15:restartNumberingAfterBreak="0">
+    <w:nsid w:val="1AB82A7C"/>
+    <w:multiLevelType w:val="multilevel"/>
+    <w:tmpl w:val="C79EB2EE"/>
+    <w:lvl w:ilvl="0">
+      <w:start w:val="7"/>
+      <w:numFmt w:val="decimal"/>
+      <w:lvlText w:val="%1."/>
+      <w:lvlJc w:val="left"/>
+      <w:pPr>
+        <w:tabs>
+          <w:tab w:val="num" w:pos="720"/>
+        </w:tabs>
+        <w:ind w:left="720" w:hanging="360"/>
+      </w:pPr>
+      <w:rPr>
+        <w:b/>
+      </w:rPr>
+    </w:lvl>
+    <w:lvl w:ilvl="1">
+      <w:start w:val="1"/>
+      <w:numFmt w:val="decimal"/>
+      <w:lvlText w:val="%2."/>
+      <w:lvlJc w:val="left"/>
+      <w:pPr>
+        <w:tabs>
+          <w:tab w:val="num" w:pos="1080"/>
+        </w:tabs>
+        <w:ind w:left="1080" w:hanging="360"/>
+      </w:pPr>
+    </w:lvl>
+    <w:lvl w:ilvl="2">
+      <w:start w:val="1"/>
+      <w:numFmt w:val="decimal"/>
+      <w:lvlText w:val="%3."/>
+      <w:lvlJc w:val="left"/>
+      <w:pPr>
+        <w:tabs>
+          <w:tab w:val="num" w:pos="1440"/>
+        </w:tabs>
+        <w:ind w:left="1440" w:hanging="360"/>
+      </w:pPr>
+    </w:lvl>
+    <w:lvl w:ilvl="3">
+      <w:start w:val="1"/>
+      <w:numFmt w:val="decimal"/>
+      <w:lvlText w:val="%4."/>
+      <w:lvlJc w:val="left"/>
+      <w:pPr>
+        <w:tabs>
+          <w:tab w:val="num" w:pos="1800"/>
+        </w:tabs>
+        <w:ind w:left="1800" w:hanging="360"/>
+      </w:pPr>
+    </w:lvl>
+    <w:lvl w:ilvl="4">
+      <w:start w:val="1"/>
+      <w:numFmt w:val="decimal"/>
+      <w:lvlText w:val="%5."/>
+      <w:lvlJc w:val="left"/>
+      <w:pPr>
+        <w:tabs>
+          <w:tab w:val="num" w:pos="2160"/>
+        </w:tabs>
+        <w:ind w:left="2160" w:hanging="360"/>
+      </w:pPr>
+    </w:lvl>
+    <w:lvl w:ilvl="5">
+      <w:start w:val="1"/>
+      <w:numFmt w:val="decimal"/>
+      <w:lvlText w:val="%6."/>
+      <w:lvlJc w:val="left"/>
+      <w:pPr>
+        <w:tabs>
+          <w:tab w:val="num" w:pos="2520"/>
+        </w:tabs>
+        <w:ind w:left="2520" w:hanging="360"/>
+      </w:pPr>
+    </w:lvl>
+    <w:lvl w:ilvl="6">
+      <w:start w:val="1"/>
+      <w:numFmt w:val="decimal"/>
+      <w:lvlText w:val="%7."/>
+      <w:lvlJc w:val="left"/>
+      <w:pPr>
+        <w:tabs>
+          <w:tab w:val="num" w:pos="2880"/>
+        </w:tabs>
+        <w:ind w:left="2880" w:hanging="360"/>
+      </w:pPr>
+    </w:lvl>
+    <w:lvl w:ilvl="7">
+      <w:start w:val="1"/>
+      <w:numFmt w:val="decimal"/>
+      <w:lvlText w:val="%8."/>
+      <w:lvlJc w:val="left"/>
+      <w:pPr>
+        <w:tabs>
+          <w:tab w:val="num" w:pos="3240"/>
+        </w:tabs>
+        <w:ind w:left="3240" w:hanging="360"/>
+      </w:pPr>
+    </w:lvl>
+    <w:lvl w:ilvl="8">
+      <w:start w:val="1"/>
+      <w:numFmt w:val="decimal"/>
+      <w:lvlText w:val="%9."/>
+      <w:lvlJc w:val="left"/>
+      <w:pPr>
+        <w:tabs>
+          <w:tab w:val="num" w:pos="3600"/>
+        </w:tabs>
+        <w:ind w:left="3600" w:hanging="360"/>
+      </w:pPr>
+    </w:lvl>
+  </w:abstractNum>
+  <w:abstractNum w:abstractNumId="15" w15:restartNumberingAfterBreak="0">
     <w:nsid w:val="27052035"/>
     <w:multiLevelType w:val="hybridMultilevel"/>
     <w:tmpl w:val="ADAE73D6"/>
@@ -5347,7 +7372,239 @@
       </w:rPr>
     </w:lvl>
   </w:abstractNum>
-  <w:abstractNum w:abstractNumId="13" w15:restartNumberingAfterBreak="0">
+  <w:abstractNum w:abstractNumId="16" w15:restartNumberingAfterBreak="0">
+    <w:nsid w:val="2FE514B6"/>
+    <w:multiLevelType w:val="multilevel"/>
+    <w:tmpl w:val="C79EB2EE"/>
+    <w:lvl w:ilvl="0">
+      <w:start w:val="7"/>
+      <w:numFmt w:val="decimal"/>
+      <w:lvlText w:val="%1."/>
+      <w:lvlJc w:val="left"/>
+      <w:pPr>
+        <w:tabs>
+          <w:tab w:val="num" w:pos="720"/>
+        </w:tabs>
+        <w:ind w:left="720" w:hanging="360"/>
+      </w:pPr>
+      <w:rPr>
+        <w:b/>
+      </w:rPr>
+    </w:lvl>
+    <w:lvl w:ilvl="1">
+      <w:start w:val="1"/>
+      <w:numFmt w:val="decimal"/>
+      <w:lvlText w:val="%2."/>
+      <w:lvlJc w:val="left"/>
+      <w:pPr>
+        <w:tabs>
+          <w:tab w:val="num" w:pos="1080"/>
+        </w:tabs>
+        <w:ind w:left="1080" w:hanging="360"/>
+      </w:pPr>
+    </w:lvl>
+    <w:lvl w:ilvl="2">
+      <w:start w:val="1"/>
+      <w:numFmt w:val="decimal"/>
+      <w:lvlText w:val="%3."/>
+      <w:lvlJc w:val="left"/>
+      <w:pPr>
+        <w:tabs>
+          <w:tab w:val="num" w:pos="1440"/>
+        </w:tabs>
+        <w:ind w:left="1440" w:hanging="360"/>
+      </w:pPr>
+    </w:lvl>
+    <w:lvl w:ilvl="3">
+      <w:start w:val="1"/>
+      <w:numFmt w:val="decimal"/>
+      <w:lvlText w:val="%4."/>
+      <w:lvlJc w:val="left"/>
+      <w:pPr>
+        <w:tabs>
+          <w:tab w:val="num" w:pos="1800"/>
+        </w:tabs>
+        <w:ind w:left="1800" w:hanging="360"/>
+      </w:pPr>
+    </w:lvl>
+    <w:lvl w:ilvl="4">
+      <w:start w:val="1"/>
+      <w:numFmt w:val="decimal"/>
+      <w:lvlText w:val="%5."/>
+      <w:lvlJc w:val="left"/>
+      <w:pPr>
+        <w:tabs>
+          <w:tab w:val="num" w:pos="2160"/>
+        </w:tabs>
+        <w:ind w:left="2160" w:hanging="360"/>
+      </w:pPr>
+    </w:lvl>
+    <w:lvl w:ilvl="5">
+      <w:start w:val="1"/>
+      <w:numFmt w:val="decimal"/>
+      <w:lvlText w:val="%6."/>
+      <w:lvlJc w:val="left"/>
+      <w:pPr>
+        <w:tabs>
+          <w:tab w:val="num" w:pos="2520"/>
+        </w:tabs>
+        <w:ind w:left="2520" w:hanging="360"/>
+      </w:pPr>
+    </w:lvl>
+    <w:lvl w:ilvl="6">
+      <w:start w:val="1"/>
+      <w:numFmt w:val="decimal"/>
+      <w:lvlText w:val="%7."/>
+      <w:lvlJc w:val="left"/>
+      <w:pPr>
+        <w:tabs>
+          <w:tab w:val="num" w:pos="2880"/>
+        </w:tabs>
+        <w:ind w:left="2880" w:hanging="360"/>
+      </w:pPr>
+    </w:lvl>
+    <w:lvl w:ilvl="7">
+      <w:start w:val="1"/>
+      <w:numFmt w:val="decimal"/>
+      <w:lvlText w:val="%8."/>
+      <w:lvlJc w:val="left"/>
+      <w:pPr>
+        <w:tabs>
+          <w:tab w:val="num" w:pos="3240"/>
+        </w:tabs>
+        <w:ind w:left="3240" w:hanging="360"/>
+      </w:pPr>
+    </w:lvl>
+    <w:lvl w:ilvl="8">
+      <w:start w:val="1"/>
+      <w:numFmt w:val="decimal"/>
+      <w:lvlText w:val="%9."/>
+      <w:lvlJc w:val="left"/>
+      <w:pPr>
+        <w:tabs>
+          <w:tab w:val="num" w:pos="3600"/>
+        </w:tabs>
+        <w:ind w:left="3600" w:hanging="360"/>
+      </w:pPr>
+    </w:lvl>
+  </w:abstractNum>
+  <w:abstractNum w:abstractNumId="17" w15:restartNumberingAfterBreak="0">
+    <w:nsid w:val="3A5C1A10"/>
+    <w:multiLevelType w:val="multilevel"/>
+    <w:tmpl w:val="C79EB2EE"/>
+    <w:lvl w:ilvl="0">
+      <w:start w:val="7"/>
+      <w:numFmt w:val="decimal"/>
+      <w:lvlText w:val="%1."/>
+      <w:lvlJc w:val="left"/>
+      <w:pPr>
+        <w:tabs>
+          <w:tab w:val="num" w:pos="720"/>
+        </w:tabs>
+        <w:ind w:left="720" w:hanging="360"/>
+      </w:pPr>
+      <w:rPr>
+        <w:b/>
+      </w:rPr>
+    </w:lvl>
+    <w:lvl w:ilvl="1">
+      <w:start w:val="1"/>
+      <w:numFmt w:val="decimal"/>
+      <w:lvlText w:val="%2."/>
+      <w:lvlJc w:val="left"/>
+      <w:pPr>
+        <w:tabs>
+          <w:tab w:val="num" w:pos="1080"/>
+        </w:tabs>
+        <w:ind w:left="1080" w:hanging="360"/>
+      </w:pPr>
+    </w:lvl>
+    <w:lvl w:ilvl="2">
+      <w:start w:val="1"/>
+      <w:numFmt w:val="decimal"/>
+      <w:lvlText w:val="%3."/>
+      <w:lvlJc w:val="left"/>
+      <w:pPr>
+        <w:tabs>
+          <w:tab w:val="num" w:pos="1440"/>
+        </w:tabs>
+        <w:ind w:left="1440" w:hanging="360"/>
+      </w:pPr>
+    </w:lvl>
+    <w:lvl w:ilvl="3">
+      <w:start w:val="1"/>
+      <w:numFmt w:val="decimal"/>
+      <w:lvlText w:val="%4."/>
+      <w:lvlJc w:val="left"/>
+      <w:pPr>
+        <w:tabs>
+          <w:tab w:val="num" w:pos="1800"/>
+        </w:tabs>
+        <w:ind w:left="1800" w:hanging="360"/>
+      </w:pPr>
+    </w:lvl>
+    <w:lvl w:ilvl="4">
+      <w:start w:val="1"/>
+      <w:numFmt w:val="decimal"/>
+      <w:lvlText w:val="%5."/>
+      <w:lvlJc w:val="left"/>
+      <w:pPr>
+        <w:tabs>
+          <w:tab w:val="num" w:pos="2160"/>
+        </w:tabs>
+        <w:ind w:left="2160" w:hanging="360"/>
+      </w:pPr>
+    </w:lvl>
+    <w:lvl w:ilvl="5">
+      <w:start w:val="1"/>
+      <w:numFmt w:val="decimal"/>
+      <w:lvlText w:val="%6."/>
+      <w:lvlJc w:val="left"/>
+      <w:pPr>
+        <w:tabs>
+          <w:tab w:val="num" w:pos="2520"/>
+        </w:tabs>
+        <w:ind w:left="2520" w:hanging="360"/>
+      </w:pPr>
+    </w:lvl>
+    <w:lvl w:ilvl="6">
+      <w:start w:val="1"/>
+      <w:numFmt w:val="decimal"/>
+      <w:lvlText w:val="%7."/>
+      <w:lvlJc w:val="left"/>
+      <w:pPr>
+        <w:tabs>
+          <w:tab w:val="num" w:pos="2880"/>
+        </w:tabs>
+        <w:ind w:left="2880" w:hanging="360"/>
+      </w:pPr>
+    </w:lvl>
+    <w:lvl w:ilvl="7">
+      <w:start w:val="1"/>
+      <w:numFmt w:val="decimal"/>
+      <w:lvlText w:val="%8."/>
+      <w:lvlJc w:val="left"/>
+      <w:pPr>
+        <w:tabs>
+          <w:tab w:val="num" w:pos="3240"/>
+        </w:tabs>
+        <w:ind w:left="3240" w:hanging="360"/>
+      </w:pPr>
+    </w:lvl>
+    <w:lvl w:ilvl="8">
+      <w:start w:val="1"/>
+      <w:numFmt w:val="decimal"/>
+      <w:lvlText w:val="%9."/>
+      <w:lvlJc w:val="left"/>
+      <w:pPr>
+        <w:tabs>
+          <w:tab w:val="num" w:pos="3600"/>
+        </w:tabs>
+        <w:ind w:left="3600" w:hanging="360"/>
+      </w:pPr>
+    </w:lvl>
+  </w:abstractNum>
+  <w:abstractNum w:abstractNumId="18" w15:restartNumberingAfterBreak="0">
     <w:nsid w:val="3C251894"/>
     <w:multiLevelType w:val="hybridMultilevel"/>
     <w:tmpl w:val="220A43DC"/>
@@ -5460,7 +7717,7 @@
       </w:rPr>
     </w:lvl>
   </w:abstractNum>
-  <w:abstractNum w:abstractNumId="14" w15:restartNumberingAfterBreak="0">
+  <w:abstractNum w:abstractNumId="19" w15:restartNumberingAfterBreak="0">
     <w:nsid w:val="3FAF564B"/>
     <w:multiLevelType w:val="hybridMultilevel"/>
     <w:tmpl w:val="C74896FE"/>
@@ -5574,7 +7831,355 @@
       </w:rPr>
     </w:lvl>
   </w:abstractNum>
-  <w:abstractNum w:abstractNumId="15" w15:restartNumberingAfterBreak="0">
+  <w:abstractNum w:abstractNumId="20" w15:restartNumberingAfterBreak="0">
+    <w:nsid w:val="44B64DFA"/>
+    <w:multiLevelType w:val="multilevel"/>
+    <w:tmpl w:val="C79EB2EE"/>
+    <w:lvl w:ilvl="0">
+      <w:start w:val="7"/>
+      <w:numFmt w:val="decimal"/>
+      <w:lvlText w:val="%1."/>
+      <w:lvlJc w:val="left"/>
+      <w:pPr>
+        <w:tabs>
+          <w:tab w:val="num" w:pos="720"/>
+        </w:tabs>
+        <w:ind w:left="720" w:hanging="360"/>
+      </w:pPr>
+      <w:rPr>
+        <w:b/>
+      </w:rPr>
+    </w:lvl>
+    <w:lvl w:ilvl="1">
+      <w:start w:val="1"/>
+      <w:numFmt w:val="decimal"/>
+      <w:lvlText w:val="%2."/>
+      <w:lvlJc w:val="left"/>
+      <w:pPr>
+        <w:tabs>
+          <w:tab w:val="num" w:pos="1080"/>
+        </w:tabs>
+        <w:ind w:left="1080" w:hanging="360"/>
+      </w:pPr>
+    </w:lvl>
+    <w:lvl w:ilvl="2">
+      <w:start w:val="1"/>
+      <w:numFmt w:val="decimal"/>
+      <w:lvlText w:val="%3."/>
+      <w:lvlJc w:val="left"/>
+      <w:pPr>
+        <w:tabs>
+          <w:tab w:val="num" w:pos="1440"/>
+        </w:tabs>
+        <w:ind w:left="1440" w:hanging="360"/>
+      </w:pPr>
+    </w:lvl>
+    <w:lvl w:ilvl="3">
+      <w:start w:val="1"/>
+      <w:numFmt w:val="decimal"/>
+      <w:lvlText w:val="%4."/>
+      <w:lvlJc w:val="left"/>
+      <w:pPr>
+        <w:tabs>
+          <w:tab w:val="num" w:pos="1800"/>
+        </w:tabs>
+        <w:ind w:left="1800" w:hanging="360"/>
+      </w:pPr>
+    </w:lvl>
+    <w:lvl w:ilvl="4">
+      <w:start w:val="1"/>
+      <w:numFmt w:val="decimal"/>
+      <w:lvlText w:val="%5."/>
+      <w:lvlJc w:val="left"/>
+      <w:pPr>
+        <w:tabs>
+          <w:tab w:val="num" w:pos="2160"/>
+        </w:tabs>
+        <w:ind w:left="2160" w:hanging="360"/>
+      </w:pPr>
+    </w:lvl>
+    <w:lvl w:ilvl="5">
+      <w:start w:val="1"/>
+      <w:numFmt w:val="decimal"/>
+      <w:lvlText w:val="%6."/>
+      <w:lvlJc w:val="left"/>
+      <w:pPr>
+        <w:tabs>
+          <w:tab w:val="num" w:pos="2520"/>
+        </w:tabs>
+        <w:ind w:left="2520" w:hanging="360"/>
+      </w:pPr>
+    </w:lvl>
+    <w:lvl w:ilvl="6">
+      <w:start w:val="1"/>
+      <w:numFmt w:val="decimal"/>
+      <w:lvlText w:val="%7."/>
+      <w:lvlJc w:val="left"/>
+      <w:pPr>
+        <w:tabs>
+          <w:tab w:val="num" w:pos="2880"/>
+        </w:tabs>
+        <w:ind w:left="2880" w:hanging="360"/>
+      </w:pPr>
+    </w:lvl>
+    <w:lvl w:ilvl="7">
+      <w:start w:val="1"/>
+      <w:numFmt w:val="decimal"/>
+      <w:lvlText w:val="%8."/>
+      <w:lvlJc w:val="left"/>
+      <w:pPr>
+        <w:tabs>
+          <w:tab w:val="num" w:pos="3240"/>
+        </w:tabs>
+        <w:ind w:left="3240" w:hanging="360"/>
+      </w:pPr>
+    </w:lvl>
+    <w:lvl w:ilvl="8">
+      <w:start w:val="1"/>
+      <w:numFmt w:val="decimal"/>
+      <w:lvlText w:val="%9."/>
+      <w:lvlJc w:val="left"/>
+      <w:pPr>
+        <w:tabs>
+          <w:tab w:val="num" w:pos="3600"/>
+        </w:tabs>
+        <w:ind w:left="3600" w:hanging="360"/>
+      </w:pPr>
+    </w:lvl>
+  </w:abstractNum>
+  <w:abstractNum w:abstractNumId="21" w15:restartNumberingAfterBreak="0">
+    <w:nsid w:val="4E4A2564"/>
+    <w:multiLevelType w:val="multilevel"/>
+    <w:tmpl w:val="C79EB2EE"/>
+    <w:lvl w:ilvl="0">
+      <w:start w:val="7"/>
+      <w:numFmt w:val="decimal"/>
+      <w:lvlText w:val="%1."/>
+      <w:lvlJc w:val="left"/>
+      <w:pPr>
+        <w:tabs>
+          <w:tab w:val="num" w:pos="720"/>
+        </w:tabs>
+        <w:ind w:left="720" w:hanging="360"/>
+      </w:pPr>
+      <w:rPr>
+        <w:b/>
+      </w:rPr>
+    </w:lvl>
+    <w:lvl w:ilvl="1">
+      <w:start w:val="1"/>
+      <w:numFmt w:val="decimal"/>
+      <w:lvlText w:val="%2."/>
+      <w:lvlJc w:val="left"/>
+      <w:pPr>
+        <w:tabs>
+          <w:tab w:val="num" w:pos="1080"/>
+        </w:tabs>
+        <w:ind w:left="1080" w:hanging="360"/>
+      </w:pPr>
+    </w:lvl>
+    <w:lvl w:ilvl="2">
+      <w:start w:val="1"/>
+      <w:numFmt w:val="decimal"/>
+      <w:lvlText w:val="%3."/>
+      <w:lvlJc w:val="left"/>
+      <w:pPr>
+        <w:tabs>
+          <w:tab w:val="num" w:pos="1440"/>
+        </w:tabs>
+        <w:ind w:left="1440" w:hanging="360"/>
+      </w:pPr>
+    </w:lvl>
+    <w:lvl w:ilvl="3">
+      <w:start w:val="1"/>
+      <w:numFmt w:val="decimal"/>
+      <w:lvlText w:val="%4."/>
+      <w:lvlJc w:val="left"/>
+      <w:pPr>
+        <w:tabs>
+          <w:tab w:val="num" w:pos="1800"/>
+        </w:tabs>
+        <w:ind w:left="1800" w:hanging="360"/>
+      </w:pPr>
+    </w:lvl>
+    <w:lvl w:ilvl="4">
+      <w:start w:val="1"/>
+      <w:numFmt w:val="decimal"/>
+      <w:lvlText w:val="%5."/>
+      <w:lvlJc w:val="left"/>
+      <w:pPr>
+        <w:tabs>
+          <w:tab w:val="num" w:pos="2160"/>
+        </w:tabs>
+        <w:ind w:left="2160" w:hanging="360"/>
+      </w:pPr>
+    </w:lvl>
+    <w:lvl w:ilvl="5">
+      <w:start w:val="1"/>
+      <w:numFmt w:val="decimal"/>
+      <w:lvlText w:val="%6."/>
+      <w:lvlJc w:val="left"/>
+      <w:pPr>
+        <w:tabs>
+          <w:tab w:val="num" w:pos="2520"/>
+        </w:tabs>
+        <w:ind w:left="2520" w:hanging="360"/>
+      </w:pPr>
+    </w:lvl>
+    <w:lvl w:ilvl="6">
+      <w:start w:val="1"/>
+      <w:numFmt w:val="decimal"/>
+      <w:lvlText w:val="%7."/>
+      <w:lvlJc w:val="left"/>
+      <w:pPr>
+        <w:tabs>
+          <w:tab w:val="num" w:pos="2880"/>
+        </w:tabs>
+        <w:ind w:left="2880" w:hanging="360"/>
+      </w:pPr>
+    </w:lvl>
+    <w:lvl w:ilvl="7">
+      <w:start w:val="1"/>
+      <w:numFmt w:val="decimal"/>
+      <w:lvlText w:val="%8."/>
+      <w:lvlJc w:val="left"/>
+      <w:pPr>
+        <w:tabs>
+          <w:tab w:val="num" w:pos="3240"/>
+        </w:tabs>
+        <w:ind w:left="3240" w:hanging="360"/>
+      </w:pPr>
+    </w:lvl>
+    <w:lvl w:ilvl="8">
+      <w:start w:val="1"/>
+      <w:numFmt w:val="decimal"/>
+      <w:lvlText w:val="%9."/>
+      <w:lvlJc w:val="left"/>
+      <w:pPr>
+        <w:tabs>
+          <w:tab w:val="num" w:pos="3600"/>
+        </w:tabs>
+        <w:ind w:left="3600" w:hanging="360"/>
+      </w:pPr>
+    </w:lvl>
+  </w:abstractNum>
+  <w:abstractNum w:abstractNumId="22" w15:restartNumberingAfterBreak="0">
+    <w:nsid w:val="54145061"/>
+    <w:multiLevelType w:val="multilevel"/>
+    <w:tmpl w:val="C79EB2EE"/>
+    <w:lvl w:ilvl="0">
+      <w:start w:val="7"/>
+      <w:numFmt w:val="decimal"/>
+      <w:lvlText w:val="%1."/>
+      <w:lvlJc w:val="left"/>
+      <w:pPr>
+        <w:tabs>
+          <w:tab w:val="num" w:pos="720"/>
+        </w:tabs>
+        <w:ind w:left="720" w:hanging="360"/>
+      </w:pPr>
+      <w:rPr>
+        <w:b/>
+      </w:rPr>
+    </w:lvl>
+    <w:lvl w:ilvl="1">
+      <w:start w:val="1"/>
+      <w:numFmt w:val="decimal"/>
+      <w:lvlText w:val="%2."/>
+      <w:lvlJc w:val="left"/>
+      <w:pPr>
+        <w:tabs>
+          <w:tab w:val="num" w:pos="1080"/>
+        </w:tabs>
+        <w:ind w:left="1080" w:hanging="360"/>
+      </w:pPr>
+    </w:lvl>
+    <w:lvl w:ilvl="2">
+      <w:start w:val="1"/>
+      <w:numFmt w:val="decimal"/>
+      <w:lvlText w:val="%3."/>
+      <w:lvlJc w:val="left"/>
+      <w:pPr>
+        <w:tabs>
+          <w:tab w:val="num" w:pos="1440"/>
+        </w:tabs>
+        <w:ind w:left="1440" w:hanging="360"/>
+      </w:pPr>
+    </w:lvl>
+    <w:lvl w:ilvl="3">
+      <w:start w:val="1"/>
+      <w:numFmt w:val="decimal"/>
+      <w:lvlText w:val="%4."/>
+      <w:lvlJc w:val="left"/>
+      <w:pPr>
+        <w:tabs>
+          <w:tab w:val="num" w:pos="1800"/>
+        </w:tabs>
+        <w:ind w:left="1800" w:hanging="360"/>
+      </w:pPr>
+    </w:lvl>
+    <w:lvl w:ilvl="4">
+      <w:start w:val="1"/>
+      <w:numFmt w:val="decimal"/>
+      <w:lvlText w:val="%5."/>
+      <w:lvlJc w:val="left"/>
+      <w:pPr>
+        <w:tabs>
+          <w:tab w:val="num" w:pos="2160"/>
+        </w:tabs>
+        <w:ind w:left="2160" w:hanging="360"/>
+      </w:pPr>
+    </w:lvl>
+    <w:lvl w:ilvl="5">
+      <w:start w:val="1"/>
+      <w:numFmt w:val="decimal"/>
+      <w:lvlText w:val="%6."/>
+      <w:lvlJc w:val="left"/>
+      <w:pPr>
+        <w:tabs>
+          <w:tab w:val="num" w:pos="2520"/>
+        </w:tabs>
+        <w:ind w:left="2520" w:hanging="360"/>
+      </w:pPr>
+    </w:lvl>
+    <w:lvl w:ilvl="6">
+      <w:start w:val="1"/>
+      <w:numFmt w:val="decimal"/>
+      <w:lvlText w:val="%7."/>
+      <w:lvlJc w:val="left"/>
+      <w:pPr>
+        <w:tabs>
+          <w:tab w:val="num" w:pos="2880"/>
+        </w:tabs>
+        <w:ind w:left="2880" w:hanging="360"/>
+      </w:pPr>
+    </w:lvl>
+    <w:lvl w:ilvl="7">
+      <w:start w:val="1"/>
+      <w:numFmt w:val="decimal"/>
+      <w:lvlText w:val="%8."/>
+      <w:lvlJc w:val="left"/>
+      <w:pPr>
+        <w:tabs>
+          <w:tab w:val="num" w:pos="3240"/>
+        </w:tabs>
+        <w:ind w:left="3240" w:hanging="360"/>
+      </w:pPr>
+    </w:lvl>
+    <w:lvl w:ilvl="8">
+      <w:start w:val="1"/>
+      <w:numFmt w:val="decimal"/>
+      <w:lvlText w:val="%9."/>
+      <w:lvlJc w:val="left"/>
+      <w:pPr>
+        <w:tabs>
+          <w:tab w:val="num" w:pos="3600"/>
+        </w:tabs>
+        <w:ind w:left="3600" w:hanging="360"/>
+      </w:pPr>
+    </w:lvl>
+  </w:abstractNum>
+  <w:abstractNum w:abstractNumId="23" w15:restartNumberingAfterBreak="0">
     <w:nsid w:val="55932852"/>
     <w:multiLevelType w:val="hybridMultilevel"/>
     <w:tmpl w:val="1C4CE5F6"/>
@@ -5687,7 +8292,7 @@
       </w:rPr>
     </w:lvl>
   </w:abstractNum>
-  <w:abstractNum w:abstractNumId="16" w15:restartNumberingAfterBreak="0">
+  <w:abstractNum w:abstractNumId="24" w15:restartNumberingAfterBreak="0">
     <w:nsid w:val="56A3621F"/>
     <w:multiLevelType w:val="hybridMultilevel"/>
     <w:tmpl w:val="CF4E9B08"/>
@@ -5773,7 +8378,7 @@
       </w:pPr>
     </w:lvl>
   </w:abstractNum>
-  <w:abstractNum w:abstractNumId="17" w15:restartNumberingAfterBreak="0">
+  <w:abstractNum w:abstractNumId="25" w15:restartNumberingAfterBreak="0">
     <w:nsid w:val="570E0B67"/>
     <w:multiLevelType w:val="hybridMultilevel"/>
     <w:tmpl w:val="1CEAAB50"/>
@@ -5859,7 +8464,7 @@
       </w:pPr>
     </w:lvl>
   </w:abstractNum>
-  <w:abstractNum w:abstractNumId="18" w15:restartNumberingAfterBreak="0">
+  <w:abstractNum w:abstractNumId="26" w15:restartNumberingAfterBreak="0">
     <w:nsid w:val="5834108C"/>
     <w:multiLevelType w:val="hybridMultilevel"/>
     <w:tmpl w:val="1ECCE5F8"/>
@@ -5972,7 +8577,7 @@
       </w:rPr>
     </w:lvl>
   </w:abstractNum>
-  <w:abstractNum w:abstractNumId="19" w15:restartNumberingAfterBreak="0">
+  <w:abstractNum w:abstractNumId="27" w15:restartNumberingAfterBreak="0">
     <w:nsid w:val="5DD45591"/>
     <w:multiLevelType w:val="hybridMultilevel"/>
     <w:tmpl w:val="B0A64E54"/>
@@ -6085,7 +8690,123 @@
       </w:rPr>
     </w:lvl>
   </w:abstractNum>
-  <w:abstractNum w:abstractNumId="20" w15:restartNumberingAfterBreak="0">
+  <w:abstractNum w:abstractNumId="28" w15:restartNumberingAfterBreak="0">
+    <w:nsid w:val="6DEE152E"/>
+    <w:multiLevelType w:val="multilevel"/>
+    <w:tmpl w:val="C79EB2EE"/>
+    <w:lvl w:ilvl="0">
+      <w:start w:val="7"/>
+      <w:numFmt w:val="decimal"/>
+      <w:lvlText w:val="%1."/>
+      <w:lvlJc w:val="left"/>
+      <w:pPr>
+        <w:tabs>
+          <w:tab w:val="num" w:pos="720"/>
+        </w:tabs>
+        <w:ind w:left="720" w:hanging="360"/>
+      </w:pPr>
+      <w:rPr>
+        <w:b/>
+      </w:rPr>
+    </w:lvl>
+    <w:lvl w:ilvl="1">
+      <w:start w:val="1"/>
+      <w:numFmt w:val="decimal"/>
+      <w:lvlText w:val="%2."/>
+      <w:lvlJc w:val="left"/>
+      <w:pPr>
+        <w:tabs>
+          <w:tab w:val="num" w:pos="1080"/>
+        </w:tabs>
+        <w:ind w:left="1080" w:hanging="360"/>
+      </w:pPr>
+    </w:lvl>
+    <w:lvl w:ilvl="2">
+      <w:start w:val="1"/>
+      <w:numFmt w:val="decimal"/>
+      <w:lvlText w:val="%3."/>
+      <w:lvlJc w:val="left"/>
+      <w:pPr>
+        <w:tabs>
+          <w:tab w:val="num" w:pos="1440"/>
+        </w:tabs>
+        <w:ind w:left="1440" w:hanging="360"/>
+      </w:pPr>
+    </w:lvl>
+    <w:lvl w:ilvl="3">
+      <w:start w:val="1"/>
+      <w:numFmt w:val="decimal"/>
+      <w:lvlText w:val="%4."/>
+      <w:lvlJc w:val="left"/>
+      <w:pPr>
+        <w:tabs>
+          <w:tab w:val="num" w:pos="1800"/>
+        </w:tabs>
+        <w:ind w:left="1800" w:hanging="360"/>
+      </w:pPr>
+    </w:lvl>
+    <w:lvl w:ilvl="4">
+      <w:start w:val="1"/>
+      <w:numFmt w:val="decimal"/>
+      <w:lvlText w:val="%5."/>
+      <w:lvlJc w:val="left"/>
+      <w:pPr>
+        <w:tabs>
+          <w:tab w:val="num" w:pos="2160"/>
+        </w:tabs>
+        <w:ind w:left="2160" w:hanging="360"/>
+      </w:pPr>
+    </w:lvl>
+    <w:lvl w:ilvl="5">
+      <w:start w:val="1"/>
+      <w:numFmt w:val="decimal"/>
+      <w:lvlText w:val="%6."/>
+      <w:lvlJc w:val="left"/>
+      <w:pPr>
+        <w:tabs>
+          <w:tab w:val="num" w:pos="2520"/>
+        </w:tabs>
+        <w:ind w:left="2520" w:hanging="360"/>
+      </w:pPr>
+    </w:lvl>
+    <w:lvl w:ilvl="6">
+      <w:start w:val="1"/>
+      <w:numFmt w:val="decimal"/>
+      <w:lvlText w:val="%7."/>
+      <w:lvlJc w:val="left"/>
+      <w:pPr>
+        <w:tabs>
+          <w:tab w:val="num" w:pos="2880"/>
+        </w:tabs>
+        <w:ind w:left="2880" w:hanging="360"/>
+      </w:pPr>
+    </w:lvl>
+    <w:lvl w:ilvl="7">
+      <w:start w:val="1"/>
+      <w:numFmt w:val="decimal"/>
+      <w:lvlText w:val="%8."/>
+      <w:lvlJc w:val="left"/>
+      <w:pPr>
+        <w:tabs>
+          <w:tab w:val="num" w:pos="3240"/>
+        </w:tabs>
+        <w:ind w:left="3240" w:hanging="360"/>
+      </w:pPr>
+    </w:lvl>
+    <w:lvl w:ilvl="8">
+      <w:start w:val="1"/>
+      <w:numFmt w:val="decimal"/>
+      <w:lvlText w:val="%9."/>
+      <w:lvlJc w:val="left"/>
+      <w:pPr>
+        <w:tabs>
+          <w:tab w:val="num" w:pos="3600"/>
+        </w:tabs>
+        <w:ind w:left="3600" w:hanging="360"/>
+      </w:pPr>
+    </w:lvl>
+  </w:abstractNum>
+  <w:abstractNum w:abstractNumId="29" w15:restartNumberingAfterBreak="0">
     <w:nsid w:val="78687F1E"/>
     <w:multiLevelType w:val="hybridMultilevel"/>
     <w:tmpl w:val="2DBAA4FA"/>
@@ -6226,40 +8947,67 @@
     <w:abstractNumId w:val="8"/>
   </w:num>
   <w:num w:numId="10">
+    <w:abstractNumId w:val="19"/>
+  </w:num>
+  <w:num w:numId="11">
+    <w:abstractNumId w:val="23"/>
+  </w:num>
+  <w:num w:numId="12">
+    <w:abstractNumId w:val="18"/>
+  </w:num>
+  <w:num w:numId="13">
+    <w:abstractNumId w:val="29"/>
+  </w:num>
+  <w:num w:numId="14">
+    <w:abstractNumId w:val="26"/>
+  </w:num>
+  <w:num w:numId="15">
+    <w:abstractNumId w:val="27"/>
+  </w:num>
+  <w:num w:numId="16">
+    <w:abstractNumId w:val="15"/>
+  </w:num>
+  <w:num w:numId="17">
+    <w:abstractNumId w:val="10"/>
+  </w:num>
+  <w:num w:numId="18">
+    <w:abstractNumId w:val="12"/>
+  </w:num>
+  <w:num w:numId="19">
+    <w:abstractNumId w:val="24"/>
+  </w:num>
+  <w:num w:numId="20">
+    <w:abstractNumId w:val="25"/>
+  </w:num>
+  <w:num w:numId="21">
+    <w:abstractNumId w:val="11"/>
+  </w:num>
+  <w:num w:numId="22">
+    <w:abstractNumId w:val="16"/>
+  </w:num>
+  <w:num w:numId="23">
+    <w:abstractNumId w:val="9"/>
+  </w:num>
+  <w:num w:numId="24">
+    <w:abstractNumId w:val="22"/>
+  </w:num>
+  <w:num w:numId="25">
+    <w:abstractNumId w:val="28"/>
+  </w:num>
+  <w:num w:numId="26">
+    <w:abstractNumId w:val="13"/>
+  </w:num>
+  <w:num w:numId="27">
+    <w:abstractNumId w:val="21"/>
+  </w:num>
+  <w:num w:numId="28">
     <w:abstractNumId w:val="14"/>
   </w:num>
-  <w:num w:numId="11">
-    <w:abstractNumId w:val="15"/>
-  </w:num>
-  <w:num w:numId="12">
-    <w:abstractNumId w:val="13"/>
-  </w:num>
-  <w:num w:numId="13">
-    <w:abstractNumId w:val="20"/>
-  </w:num>
-  <w:num w:numId="14">
-    <w:abstractNumId w:val="18"/>
-  </w:num>
-  <w:num w:numId="15">
-    <w:abstractNumId w:val="19"/>
-  </w:num>
-  <w:num w:numId="16">
-    <w:abstractNumId w:val="12"/>
-  </w:num>
-  <w:num w:numId="17">
-    <w:abstractNumId w:val="9"/>
-  </w:num>
-  <w:num w:numId="18">
-    <w:abstractNumId w:val="11"/>
-  </w:num>
-  <w:num w:numId="19">
-    <w:abstractNumId w:val="16"/>
-  </w:num>
-  <w:num w:numId="20">
+  <w:num w:numId="29">
     <w:abstractNumId w:val="17"/>
   </w:num>
-  <w:num w:numId="21">
-    <w:abstractNumId w:val="10"/>
+  <w:num w:numId="30">
+    <w:abstractNumId w:val="20"/>
   </w:num>
 </w:numbering>
 </file>

</xml_diff>

<commit_message>
Validaciones Ing. Carlos lozano hasta el punto 7
</commit_message>
<xml_diff>
--- a/Perfil_eps_ciencias y Sistemas_2018.docx
+++ b/Perfil_eps_ciencias y Sistemas_2018.docx
@@ -1452,7 +1452,23 @@
           <w:bCs/>
           <w:szCs w:val="24"/>
         </w:rPr>
-        <w:t xml:space="preserve">es a </w:t>
+        <w:t>es a</w:t>
+      </w:r>
+      <w:r>
+        <w:rPr>
+          <w:rFonts w:ascii="Arial" w:hAnsi="Arial" w:cs="Arial"/>
+          <w:bCs/>
+          <w:szCs w:val="24"/>
+        </w:rPr>
+        <w:t xml:space="preserve"> Secretaría Académica, Control Académico y</w:t>
+      </w:r>
+      <w:r>
+        <w:rPr>
+          <w:rFonts w:ascii="Arial" w:hAnsi="Arial" w:cs="Arial"/>
+          <w:bCs/>
+          <w:szCs w:val="24"/>
+        </w:rPr>
+        <w:t xml:space="preserve"> </w:t>
       </w:r>
       <w:r>
         <w:rPr>
@@ -1571,7 +1587,23 @@
           <w:bCs/>
           <w:szCs w:val="24"/>
         </w:rPr>
-        <w:t xml:space="preserve"> de solicitudes a </w:t>
+        <w:t xml:space="preserve"> de solicitudes</w:t>
+      </w:r>
+      <w:r>
+        <w:rPr>
+          <w:rFonts w:ascii="Arial" w:hAnsi="Arial" w:cs="Arial"/>
+          <w:bCs/>
+          <w:szCs w:val="24"/>
+        </w:rPr>
+        <w:t>, integrando información de los solicitantes,</w:t>
+      </w:r>
+      <w:r>
+        <w:rPr>
+          <w:rFonts w:ascii="Arial" w:hAnsi="Arial" w:cs="Arial"/>
+          <w:bCs/>
+          <w:szCs w:val="24"/>
+        </w:rPr>
+        <w:t xml:space="preserve"> a </w:t>
       </w:r>
       <w:r>
         <w:rPr>
@@ -1687,7 +1719,29 @@
           <w:rFonts w:ascii="Arial" w:hAnsi="Arial" w:cs="Arial"/>
           <w:bCs/>
         </w:rPr>
-        <w:t xml:space="preserve"> a Junta Directiva de la Facultad de Arquitectura</w:t>
+        <w:t xml:space="preserve"> a</w:t>
+      </w:r>
+      <w:r>
+        <w:rPr>
+          <w:rFonts w:ascii="Arial" w:hAnsi="Arial" w:cs="Arial"/>
+          <w:bCs/>
+        </w:rPr>
+        <w:t xml:space="preserve"> </w:t>
+      </w:r>
+      <w:r>
+        <w:rPr>
+          <w:rFonts w:ascii="Arial" w:hAnsi="Arial" w:cs="Arial"/>
+          <w:bCs/>
+          <w:szCs w:val="24"/>
+        </w:rPr>
+        <w:t>Secretaría Académica, Control Académico y</w:t>
+      </w:r>
+      <w:r>
+        <w:rPr>
+          <w:rFonts w:ascii="Arial" w:hAnsi="Arial" w:cs="Arial"/>
+          <w:bCs/>
+        </w:rPr>
+        <w:t xml:space="preserve"> Junta Directiva de la Facultad de Arquitectura</w:t>
       </w:r>
       <w:r>
         <w:rPr>
@@ -1695,23 +1749,17 @@
           <w:bCs/>
         </w:rPr>
         <w:t xml:space="preserve"> hasta su resolución</w:t>
+      </w:r>
+      <w:r>
+        <w:rPr>
+          <w:rFonts w:ascii="Arial" w:hAnsi="Arial" w:cs="Arial"/>
+          <w:bCs/>
+        </w:rPr>
+        <w:t>.</w:t>
       </w:r>
     </w:p>
     <w:p>
       <w:pPr>
-        <w:jc w:val="both"/>
-        <w:rPr>
-          <w:rFonts w:ascii="Arial" w:hAnsi="Arial" w:cs="Arial"/>
-          <w:b/>
-          <w:bCs/>
-          <w:sz w:val="28"/>
-          <w:szCs w:val="28"/>
-        </w:rPr>
-      </w:pPr>
-    </w:p>
-    <w:p>
-      <w:pPr>
-        <w:ind w:left="720"/>
         <w:jc w:val="both"/>
         <w:rPr>
           <w:rFonts w:ascii="Arial" w:hAnsi="Arial" w:cs="Arial"/>
@@ -1905,64 +1953,6 @@
     </w:p>
     <w:p>
       <w:pPr>
-        <w:pStyle w:val="Prrafodelista"/>
-        <w:numPr>
-          <w:ilvl w:val="0"/>
-          <w:numId w:val="15"/>
-        </w:numPr>
-        <w:jc w:val="both"/>
-        <w:rPr>
-          <w:rFonts w:ascii="Arial" w:hAnsi="Arial" w:cs="Arial"/>
-          <w:b/>
-          <w:bCs/>
-        </w:rPr>
-      </w:pPr>
-      <w:r>
-        <w:rPr>
-          <w:rFonts w:ascii="Arial" w:hAnsi="Arial" w:cs="Arial"/>
-          <w:bCs/>
-        </w:rPr>
-        <w:t>No se clasifique bien las solicitudes que si deberían de pasar a Junta Directiva y está se tarde más en resolverse.</w:t>
-      </w:r>
-    </w:p>
-    <w:p>
-      <w:pPr>
-        <w:pStyle w:val="Prrafodelista"/>
-        <w:numPr>
-          <w:ilvl w:val="0"/>
-          <w:numId w:val="15"/>
-        </w:numPr>
-        <w:jc w:val="both"/>
-        <w:rPr>
-          <w:rFonts w:ascii="Arial" w:hAnsi="Arial" w:cs="Arial"/>
-          <w:b/>
-          <w:bCs/>
-        </w:rPr>
-      </w:pPr>
-      <w:r>
-        <w:rPr>
-          <w:rFonts w:ascii="Arial" w:hAnsi="Arial" w:cs="Arial"/>
-          <w:bCs/>
-        </w:rPr>
-        <w:t xml:space="preserve">El sistema que nos otorga el certificado de cursos no </w:t>
-      </w:r>
-      <w:r>
-        <w:rPr>
-          <w:rFonts w:ascii="Arial" w:hAnsi="Arial" w:cs="Arial"/>
-          <w:bCs/>
-        </w:rPr>
-        <w:t>esté</w:t>
-      </w:r>
-      <w:r>
-        <w:rPr>
-          <w:rFonts w:ascii="Arial" w:hAnsi="Arial" w:cs="Arial"/>
-          <w:bCs/>
-        </w:rPr>
-        <w:t xml:space="preserve"> validado correctamente.</w:t>
-      </w:r>
-    </w:p>
-    <w:p>
-      <w:pPr>
         <w:ind w:left="709"/>
         <w:jc w:val="both"/>
         <w:rPr>
@@ -2029,7 +2019,28 @@
           <w:rFonts w:ascii="Arial" w:hAnsi="Arial" w:cs="Arial"/>
           <w:bCs/>
         </w:rPr>
-        <w:t>Obtener un estándar para recibir las solicitudes que no vengan por los estudiantes.</w:t>
+        <w:t>Estandarizar el ingreso de</w:t>
+      </w:r>
+      <w:r>
+        <w:rPr>
+          <w:rFonts w:ascii="Arial" w:hAnsi="Arial" w:cs="Arial"/>
+          <w:bCs/>
+        </w:rPr>
+        <w:t xml:space="preserve"> las solicitudes </w:t>
+      </w:r>
+      <w:r>
+        <w:rPr>
+          <w:rFonts w:ascii="Arial" w:hAnsi="Arial" w:cs="Arial"/>
+          <w:bCs/>
+        </w:rPr>
+        <w:t>por solicitantes</w:t>
+      </w:r>
+      <w:r>
+        <w:rPr>
+          <w:rFonts w:ascii="Arial" w:hAnsi="Arial" w:cs="Arial"/>
+          <w:bCs/>
+        </w:rPr>
+        <w:t>.</w:t>
       </w:r>
     </w:p>
     <w:p>
@@ -2049,23 +2060,32 @@
       <w:r>
         <w:rPr>
           <w:rFonts w:ascii="Arial" w:hAnsi="Arial" w:cs="Arial"/>
-          <w:bCs/>
-        </w:rPr>
-        <w:t>Agilizar las respuestas de las solicitudes</w:t>
-      </w:r>
-      <w:r>
-        <w:rPr>
-          <w:rFonts w:ascii="Arial" w:hAnsi="Arial" w:cs="Arial"/>
-          <w:bCs/>
-        </w:rPr>
-        <w:t xml:space="preserve"> y el proceso para que sean resueltas por los encargados de las unidades implicadas</w:t>
-      </w:r>
-      <w:r>
-        <w:rPr>
-          <w:rFonts w:ascii="Arial" w:hAnsi="Arial" w:cs="Arial"/>
-          <w:bCs/>
-        </w:rPr>
-        <w:t>.</w:t>
+        </w:rPr>
+        <w:t xml:space="preserve">Clasificar las solicitudes </w:t>
+      </w:r>
+      <w:r>
+        <w:rPr>
+          <w:rFonts w:ascii="Arial" w:hAnsi="Arial" w:cs="Arial"/>
+        </w:rPr>
+        <w:t>de acuerdo con</w:t>
+      </w:r>
+      <w:r>
+        <w:rPr>
+          <w:rFonts w:ascii="Arial" w:hAnsi="Arial" w:cs="Arial"/>
+        </w:rPr>
+        <w:t xml:space="preserve"> las políticas establecida</w:t>
+      </w:r>
+      <w:r>
+        <w:rPr>
+          <w:rFonts w:ascii="Arial" w:hAnsi="Arial" w:cs="Arial"/>
+        </w:rPr>
+        <w:t>s</w:t>
+      </w:r>
+      <w:r>
+        <w:rPr>
+          <w:rFonts w:ascii="Arial" w:hAnsi="Arial" w:cs="Arial"/>
+        </w:rPr>
+        <w:t xml:space="preserve"> por Secretaría Académica.</w:t>
       </w:r>
     </w:p>
     <w:p>
@@ -2087,7 +2107,98 @@
           <w:rFonts w:ascii="Arial" w:hAnsi="Arial" w:cs="Arial"/>
           <w:bCs/>
         </w:rPr>
-        <w:t>Otorgar a la administración un filtro para las solicitudes y que se generen las respuestas en el mismo sistema.</w:t>
+        <w:t>Agilizar las respuestas de las solicitudes</w:t>
+      </w:r>
+      <w:r>
+        <w:rPr>
+          <w:rFonts w:ascii="Arial" w:hAnsi="Arial" w:cs="Arial"/>
+          <w:bCs/>
+        </w:rPr>
+        <w:t xml:space="preserve"> y el proceso para que sean resueltas por los encargados de las unidades implicadas</w:t>
+      </w:r>
+      <w:r>
+        <w:rPr>
+          <w:rFonts w:ascii="Arial" w:hAnsi="Arial" w:cs="Arial"/>
+          <w:bCs/>
+        </w:rPr>
+        <w:t>.</w:t>
+      </w:r>
+      <w:r>
+        <w:rPr>
+          <w:rFonts w:ascii="Arial" w:hAnsi="Arial" w:cs="Arial"/>
+        </w:rPr>
+        <w:t xml:space="preserve"> </w:t>
+      </w:r>
+    </w:p>
+    <w:p>
+      <w:pPr>
+        <w:pStyle w:val="Prrafodelista"/>
+        <w:numPr>
+          <w:ilvl w:val="0"/>
+          <w:numId w:val="16"/>
+        </w:numPr>
+        <w:jc w:val="both"/>
+        <w:rPr>
+          <w:rFonts w:ascii="Arial" w:hAnsi="Arial" w:cs="Arial"/>
+          <w:b/>
+          <w:bCs/>
+        </w:rPr>
+      </w:pPr>
+      <w:r>
+        <w:rPr>
+          <w:rFonts w:ascii="Arial" w:hAnsi="Arial" w:cs="Arial"/>
+        </w:rPr>
+        <w:t>Integrar el certificado de cursos del estudiante en digital.</w:t>
+      </w:r>
+    </w:p>
+    <w:p>
+      <w:pPr>
+        <w:pStyle w:val="Prrafodelista"/>
+        <w:numPr>
+          <w:ilvl w:val="0"/>
+          <w:numId w:val="16"/>
+        </w:numPr>
+        <w:jc w:val="both"/>
+        <w:rPr>
+          <w:rFonts w:ascii="Arial" w:hAnsi="Arial" w:cs="Arial"/>
+          <w:b/>
+          <w:bCs/>
+        </w:rPr>
+      </w:pPr>
+      <w:r>
+        <w:rPr>
+          <w:rFonts w:ascii="Arial" w:hAnsi="Arial" w:cs="Arial"/>
+          <w:bCs/>
+        </w:rPr>
+        <w:t>Otorgar a la administración un</w:t>
+      </w:r>
+      <w:r>
+        <w:rPr>
+          <w:rFonts w:ascii="Arial" w:hAnsi="Arial" w:cs="Arial"/>
+          <w:bCs/>
+        </w:rPr>
+        <w:t xml:space="preserve"> Rol dentro del sistema en donde se</w:t>
+      </w:r>
+      <w:r>
+        <w:rPr>
+          <w:rFonts w:ascii="Arial" w:hAnsi="Arial" w:cs="Arial"/>
+          <w:bCs/>
+        </w:rPr>
+        <w:t xml:space="preserve"> filtr</w:t>
+      </w:r>
+      <w:r>
+        <w:rPr>
+          <w:rFonts w:ascii="Arial" w:hAnsi="Arial" w:cs="Arial"/>
+          <w:bCs/>
+        </w:rPr>
+        <w:t>en</w:t>
+      </w:r>
+      <w:r>
+        <w:rPr>
+          <w:rFonts w:ascii="Arial" w:hAnsi="Arial" w:cs="Arial"/>
+          <w:bCs/>
+        </w:rPr>
+        <w:t xml:space="preserve"> las solicitudes y que se generen las respuestas en el mismo sistema.</w:t>
       </w:r>
     </w:p>
     <w:p>
@@ -2156,26 +2267,13 @@
         <w:rPr>
           <w:rFonts w:ascii="Arial" w:hAnsi="Arial" w:cs="Arial"/>
         </w:rPr>
-        <w:t>Poca disposición de la parte administrativa para utilizar el sistema.</w:t>
-      </w:r>
-    </w:p>
-    <w:p>
-      <w:pPr>
-        <w:pStyle w:val="Prrafodelista"/>
-        <w:numPr>
-          <w:ilvl w:val="0"/>
-          <w:numId w:val="17"/>
-        </w:numPr>
-        <w:jc w:val="both"/>
-        <w:rPr>
-          <w:rFonts w:ascii="Arial" w:hAnsi="Arial" w:cs="Arial"/>
-        </w:rPr>
-      </w:pPr>
-      <w:r>
-        <w:rPr>
-          <w:rFonts w:ascii="Arial" w:hAnsi="Arial" w:cs="Arial"/>
-        </w:rPr>
-        <w:t>No obtener respuestas rápidas de las solicitudes o en la generación de las actas de lo que se defina en Junta Directiva o con las personas encargadas en las distintas unidades</w:t>
+        <w:t xml:space="preserve">No obtener respuestas rápidas de las solicitudes </w:t>
+      </w:r>
+      <w:r>
+        <w:rPr>
+          <w:rFonts w:ascii="Arial" w:hAnsi="Arial" w:cs="Arial"/>
+        </w:rPr>
+        <w:t xml:space="preserve">o encargados de las distintas unidades académicas. </w:t>
       </w:r>
     </w:p>
     <w:p>
@@ -2217,7 +2315,6 @@
           <w:sz w:val="28"/>
           <w:szCs w:val="28"/>
         </w:rPr>
-        <w:lastRenderedPageBreak/>
         <w:t>Descripción del problema</w:t>
       </w:r>
     </w:p>
@@ -2242,7 +2339,15 @@
           <w:rFonts w:ascii="Arial" w:hAnsi="Arial" w:cs="Arial"/>
           <w:bCs/>
         </w:rPr>
-        <w:t xml:space="preserve"> de Arquitectura al momento de realizar una solicitud a Junta Directiva está se realiza dejando su documentación con el secretario académico y esto implica que se tiene mucho papel que no es necesario y puede evitarse el uso excesivo de papel y los estudiantes o administrativos no saben en que estado se encuentra solicitud, entonces los solicitantes se acercan con el secretario académico para saber si ya fue resuelta su solicitud y esto implica tiempo perdido para el secretario académico, por ser tantas las solicitudes las respuestas llevan un tiempo prolongado ya que todas las solicitudes tienen que pasar a sesión de Junta Directiva.</w:t>
+        <w:t xml:space="preserve"> de Arquitectura al momento de realizar una solicitud a Junta Directiva está se realiza dejando su documentación con el secretario académico y esto implica que se tiene mucho papel que no es necesario y puede evitarse el uso excesivo </w:t>
+      </w:r>
+      <w:r>
+        <w:rPr>
+          <w:rFonts w:ascii="Arial" w:hAnsi="Arial" w:cs="Arial"/>
+          <w:bCs/>
+        </w:rPr>
+        <w:lastRenderedPageBreak/>
+        <w:t>de papel y los estudiantes o administrativos no saben en que estado se encuentra solicitud, entonces los solicitantes se acercan con el secretario académico para saber si ya fue resuelta su solicitud y esto implica tiempo perdido para el secretario académico, por ser tantas las solicitudes las respuestas llevan un tiempo prolongado ya que todas las solicitudes tienen que pasar a sesión de Junta Directiva.</w:t>
       </w:r>
     </w:p>
     <w:p>
@@ -2381,7 +2486,28 @@
           <w:rFonts w:ascii="Arial" w:hAnsi="Arial" w:cs="Arial"/>
           <w:bCs/>
         </w:rPr>
-        <w:t>Generar reportes de solicitudes como cuantas han sido atendidas, cuales son las más frecuentes.</w:t>
+        <w:t>Generar reportes de solicitudes</w:t>
+      </w:r>
+      <w:r>
+        <w:rPr>
+          <w:rFonts w:ascii="Arial" w:hAnsi="Arial" w:cs="Arial"/>
+          <w:bCs/>
+        </w:rPr>
+        <w:t>, informes de resoluciones</w:t>
+      </w:r>
+      <w:r>
+        <w:rPr>
+          <w:rFonts w:ascii="Arial" w:hAnsi="Arial" w:cs="Arial"/>
+          <w:bCs/>
+        </w:rPr>
+        <w:t>, tiempos de resolución, estadísticas de las resoluciones, búsquedas de resoluciones y solicitudes</w:t>
+      </w:r>
+      <w:r>
+        <w:rPr>
+          <w:rFonts w:ascii="Arial" w:hAnsi="Arial" w:cs="Arial"/>
+          <w:bCs/>
+        </w:rPr>
+        <w:t xml:space="preserve"> más frecuentes.</w:t>
       </w:r>
     </w:p>
     <w:p>
@@ -2542,68 +2668,21 @@
           <w:rFonts w:ascii="Arial" w:hAnsi="Arial" w:cs="Arial"/>
           <w:bCs/>
         </w:rPr>
-        <w:t>El sistema web se desarrollara con lenguaje PHP utilizando el framework Zend Framework ya que estandariza procesos más frecuentes y facilita el mantenimiento el lenguaje PHP es código abierto, multiplataforma y rápido.</w:t>
-      </w:r>
-    </w:p>
-    <w:p>
-      <w:pPr>
-        <w:pStyle w:val="Prrafodelista"/>
-        <w:rPr>
-          <w:rFonts w:ascii="Arial" w:hAnsi="Arial" w:cs="Arial"/>
-          <w:bCs/>
-        </w:rPr>
-      </w:pPr>
-    </w:p>
-    <w:p>
-      <w:pPr>
-        <w:jc w:val="both"/>
-        <w:rPr>
-          <w:rFonts w:ascii="Arial" w:hAnsi="Arial" w:cs="Arial"/>
-          <w:bCs/>
-        </w:rPr>
-      </w:pPr>
-    </w:p>
-    <w:p>
-      <w:pPr>
-        <w:jc w:val="both"/>
-        <w:rPr>
-          <w:rFonts w:ascii="Arial" w:hAnsi="Arial" w:cs="Arial"/>
-          <w:bCs/>
-        </w:rPr>
-      </w:pPr>
-    </w:p>
-    <w:p>
-      <w:pPr>
-        <w:jc w:val="both"/>
-        <w:rPr>
-          <w:rFonts w:ascii="Arial" w:hAnsi="Arial" w:cs="Arial"/>
-          <w:bCs/>
-        </w:rPr>
-      </w:pPr>
-    </w:p>
-    <w:p>
-      <w:pPr>
-        <w:jc w:val="both"/>
-        <w:rPr>
-          <w:rFonts w:ascii="Arial" w:hAnsi="Arial" w:cs="Arial"/>
-          <w:bCs/>
-        </w:rPr>
-      </w:pPr>
-    </w:p>
-    <w:p>
-      <w:pPr>
-        <w:jc w:val="both"/>
-        <w:rPr>
-          <w:rFonts w:ascii="Arial" w:hAnsi="Arial" w:cs="Arial"/>
-          <w:bCs/>
-        </w:rPr>
-      </w:pPr>
-      <w:r>
-        <w:rPr>
-          <w:rFonts w:ascii="Arial" w:hAnsi="Arial" w:cs="Arial"/>
-          <w:bCs/>
-        </w:rPr>
-        <w:br/>
+        <w:t xml:space="preserve">El sistema web se </w:t>
+      </w:r>
+      <w:r>
+        <w:rPr>
+          <w:rFonts w:ascii="Arial" w:hAnsi="Arial" w:cs="Arial"/>
+          <w:bCs/>
+        </w:rPr>
+        <w:t>desarrollará</w:t>
+      </w:r>
+      <w:r>
+        <w:rPr>
+          <w:rFonts w:ascii="Arial" w:hAnsi="Arial" w:cs="Arial"/>
+          <w:bCs/>
+        </w:rPr>
+        <w:t xml:space="preserve"> con lenguaje PHP utilizando el framework Zend Framework ya que estandariza procesos más frecuentes y facilita el mantenimiento el lenguaje PHP es código abierto, multiplataforma y rápido.</w:t>
       </w:r>
     </w:p>
     <w:p>
@@ -2633,6 +2712,97 @@
           <w:rFonts w:ascii="Arial" w:hAnsi="Arial" w:cs="Arial"/>
           <w:bCs/>
         </w:rPr>
+        <w:t>Sistema sea intuitivo para todos los usuarios que lo utilizaran y les facilite los procesos.</w:t>
+      </w:r>
+    </w:p>
+    <w:p>
+      <w:pPr>
+        <w:pStyle w:val="Prrafodelista"/>
+        <w:rPr>
+          <w:rFonts w:ascii="Arial" w:hAnsi="Arial" w:cs="Arial"/>
+          <w:bCs/>
+        </w:rPr>
+      </w:pPr>
+    </w:p>
+    <w:p>
+      <w:pPr>
+        <w:jc w:val="both"/>
+        <w:rPr>
+          <w:rFonts w:ascii="Arial" w:hAnsi="Arial" w:cs="Arial"/>
+          <w:bCs/>
+        </w:rPr>
+      </w:pPr>
+    </w:p>
+    <w:p>
+      <w:pPr>
+        <w:jc w:val="both"/>
+        <w:rPr>
+          <w:rFonts w:ascii="Arial" w:hAnsi="Arial" w:cs="Arial"/>
+          <w:bCs/>
+        </w:rPr>
+      </w:pPr>
+    </w:p>
+    <w:p>
+      <w:pPr>
+        <w:jc w:val="both"/>
+        <w:rPr>
+          <w:rFonts w:ascii="Arial" w:hAnsi="Arial" w:cs="Arial"/>
+          <w:bCs/>
+        </w:rPr>
+      </w:pPr>
+    </w:p>
+    <w:p>
+      <w:pPr>
+        <w:jc w:val="both"/>
+        <w:rPr>
+          <w:rFonts w:ascii="Arial" w:hAnsi="Arial" w:cs="Arial"/>
+          <w:bCs/>
+        </w:rPr>
+      </w:pPr>
+    </w:p>
+    <w:p>
+      <w:pPr>
+        <w:jc w:val="both"/>
+        <w:rPr>
+          <w:rFonts w:ascii="Arial" w:hAnsi="Arial" w:cs="Arial"/>
+          <w:bCs/>
+        </w:rPr>
+      </w:pPr>
+      <w:r>
+        <w:rPr>
+          <w:rFonts w:ascii="Arial" w:hAnsi="Arial" w:cs="Arial"/>
+          <w:bCs/>
+        </w:rPr>
+        <w:br/>
+      </w:r>
+    </w:p>
+    <w:p>
+      <w:pPr>
+        <w:pStyle w:val="Prrafodelista"/>
+        <w:rPr>
+          <w:rFonts w:ascii="Arial" w:hAnsi="Arial" w:cs="Arial"/>
+          <w:bCs/>
+        </w:rPr>
+      </w:pPr>
+    </w:p>
+    <w:p>
+      <w:pPr>
+        <w:pStyle w:val="Prrafodelista"/>
+        <w:numPr>
+          <w:ilvl w:val="0"/>
+          <w:numId w:val="19"/>
+        </w:numPr>
+        <w:jc w:val="both"/>
+        <w:rPr>
+          <w:rFonts w:ascii="Arial" w:hAnsi="Arial" w:cs="Arial"/>
+          <w:bCs/>
+        </w:rPr>
+      </w:pPr>
+      <w:r>
+        <w:rPr>
+          <w:rFonts w:ascii="Arial" w:hAnsi="Arial" w:cs="Arial"/>
+          <w:bCs/>
+        </w:rPr>
         <w:lastRenderedPageBreak/>
         <w:t>Las pruebas que se realizarán al sistema se encuentran:</w:t>
       </w:r>
@@ -2815,7 +2985,21 @@
           <w:rFonts w:ascii="Arial" w:hAnsi="Arial" w:cs="Arial"/>
           <w:bCs/>
         </w:rPr>
-        <w:t>Solicitante, incluye estudiante y catedrático hara solicitudes a Junta Directiva, podrá consultar el estado en el que se encuentran y carga de documentos.</w:t>
+        <w:t>Solicitante, incluye estudiante y catedrático hara solicitudes a Junta Directiva, podrá</w:t>
+      </w:r>
+      <w:r>
+        <w:rPr>
+          <w:rFonts w:ascii="Arial" w:hAnsi="Arial" w:cs="Arial"/>
+          <w:bCs/>
+        </w:rPr>
+        <w:t xml:space="preserve"> ingresar su información,</w:t>
+      </w:r>
+      <w:r>
+        <w:rPr>
+          <w:rFonts w:ascii="Arial" w:hAnsi="Arial" w:cs="Arial"/>
+          <w:bCs/>
+        </w:rPr>
+        <w:t xml:space="preserve"> consultar el estado en el que se encuentran y carga de documentos.</w:t>
       </w:r>
     </w:p>
     <w:p>
@@ -2871,7 +3055,21 @@
           <w:rFonts w:ascii="Arial" w:hAnsi="Arial" w:cs="Arial"/>
           <w:bCs/>
         </w:rPr>
-        <w:t>, realizará el filtro de las solicitueds y podrá hacer los reportes.</w:t>
+        <w:t>, realizará el filtro de las solicitueds y podrá hacer los reportes</w:t>
+      </w:r>
+      <w:r>
+        <w:rPr>
+          <w:rFonts w:ascii="Arial" w:hAnsi="Arial" w:cs="Arial"/>
+          <w:bCs/>
+        </w:rPr>
+        <w:t xml:space="preserve"> e informes</w:t>
+      </w:r>
+      <w:r>
+        <w:rPr>
+          <w:rFonts w:ascii="Arial" w:hAnsi="Arial" w:cs="Arial"/>
+          <w:bCs/>
+        </w:rPr>
+        <w:t>.</w:t>
       </w:r>
     </w:p>
     <w:p>
@@ -2897,6 +3095,58 @@
     </w:p>
     <w:p>
       <w:pPr>
+        <w:pStyle w:val="Prrafodelista"/>
+        <w:numPr>
+          <w:ilvl w:val="0"/>
+          <w:numId w:val="21"/>
+        </w:numPr>
+        <w:jc w:val="both"/>
+        <w:rPr>
+          <w:rFonts w:ascii="Arial" w:hAnsi="Arial" w:cs="Arial"/>
+          <w:bCs/>
+        </w:rPr>
+      </w:pPr>
+      <w:r>
+        <w:rPr>
+          <w:rFonts w:ascii="Arial" w:hAnsi="Arial" w:cs="Arial"/>
+        </w:rPr>
+        <w:t>Rol de secretaria del Secretario Académico, quien tendrá a su cargo hacer las transcripciones correspondientes al Acta o puntos de acta para sus respectivas notificaciones.</w:t>
+      </w:r>
+    </w:p>
+    <w:p>
+      <w:pPr>
+        <w:pStyle w:val="Prrafodelista"/>
+        <w:ind w:left="2858"/>
+        <w:jc w:val="both"/>
+        <w:rPr>
+          <w:rFonts w:ascii="Arial" w:hAnsi="Arial" w:cs="Arial"/>
+          <w:bCs/>
+        </w:rPr>
+      </w:pPr>
+    </w:p>
+    <w:p>
+      <w:pPr>
+        <w:pStyle w:val="Prrafodelista"/>
+        <w:numPr>
+          <w:ilvl w:val="0"/>
+          <w:numId w:val="19"/>
+        </w:numPr>
+        <w:jc w:val="both"/>
+        <w:rPr>
+          <w:rFonts w:ascii="Arial" w:hAnsi="Arial" w:cs="Arial"/>
+          <w:bCs/>
+        </w:rPr>
+      </w:pPr>
+      <w:r>
+        <w:rPr>
+          <w:rFonts w:ascii="Arial" w:hAnsi="Arial" w:cs="Arial"/>
+          <w:bCs/>
+        </w:rPr>
+        <w:t>Identificador de solicitud. Se contará con un número único para cada solicitud que se realice.</w:t>
+      </w:r>
+    </w:p>
+    <w:p>
+      <w:pPr>
         <w:ind w:left="1418"/>
         <w:jc w:val="both"/>
         <w:rPr>
@@ -2957,6 +3207,21 @@
           <w:rFonts w:ascii="Arial" w:hAnsi="Arial" w:cs="Arial"/>
           <w:b/>
           <w:bCs/>
+          <w:color w:val="FF0000"/>
+          <w:sz w:val="28"/>
+          <w:szCs w:val="28"/>
+        </w:rPr>
+      </w:pPr>
+    </w:p>
+    <w:p>
+      <w:pPr>
+        <w:ind w:left="1418"/>
+        <w:jc w:val="both"/>
+        <w:rPr>
+          <w:rFonts w:ascii="Arial" w:hAnsi="Arial" w:cs="Arial"/>
+          <w:b/>
+          <w:bCs/>
+          <w:color w:val="FF0000"/>
           <w:sz w:val="28"/>
           <w:szCs w:val="28"/>
         </w:rPr>
@@ -2993,6 +3258,7 @@
         <w:jc w:val="both"/>
         <w:rPr>
           <w:rFonts w:ascii="Arial" w:hAnsi="Arial" w:cs="Arial"/>
+          <w:b/>
           <w:bCs/>
           <w:sz w:val="28"/>
           <w:szCs w:val="28"/>
@@ -3001,6 +3267,7 @@
       <w:r>
         <w:rPr>
           <w:rFonts w:ascii="Arial" w:hAnsi="Arial" w:cs="Arial"/>
+          <w:b/>
           <w:bCs/>
           <w:sz w:val="28"/>
           <w:szCs w:val="28"/>
@@ -3100,6 +3367,46 @@
         </w:rPr>
         <w:t>Sesión de Junta Directiva.</w:t>
       </w:r>
+      <w:r>
+        <w:rPr>
+          <w:rFonts w:ascii="Arial" w:hAnsi="Arial" w:cs="Arial"/>
+          <w:bCs/>
+          <w:sz w:val="28"/>
+          <w:szCs w:val="28"/>
+        </w:rPr>
+        <w:t xml:space="preserve"> Se definirán las fechas en las que </w:t>
+      </w:r>
+      <w:r>
+        <w:rPr>
+          <w:rFonts w:ascii="Arial" w:hAnsi="Arial" w:cs="Arial"/>
+          <w:bCs/>
+          <w:sz w:val="28"/>
+          <w:szCs w:val="28"/>
+        </w:rPr>
+        <w:t>son</w:t>
+      </w:r>
+      <w:r>
+        <w:rPr>
+          <w:rFonts w:ascii="Arial" w:hAnsi="Arial" w:cs="Arial"/>
+          <w:bCs/>
+          <w:sz w:val="28"/>
+          <w:szCs w:val="28"/>
+        </w:rPr>
+        <w:t xml:space="preserve"> las sesiones para la generación de solicitudes.</w:t>
+      </w:r>
+    </w:p>
+    <w:p>
+      <w:pPr>
+        <w:pStyle w:val="Prrafodelista"/>
+        <w:ind w:left="2160"/>
+        <w:jc w:val="both"/>
+        <w:rPr>
+          <w:rFonts w:ascii="Arial" w:hAnsi="Arial" w:cs="Arial"/>
+          <w:bCs/>
+          <w:sz w:val="28"/>
+          <w:szCs w:val="28"/>
+        </w:rPr>
+      </w:pPr>
     </w:p>
     <w:p>
       <w:pPr>
@@ -3123,6 +3430,7 @@
           <w:sz w:val="28"/>
           <w:szCs w:val="28"/>
         </w:rPr>
+        <w:lastRenderedPageBreak/>
         <w:t>Respuesta de solicitud.</w:t>
       </w:r>
     </w:p>
@@ -3198,7 +3506,25 @@
           <w:sz w:val="28"/>
           <w:szCs w:val="28"/>
         </w:rPr>
-        <w:t>Almacenaje de solicitudes.</w:t>
+        <w:t>Almacen</w:t>
+      </w:r>
+      <w:r>
+        <w:rPr>
+          <w:rFonts w:ascii="Arial" w:hAnsi="Arial" w:cs="Arial"/>
+          <w:bCs/>
+          <w:sz w:val="28"/>
+          <w:szCs w:val="28"/>
+        </w:rPr>
+        <w:t>amiento</w:t>
+      </w:r>
+      <w:r>
+        <w:rPr>
+          <w:rFonts w:ascii="Arial" w:hAnsi="Arial" w:cs="Arial"/>
+          <w:bCs/>
+          <w:sz w:val="28"/>
+          <w:szCs w:val="28"/>
+        </w:rPr>
+        <w:t xml:space="preserve"> de solicitudes.</w:t>
       </w:r>
     </w:p>
     <w:p>
@@ -3244,6 +3570,7 @@
         <w:jc w:val="both"/>
         <w:rPr>
           <w:rFonts w:ascii="Arial" w:hAnsi="Arial" w:cs="Arial"/>
+          <w:b/>
           <w:bCs/>
           <w:sz w:val="28"/>
           <w:szCs w:val="28"/>
@@ -3255,6 +3582,7 @@
         <w:jc w:val="both"/>
         <w:rPr>
           <w:rFonts w:ascii="Arial" w:hAnsi="Arial" w:cs="Arial"/>
+          <w:b/>
           <w:bCs/>
           <w:sz w:val="28"/>
           <w:szCs w:val="28"/>
@@ -3263,11 +3591,11 @@
       <w:r>
         <w:rPr>
           <w:rFonts w:ascii="Arial" w:hAnsi="Arial" w:cs="Arial"/>
+          <w:b/>
           <w:bCs/>
           <w:sz w:val="28"/>
           <w:szCs w:val="28"/>
         </w:rPr>
-        <w:lastRenderedPageBreak/>
         <w:t>Los modulos del sistema:</w:t>
       </w:r>
     </w:p>
@@ -3276,6 +3604,7 @@
         <w:jc w:val="both"/>
         <w:rPr>
           <w:rFonts w:ascii="Arial" w:hAnsi="Arial" w:cs="Arial"/>
+          <w:b/>
           <w:bCs/>
           <w:sz w:val="28"/>
           <w:szCs w:val="28"/>
@@ -3288,6 +3617,7 @@
         <w:jc w:val="both"/>
         <w:rPr>
           <w:rFonts w:ascii="Arial" w:hAnsi="Arial" w:cs="Arial"/>
+          <w:b/>
           <w:bCs/>
           <w:sz w:val="28"/>
           <w:szCs w:val="28"/>
@@ -3296,6 +3626,7 @@
       <w:r>
         <w:rPr>
           <w:rFonts w:ascii="Arial" w:hAnsi="Arial" w:cs="Arial"/>
+          <w:b/>
           <w:bCs/>
           <w:sz w:val="28"/>
           <w:szCs w:val="28"/>
@@ -3404,7 +3735,43 @@
           <w:sz w:val="28"/>
           <w:szCs w:val="28"/>
         </w:rPr>
-        <w:t xml:space="preserve">e pedirá la información o se obtendrá para saber a quien notificarle de la respuesta </w:t>
+        <w:t xml:space="preserve">e pedirá la información o se obtendrá para saber a </w:t>
+      </w:r>
+      <w:r>
+        <w:rPr>
+          <w:rFonts w:ascii="Arial" w:hAnsi="Arial" w:cs="Arial"/>
+          <w:bCs/>
+          <w:sz w:val="28"/>
+          <w:szCs w:val="28"/>
+        </w:rPr>
+        <w:t>quién</w:t>
+      </w:r>
+      <w:r>
+        <w:rPr>
+          <w:rFonts w:ascii="Arial" w:hAnsi="Arial" w:cs="Arial"/>
+          <w:bCs/>
+          <w:sz w:val="28"/>
+          <w:szCs w:val="28"/>
+        </w:rPr>
+        <w:t xml:space="preserve"> notificarle</w:t>
+      </w:r>
+      <w:r>
+        <w:rPr>
+          <w:rFonts w:ascii="Arial" w:hAnsi="Arial" w:cs="Arial"/>
+          <w:bCs/>
+          <w:sz w:val="28"/>
+          <w:szCs w:val="28"/>
+        </w:rPr>
+        <w:t xml:space="preserve"> (teléfono, correo, responsable)</w:t>
+      </w:r>
+      <w:r>
+        <w:rPr>
+          <w:rFonts w:ascii="Arial" w:hAnsi="Arial" w:cs="Arial"/>
+          <w:bCs/>
+          <w:sz w:val="28"/>
+          <w:szCs w:val="28"/>
+        </w:rPr>
+        <w:t xml:space="preserve"> de la respuesta </w:t>
       </w:r>
       <w:r>
         <w:rPr>
@@ -3480,6 +3847,15 @@
         </w:rPr>
         <w:t>e permitirá la carga de los documentos que sean necesarios para hacer la solicitud y se le mostrará los documentos que se están adjuntando con dicha solicitud.</w:t>
       </w:r>
+      <w:r>
+        <w:rPr>
+          <w:rFonts w:ascii="Arial" w:hAnsi="Arial" w:cs="Arial"/>
+          <w:bCs/>
+          <w:sz w:val="28"/>
+          <w:szCs w:val="28"/>
+        </w:rPr>
+        <w:t xml:space="preserve"> Si no se tiene los documentos necesarios se le notificará que su solicitud no puede empezar el proceso.</w:t>
+      </w:r>
     </w:p>
     <w:p>
       <w:pPr>
@@ -3559,7 +3935,48 @@
           <w:sz w:val="28"/>
           <w:szCs w:val="28"/>
         </w:rPr>
-        <w:t>e envía la solicitud al encargado de filtrar la misma para agilizar el proceso que lleva la solicitud.</w:t>
+        <w:t>e envía la solicitud al encargado de filtrar</w:t>
+      </w:r>
+      <w:r>
+        <w:rPr>
+          <w:rFonts w:ascii="Arial" w:hAnsi="Arial" w:cs="Arial"/>
+          <w:bCs/>
+          <w:sz w:val="28"/>
+          <w:szCs w:val="28"/>
+        </w:rPr>
+        <w:t xml:space="preserve"> </w:t>
+      </w:r>
+      <w:r>
+        <w:rPr>
+          <w:rFonts w:ascii="Arial" w:hAnsi="Arial" w:cs="Arial"/>
+          <w:bCs/>
+          <w:szCs w:val="24"/>
+        </w:rPr>
+        <w:t>(</w:t>
+      </w:r>
+      <w:r>
+        <w:rPr>
+          <w:rFonts w:ascii="Arial" w:hAnsi="Arial" w:cs="Arial"/>
+          <w:szCs w:val="24"/>
+        </w:rPr>
+        <w:t>Secretario Académico Facultad de Arquitectura, Universidad de San Carlos de Guatemala</w:t>
+      </w:r>
+      <w:r>
+        <w:rPr>
+          <w:rFonts w:ascii="Arial" w:hAnsi="Arial" w:cs="Arial"/>
+          <w:bCs/>
+          <w:szCs w:val="24"/>
+        </w:rPr>
+        <w:t>)</w:t>
+      </w:r>
+      <w:r>
+        <w:rPr>
+          <w:rFonts w:ascii="Arial" w:hAnsi="Arial" w:cs="Arial"/>
+          <w:bCs/>
+          <w:sz w:val="28"/>
+          <w:szCs w:val="28"/>
+        </w:rPr>
+        <w:t xml:space="preserve"> la misma para agilizar el proceso que lleva la solicitud.</w:t>
       </w:r>
     </w:p>
     <w:p>
@@ -3580,6 +3997,7 @@
         <w:jc w:val="both"/>
         <w:rPr>
           <w:rFonts w:ascii="Arial" w:hAnsi="Arial" w:cs="Arial"/>
+          <w:b/>
           <w:bCs/>
           <w:sz w:val="28"/>
           <w:szCs w:val="28"/>
@@ -3588,6 +4006,7 @@
       <w:r>
         <w:rPr>
           <w:rFonts w:ascii="Arial" w:hAnsi="Arial" w:cs="Arial"/>
+          <w:b/>
           <w:bCs/>
           <w:sz w:val="28"/>
           <w:szCs w:val="28"/>
@@ -3597,6 +4016,7 @@
       <w:r>
         <w:rPr>
           <w:rFonts w:ascii="Arial" w:hAnsi="Arial" w:cs="Arial"/>
+          <w:b/>
           <w:bCs/>
           <w:sz w:val="28"/>
           <w:szCs w:val="28"/>
@@ -3622,7 +4042,57 @@
           <w:sz w:val="28"/>
           <w:szCs w:val="28"/>
         </w:rPr>
-        <w:t>Se tendrá un único filtro en donde las personas que no ingresen al sistema ya establecido llegarán a dejar su información con la persona encargada en recibir la solicitud.</w:t>
+        <w:t>Se tendrá un único filtro</w:t>
+      </w:r>
+      <w:r>
+        <w:rPr>
+          <w:rFonts w:ascii="Arial" w:hAnsi="Arial" w:cs="Arial"/>
+          <w:bCs/>
+          <w:sz w:val="28"/>
+          <w:szCs w:val="28"/>
+        </w:rPr>
+        <w:t xml:space="preserve"> </w:t>
+      </w:r>
+      <w:r>
+        <w:rPr>
+          <w:rFonts w:ascii="Arial" w:hAnsi="Arial" w:cs="Arial"/>
+          <w:bCs/>
+        </w:rPr>
+        <w:t>(</w:t>
+      </w:r>
+      <w:r>
+        <w:rPr>
+          <w:rFonts w:ascii="Arial" w:hAnsi="Arial" w:cs="Arial"/>
+        </w:rPr>
+        <w:t xml:space="preserve">Recepción de solicitudes, por medio de la secretaria de </w:t>
+      </w:r>
+      <w:r>
+        <w:rPr>
+          <w:rFonts w:ascii="Arial" w:hAnsi="Arial" w:cs="Arial"/>
+        </w:rPr>
+        <w:t>la recepción</w:t>
+      </w:r>
+      <w:r>
+        <w:rPr>
+          <w:rFonts w:ascii="Arial" w:hAnsi="Arial" w:cs="Arial"/>
+        </w:rPr>
+        <w:t>,</w:t>
+      </w:r>
+      <w:r>
+        <w:rPr>
+          <w:rFonts w:ascii="Arial" w:hAnsi="Arial" w:cs="Arial"/>
+          <w:bCs/>
+        </w:rPr>
+        <w:t>)</w:t>
+      </w:r>
+      <w:r>
+        <w:rPr>
+          <w:rFonts w:ascii="Arial" w:hAnsi="Arial" w:cs="Arial"/>
+          <w:bCs/>
+          <w:sz w:val="28"/>
+          <w:szCs w:val="28"/>
+        </w:rPr>
+        <w:t xml:space="preserve"> en donde las personas que no ingresen al sistema ya establecido llegarán a dejar su información con la persona encargada en recibir la solicitud.</w:t>
       </w:r>
     </w:p>
     <w:p>
@@ -3760,6 +4230,7 @@
           <w:sz w:val="28"/>
           <w:szCs w:val="28"/>
         </w:rPr>
+        <w:lastRenderedPageBreak/>
         <w:t>Envio de solicitud</w:t>
       </w:r>
       <w:r>
@@ -3769,7 +4240,7 @@
           <w:sz w:val="28"/>
           <w:szCs w:val="28"/>
         </w:rPr>
-        <w:t>, se envía la solicitu al encargado de filtrar</w:t>
+        <w:t>, se envía la solicitu</w:t>
       </w:r>
       <w:r>
         <w:rPr>
@@ -3778,7 +4249,73 @@
           <w:sz w:val="28"/>
           <w:szCs w:val="28"/>
         </w:rPr>
-        <w:t xml:space="preserve"> la misma.</w:t>
+        <w:t>d</w:t>
+      </w:r>
+      <w:r>
+        <w:rPr>
+          <w:rFonts w:ascii="Arial" w:hAnsi="Arial" w:cs="Arial"/>
+          <w:bCs/>
+          <w:sz w:val="28"/>
+          <w:szCs w:val="28"/>
+        </w:rPr>
+        <w:t xml:space="preserve"> al encargado de filtrar</w:t>
+      </w:r>
+      <w:r>
+        <w:rPr>
+          <w:rFonts w:ascii="Arial" w:hAnsi="Arial" w:cs="Arial"/>
+          <w:bCs/>
+          <w:sz w:val="28"/>
+          <w:szCs w:val="28"/>
+        </w:rPr>
+        <w:t xml:space="preserve"> </w:t>
+      </w:r>
+      <w:r>
+        <w:rPr>
+          <w:rFonts w:ascii="Arial" w:hAnsi="Arial" w:cs="Arial"/>
+          <w:bCs/>
+          <w:szCs w:val="24"/>
+        </w:rPr>
+        <w:t>(</w:t>
+      </w:r>
+      <w:r>
+        <w:rPr>
+          <w:rFonts w:ascii="Arial" w:hAnsi="Arial" w:cs="Arial"/>
+          <w:szCs w:val="24"/>
+        </w:rPr>
+        <w:t xml:space="preserve">Secretario Académico Facultad de Arquitectura, Universidad de San Carlos de </w:t>
+      </w:r>
+      <w:r>
+        <w:rPr>
+          <w:rFonts w:ascii="Arial" w:hAnsi="Arial" w:cs="Arial"/>
+          <w:szCs w:val="24"/>
+        </w:rPr>
+        <w:t>Guatemala</w:t>
+      </w:r>
+      <w:r>
+        <w:rPr>
+          <w:rFonts w:ascii="Arial" w:hAnsi="Arial" w:cs="Arial"/>
+          <w:bCs/>
+          <w:szCs w:val="24"/>
+        </w:rPr>
+        <w:t>)</w:t>
+      </w:r>
+      <w:r>
+        <w:rPr>
+          <w:rFonts w:ascii="Arial" w:hAnsi="Arial" w:cs="Arial"/>
+          <w:bCs/>
+          <w:sz w:val="28"/>
+          <w:szCs w:val="28"/>
+        </w:rPr>
+        <w:t xml:space="preserve"> la</w:t>
+      </w:r>
+      <w:r>
+        <w:rPr>
+          <w:rFonts w:ascii="Arial" w:hAnsi="Arial" w:cs="Arial"/>
+          <w:bCs/>
+          <w:sz w:val="28"/>
+          <w:szCs w:val="28"/>
+        </w:rPr>
+        <w:t xml:space="preserve"> misma.</w:t>
       </w:r>
     </w:p>
     <w:p>
@@ -3853,6 +4390,7 @@
         <w:jc w:val="both"/>
         <w:rPr>
           <w:rFonts w:ascii="Arial" w:hAnsi="Arial" w:cs="Arial"/>
+          <w:b/>
           <w:bCs/>
           <w:sz w:val="28"/>
           <w:szCs w:val="28"/>
@@ -3861,6 +4399,7 @@
       <w:r>
         <w:rPr>
           <w:rFonts w:ascii="Arial" w:hAnsi="Arial" w:cs="Arial"/>
+          <w:b/>
           <w:bCs/>
           <w:sz w:val="28"/>
           <w:szCs w:val="28"/>
@@ -3944,7 +4483,6 @@
           <w:sz w:val="28"/>
           <w:szCs w:val="28"/>
         </w:rPr>
-        <w:lastRenderedPageBreak/>
         <w:t>Recepción de solicitudes, el encargado tendrá todas las solicitudes que han llegado para que elija que hacer con cada solicitud.</w:t>
       </w:r>
     </w:p>
@@ -4016,6 +4554,7 @@
         <w:jc w:val="both"/>
         <w:rPr>
           <w:rFonts w:ascii="Arial" w:hAnsi="Arial" w:cs="Arial"/>
+          <w:b/>
           <w:bCs/>
           <w:sz w:val="28"/>
           <w:szCs w:val="28"/>
@@ -4024,6 +4563,7 @@
       <w:r>
         <w:rPr>
           <w:rFonts w:ascii="Arial" w:hAnsi="Arial" w:cs="Arial"/>
+          <w:b/>
           <w:bCs/>
           <w:sz w:val="28"/>
           <w:szCs w:val="28"/>
@@ -4049,7 +4589,43 @@
           <w:sz w:val="28"/>
           <w:szCs w:val="28"/>
         </w:rPr>
-        <w:t>Se establece el modulo que nos permite generar las resoluciones de Junta Directiva y las unidades en las cuales paso la solicitud para ser resuelta, se generara un formato de acta para su fácil impresión para auditoria y publicación de la respuesta.</w:t>
+        <w:t xml:space="preserve">Se establece el modulo que nos permite generar las resoluciones de Junta Directiva y las unidades en las cuales paso la solicitud para ser resuelta, se generara </w:t>
+      </w:r>
+      <w:r>
+        <w:rPr>
+          <w:rFonts w:ascii="Arial" w:hAnsi="Arial" w:cs="Arial"/>
+          <w:bCs/>
+          <w:sz w:val="28"/>
+          <w:szCs w:val="28"/>
+        </w:rPr>
+        <w:t>el</w:t>
+      </w:r>
+      <w:r>
+        <w:rPr>
+          <w:rFonts w:ascii="Arial" w:hAnsi="Arial" w:cs="Arial"/>
+          <w:bCs/>
+          <w:sz w:val="28"/>
+          <w:szCs w:val="28"/>
+        </w:rPr>
+        <w:t xml:space="preserve"> formato de acta</w:t>
+      </w:r>
+      <w:r>
+        <w:rPr>
+          <w:rFonts w:ascii="Arial" w:hAnsi="Arial" w:cs="Arial"/>
+          <w:bCs/>
+          <w:sz w:val="28"/>
+          <w:szCs w:val="28"/>
+        </w:rPr>
+        <w:t xml:space="preserve"> existente en digital</w:t>
+      </w:r>
+      <w:r>
+        <w:rPr>
+          <w:rFonts w:ascii="Arial" w:hAnsi="Arial" w:cs="Arial"/>
+          <w:bCs/>
+          <w:sz w:val="28"/>
+          <w:szCs w:val="28"/>
+        </w:rPr>
+        <w:t xml:space="preserve"> para su fácil impresión para auditoria y publicación de la respuesta.</w:t>
       </w:r>
     </w:p>
     <w:p>
@@ -4160,7 +4736,17 @@
           <w:sz w:val="28"/>
           <w:szCs w:val="28"/>
         </w:rPr>
-        <w:t>Generación acta, genera un acta con la resolución de la sesión de Junta Directiva y los puntos resolutivos a las solicitudes hechas para notificar.</w:t>
+        <w:t xml:space="preserve">Generación acta, genera un acta con la resolución de la sesión de Junta Directiva y los puntos resolutivos a las solicitudes </w:t>
+      </w:r>
+      <w:r>
+        <w:rPr>
+          <w:rFonts w:ascii="Arial" w:hAnsi="Arial" w:cs="Arial"/>
+          <w:bCs/>
+          <w:sz w:val="28"/>
+          <w:szCs w:val="28"/>
+        </w:rPr>
+        <w:lastRenderedPageBreak/>
+        <w:t>hechas para notificar.</w:t>
       </w:r>
     </w:p>
     <w:p>
@@ -4217,6 +4803,7 @@
         <w:jc w:val="both"/>
         <w:rPr>
           <w:rFonts w:ascii="Arial" w:hAnsi="Arial" w:cs="Arial"/>
+          <w:b/>
           <w:bCs/>
           <w:sz w:val="28"/>
           <w:szCs w:val="28"/>
@@ -4225,6 +4812,7 @@
       <w:r>
         <w:rPr>
           <w:rFonts w:ascii="Arial" w:hAnsi="Arial" w:cs="Arial"/>
+          <w:b/>
           <w:bCs/>
           <w:sz w:val="28"/>
           <w:szCs w:val="28"/>
@@ -4250,7 +4838,25 @@
           <w:sz w:val="28"/>
           <w:szCs w:val="28"/>
         </w:rPr>
-        <w:t>Se obtendrá el estado de las solicitudes para saber los procesos que le hacen falta para ser resueltas y notificara cuando está tenga un respuesta final.</w:t>
+        <w:t xml:space="preserve">Se obtendrá el estado de las solicitudes para saber los procesos que le hacen falta para ser resueltas y notificara cuando está tenga </w:t>
+      </w:r>
+      <w:r>
+        <w:rPr>
+          <w:rFonts w:ascii="Arial" w:hAnsi="Arial" w:cs="Arial"/>
+          <w:bCs/>
+          <w:sz w:val="28"/>
+          <w:szCs w:val="28"/>
+        </w:rPr>
+        <w:t>una respuesta final</w:t>
+      </w:r>
+      <w:r>
+        <w:rPr>
+          <w:rFonts w:ascii="Arial" w:hAnsi="Arial" w:cs="Arial"/>
+          <w:bCs/>
+          <w:sz w:val="28"/>
+          <w:szCs w:val="28"/>
+        </w:rPr>
+        <w:t>.</w:t>
       </w:r>
     </w:p>
     <w:p>
@@ -4338,7 +4944,6 @@
           <w:sz w:val="28"/>
           <w:szCs w:val="28"/>
         </w:rPr>
-        <w:lastRenderedPageBreak/>
         <w:t>Mostrar estado, le mostrara el estado tanto a los solicitantes en el sistema, como la persona encargada de la recepción de solicitudes para que le pueda notificar a las personas externas al sistema.</w:t>
       </w:r>
     </w:p>
@@ -4396,6 +5001,7 @@
         <w:jc w:val="both"/>
         <w:rPr>
           <w:rFonts w:ascii="Arial" w:hAnsi="Arial" w:cs="Arial"/>
+          <w:b/>
           <w:bCs/>
           <w:sz w:val="28"/>
           <w:szCs w:val="28"/>
@@ -4404,6 +5010,7 @@
       <w:r>
         <w:rPr>
           <w:rFonts w:ascii="Arial" w:hAnsi="Arial" w:cs="Arial"/>
+          <w:b/>
           <w:bCs/>
           <w:sz w:val="28"/>
           <w:szCs w:val="28"/>
@@ -4575,7 +5182,17 @@
           <w:sz w:val="28"/>
           <w:szCs w:val="28"/>
         </w:rPr>
-        <w:t>Se utilizara el sistema con el que ya se cuenta para los docente, estudiantes y administrativos y se les agregara el modulo del sistema de gestión de solicitude a Junta Directiva para no repetir información en el sistema actual.</w:t>
+        <w:t xml:space="preserve">Se utilizara el sistema con el que ya se cuenta para los docente, </w:t>
+      </w:r>
+      <w:r>
+        <w:rPr>
+          <w:rFonts w:ascii="Arial" w:hAnsi="Arial" w:cs="Arial"/>
+          <w:bCs/>
+          <w:sz w:val="28"/>
+          <w:szCs w:val="28"/>
+        </w:rPr>
+        <w:lastRenderedPageBreak/>
+        <w:t>estudiantes y administrativos y se les agregara el modulo del sistema de gestión de solicitude a Junta Directiva para no repetir información en el sistema actual.</w:t>
       </w:r>
     </w:p>
     <w:p>
@@ -4714,7 +5331,6 @@
           <w:sz w:val="28"/>
           <w:szCs w:val="28"/>
         </w:rPr>
-        <w:lastRenderedPageBreak/>
         <w:t>Cronograma de actividades</w:t>
       </w:r>
     </w:p>
@@ -4791,6 +5407,8 @@
               </w:rPr>
               <w:t>tarea</w:t>
             </w:r>
+            <w:bookmarkStart w:id="0" w:name="_GoBack"/>
+            <w:bookmarkEnd w:id="0"/>
             <w:proofErr w:type="spellEnd"/>
           </w:p>
         </w:tc>
@@ -5574,23 +6192,8 @@
                 <w:szCs w:val="22"/>
                 <w:lang w:val="en-US" w:eastAsia="en-US" w:bidi="ar-SA"/>
               </w:rPr>
-              <w:t xml:space="preserve"> de </w:t>
-            </w:r>
-            <w:proofErr w:type="spellStart"/>
-            <w:r>
-              <w:rPr>
-                <w:rFonts w:ascii="Calibri" w:eastAsia="Times New Roman" w:hAnsi="Calibri" w:cs="Calibri"/>
-                <w:b/>
-                <w:bCs/>
-                <w:color w:val="000000"/>
-                <w:kern w:val="0"/>
-                <w:sz w:val="22"/>
-                <w:szCs w:val="22"/>
-                <w:lang w:val="en-US" w:eastAsia="en-US" w:bidi="ar-SA"/>
-              </w:rPr>
-              <w:t>procesos</w:t>
-            </w:r>
-            <w:proofErr w:type="spellEnd"/>
+              <w:t xml:space="preserve"> de procesos</w:t>
+            </w:r>
           </w:p>
         </w:tc>
         <w:tc>
@@ -9286,6 +9889,7 @@
                 <w:szCs w:val="22"/>
                 <w:lang w:val="en-US" w:eastAsia="en-US" w:bidi="ar-SA"/>
               </w:rPr>
+              <w:lastRenderedPageBreak/>
               <w:t>Formulario</w:t>
             </w:r>
             <w:proofErr w:type="spellEnd"/>
@@ -13443,7 +14047,6 @@
                 <w:szCs w:val="22"/>
                 <w:lang w:val="en-US" w:eastAsia="en-US" w:bidi="ar-SA"/>
               </w:rPr>
-              <w:lastRenderedPageBreak/>
               <w:t>validación</w:t>
             </w:r>
             <w:proofErr w:type="spellEnd"/>
@@ -20592,6 +21195,7 @@
                 <w:szCs w:val="22"/>
                 <w:lang w:val="en-US" w:eastAsia="en-US" w:bidi="ar-SA"/>
               </w:rPr>
+              <w:lastRenderedPageBreak/>
               <w:t xml:space="preserve">por </w:t>
             </w:r>
             <w:proofErr w:type="spellStart"/>
@@ -24109,12 +24713,17 @@
           <w:rFonts w:ascii="Arial" w:hAnsi="Arial" w:cs="Arial"/>
           <w:b/>
           <w:bCs/>
+          <w:color w:val="FF0000"/>
           <w:sz w:val="28"/>
           <w:szCs w:val="28"/>
         </w:rPr>
       </w:pPr>
-      <w:bookmarkStart w:id="0" w:name="_GoBack"/>
-      <w:bookmarkEnd w:id="0"/>
+      <w:r>
+        <w:rPr>
+          <w:color w:val="FF0000"/>
+        </w:rPr>
+        <w:t>insertar en anexos la descripción del modelo e imagen</w:t>
+      </w:r>
     </w:p>
     <w:sectPr>
       <w:pgSz w:w="12240" w:h="15840"/>

</xml_diff>